<commit_message>
adding more commands while in master
</commit_message>
<xml_diff>
--- a/Git/GitCommands.docx
+++ b/Git/GitCommands.docx
@@ -43,13 +43,23 @@
           <w:szCs w:val="24"/>
         </w:rPr>
       </w:pPr>
-      <w:r>
-        <w:rPr>
-          <w:rFonts w:ascii="Times New Roman" w:hAnsi="Times New Roman" w:cs="Times New Roman"/>
-          <w:sz w:val="24"/>
-          <w:szCs w:val="24"/>
-        </w:rPr>
-        <w:t>Git init</w:t>
+      <w:proofErr w:type="spellStart"/>
+      <w:r>
+        <w:rPr>
+          <w:rFonts w:ascii="Times New Roman" w:hAnsi="Times New Roman" w:cs="Times New Roman"/>
+          <w:sz w:val="24"/>
+          <w:szCs w:val="24"/>
+        </w:rPr>
+        <w:t>Git</w:t>
+      </w:r>
+      <w:proofErr w:type="spellEnd"/>
+      <w:r>
+        <w:rPr>
+          <w:rFonts w:ascii="Times New Roman" w:hAnsi="Times New Roman" w:cs="Times New Roman"/>
+          <w:sz w:val="24"/>
+          <w:szCs w:val="24"/>
+        </w:rPr>
+        <w:t xml:space="preserve"> init</w:t>
       </w:r>
     </w:p>
     <w:p>
@@ -70,7 +80,25 @@
           <w:sz w:val="24"/>
           <w:szCs w:val="24"/>
         </w:rPr>
-        <w:t>Create new git repo on local</w:t>
+        <w:t xml:space="preserve">Create new </w:t>
+      </w:r>
+      <w:proofErr w:type="spellStart"/>
+      <w:r>
+        <w:rPr>
+          <w:rFonts w:ascii="Times New Roman" w:hAnsi="Times New Roman" w:cs="Times New Roman"/>
+          <w:sz w:val="24"/>
+          <w:szCs w:val="24"/>
+        </w:rPr>
+        <w:t>git</w:t>
+      </w:r>
+      <w:proofErr w:type="spellEnd"/>
+      <w:r>
+        <w:rPr>
+          <w:rFonts w:ascii="Times New Roman" w:hAnsi="Times New Roman" w:cs="Times New Roman"/>
+          <w:sz w:val="24"/>
+          <w:szCs w:val="24"/>
+        </w:rPr>
+        <w:t xml:space="preserve"> repo on local</w:t>
       </w:r>
     </w:p>
     <w:p>
@@ -103,13 +131,23 @@
           <w:szCs w:val="24"/>
         </w:rPr>
       </w:pPr>
-      <w:r>
-        <w:rPr>
-          <w:rFonts w:ascii="Times New Roman" w:hAnsi="Times New Roman" w:cs="Times New Roman"/>
-          <w:sz w:val="24"/>
-          <w:szCs w:val="24"/>
-        </w:rPr>
-        <w:t>Git clone &lt;link of remote repo&gt;</w:t>
+      <w:proofErr w:type="spellStart"/>
+      <w:r>
+        <w:rPr>
+          <w:rFonts w:ascii="Times New Roman" w:hAnsi="Times New Roman" w:cs="Times New Roman"/>
+          <w:sz w:val="24"/>
+          <w:szCs w:val="24"/>
+        </w:rPr>
+        <w:t>Git</w:t>
+      </w:r>
+      <w:proofErr w:type="spellEnd"/>
+      <w:r>
+        <w:rPr>
+          <w:rFonts w:ascii="Times New Roman" w:hAnsi="Times New Roman" w:cs="Times New Roman"/>
+          <w:sz w:val="24"/>
+          <w:szCs w:val="24"/>
+        </w:rPr>
+        <w:t xml:space="preserve"> clone &lt;link of remote repo&gt;</w:t>
       </w:r>
     </w:p>
     <w:p>
@@ -130,7 +168,25 @@
           <w:sz w:val="24"/>
           <w:szCs w:val="24"/>
         </w:rPr>
-        <w:t xml:space="preserve">Clone existing git repo on local </w:t>
+        <w:t xml:space="preserve">Clone existing </w:t>
+      </w:r>
+      <w:proofErr w:type="spellStart"/>
+      <w:r>
+        <w:rPr>
+          <w:rFonts w:ascii="Times New Roman" w:hAnsi="Times New Roman" w:cs="Times New Roman"/>
+          <w:sz w:val="24"/>
+          <w:szCs w:val="24"/>
+        </w:rPr>
+        <w:t>git</w:t>
+      </w:r>
+      <w:proofErr w:type="spellEnd"/>
+      <w:r>
+        <w:rPr>
+          <w:rFonts w:ascii="Times New Roman" w:hAnsi="Times New Roman" w:cs="Times New Roman"/>
+          <w:sz w:val="24"/>
+          <w:szCs w:val="24"/>
+        </w:rPr>
+        <w:t xml:space="preserve"> repo on local </w:t>
       </w:r>
     </w:p>
     <w:p>
@@ -163,13 +219,23 @@
           <w:szCs w:val="24"/>
         </w:rPr>
       </w:pPr>
-      <w:r>
-        <w:rPr>
-          <w:rFonts w:ascii="Times New Roman" w:hAnsi="Times New Roman" w:cs="Times New Roman"/>
-          <w:sz w:val="24"/>
-          <w:szCs w:val="24"/>
-        </w:rPr>
-        <w:t>Git remote add origin &lt;link of remote repo&gt;</w:t>
+      <w:proofErr w:type="spellStart"/>
+      <w:r>
+        <w:rPr>
+          <w:rFonts w:ascii="Times New Roman" w:hAnsi="Times New Roman" w:cs="Times New Roman"/>
+          <w:sz w:val="24"/>
+          <w:szCs w:val="24"/>
+        </w:rPr>
+        <w:t>Git</w:t>
+      </w:r>
+      <w:proofErr w:type="spellEnd"/>
+      <w:r>
+        <w:rPr>
+          <w:rFonts w:ascii="Times New Roman" w:hAnsi="Times New Roman" w:cs="Times New Roman"/>
+          <w:sz w:val="24"/>
+          <w:szCs w:val="24"/>
+        </w:rPr>
+        <w:t xml:space="preserve"> remote add origin &lt;link of remote repo&gt;</w:t>
       </w:r>
     </w:p>
     <w:p>
@@ -184,13 +250,23 @@
           <w:szCs w:val="24"/>
         </w:rPr>
       </w:pPr>
-      <w:r>
-        <w:rPr>
-          <w:rFonts w:ascii="Times New Roman" w:hAnsi="Times New Roman" w:cs="Times New Roman"/>
-          <w:sz w:val="24"/>
-          <w:szCs w:val="24"/>
-        </w:rPr>
-        <w:t xml:space="preserve">links the remote repository </w:t>
+      <w:proofErr w:type="gramStart"/>
+      <w:r>
+        <w:rPr>
+          <w:rFonts w:ascii="Times New Roman" w:hAnsi="Times New Roman" w:cs="Times New Roman"/>
+          <w:sz w:val="24"/>
+          <w:szCs w:val="24"/>
+        </w:rPr>
+        <w:t>links</w:t>
+      </w:r>
+      <w:proofErr w:type="gramEnd"/>
+      <w:r>
+        <w:rPr>
+          <w:rFonts w:ascii="Times New Roman" w:hAnsi="Times New Roman" w:cs="Times New Roman"/>
+          <w:sz w:val="24"/>
+          <w:szCs w:val="24"/>
+        </w:rPr>
+        <w:t xml:space="preserve"> the remote repository </w:t>
       </w:r>
       <w:r>
         <w:rPr>
@@ -237,13 +313,23 @@
           <w:szCs w:val="24"/>
         </w:rPr>
       </w:pPr>
-      <w:r>
-        <w:rPr>
-          <w:rFonts w:ascii="Times New Roman" w:hAnsi="Times New Roman" w:cs="Times New Roman"/>
-          <w:sz w:val="24"/>
-          <w:szCs w:val="24"/>
-        </w:rPr>
-        <w:t>reference name can be anything</w:t>
+      <w:proofErr w:type="gramStart"/>
+      <w:r>
+        <w:rPr>
+          <w:rFonts w:ascii="Times New Roman" w:hAnsi="Times New Roman" w:cs="Times New Roman"/>
+          <w:sz w:val="24"/>
+          <w:szCs w:val="24"/>
+        </w:rPr>
+        <w:t>reference</w:t>
+      </w:r>
+      <w:proofErr w:type="gramEnd"/>
+      <w:r>
+        <w:rPr>
+          <w:rFonts w:ascii="Times New Roman" w:hAnsi="Times New Roman" w:cs="Times New Roman"/>
+          <w:sz w:val="24"/>
+          <w:szCs w:val="24"/>
+        </w:rPr>
+        <w:t xml:space="preserve"> name can be anything</w:t>
       </w:r>
     </w:p>
     <w:p>
@@ -276,13 +362,23 @@
           <w:szCs w:val="24"/>
         </w:rPr>
       </w:pPr>
-      <w:r>
-        <w:rPr>
-          <w:rFonts w:ascii="Times New Roman" w:hAnsi="Times New Roman" w:cs="Times New Roman"/>
-          <w:sz w:val="24"/>
-          <w:szCs w:val="24"/>
-        </w:rPr>
-        <w:t>git status</w:t>
+      <w:proofErr w:type="spellStart"/>
+      <w:r>
+        <w:rPr>
+          <w:rFonts w:ascii="Times New Roman" w:hAnsi="Times New Roman" w:cs="Times New Roman"/>
+          <w:sz w:val="24"/>
+          <w:szCs w:val="24"/>
+        </w:rPr>
+        <w:t>git</w:t>
+      </w:r>
+      <w:proofErr w:type="spellEnd"/>
+      <w:r>
+        <w:rPr>
+          <w:rFonts w:ascii="Times New Roman" w:hAnsi="Times New Roman" w:cs="Times New Roman"/>
+          <w:sz w:val="24"/>
+          <w:szCs w:val="24"/>
+        </w:rPr>
+        <w:t xml:space="preserve"> status</w:t>
       </w:r>
     </w:p>
     <w:p>
@@ -336,13 +432,23 @@
           <w:szCs w:val="24"/>
         </w:rPr>
       </w:pPr>
-      <w:r>
-        <w:rPr>
-          <w:rFonts w:ascii="Times New Roman" w:hAnsi="Times New Roman" w:cs="Times New Roman"/>
-          <w:sz w:val="24"/>
-          <w:szCs w:val="24"/>
-        </w:rPr>
-        <w:t>git add &lt;file/folder&gt;</w:t>
+      <w:proofErr w:type="spellStart"/>
+      <w:r>
+        <w:rPr>
+          <w:rFonts w:ascii="Times New Roman" w:hAnsi="Times New Roman" w:cs="Times New Roman"/>
+          <w:sz w:val="24"/>
+          <w:szCs w:val="24"/>
+        </w:rPr>
+        <w:t>git</w:t>
+      </w:r>
+      <w:proofErr w:type="spellEnd"/>
+      <w:r>
+        <w:rPr>
+          <w:rFonts w:ascii="Times New Roman" w:hAnsi="Times New Roman" w:cs="Times New Roman"/>
+          <w:sz w:val="24"/>
+          <w:szCs w:val="24"/>
+        </w:rPr>
+        <w:t xml:space="preserve"> add &lt;file/folder&gt;</w:t>
       </w:r>
     </w:p>
     <w:p>
@@ -396,13 +502,25 @@
           <w:szCs w:val="24"/>
         </w:rPr>
       </w:pPr>
-      <w:r>
-        <w:rPr>
-          <w:rFonts w:ascii="Times New Roman" w:hAnsi="Times New Roman" w:cs="Times New Roman"/>
-          <w:sz w:val="24"/>
-          <w:szCs w:val="24"/>
-        </w:rPr>
-        <w:t xml:space="preserve">git add .  </w:t>
+      <w:proofErr w:type="spellStart"/>
+      <w:proofErr w:type="gramStart"/>
+      <w:r>
+        <w:rPr>
+          <w:rFonts w:ascii="Times New Roman" w:hAnsi="Times New Roman" w:cs="Times New Roman"/>
+          <w:sz w:val="24"/>
+          <w:szCs w:val="24"/>
+        </w:rPr>
+        <w:t>git</w:t>
+      </w:r>
+      <w:proofErr w:type="spellEnd"/>
+      <w:proofErr w:type="gramEnd"/>
+      <w:r>
+        <w:rPr>
+          <w:rFonts w:ascii="Times New Roman" w:hAnsi="Times New Roman" w:cs="Times New Roman"/>
+          <w:sz w:val="24"/>
+          <w:szCs w:val="24"/>
+        </w:rPr>
+        <w:t xml:space="preserve"> add .  </w:t>
       </w:r>
     </w:p>
     <w:p>
@@ -456,13 +574,23 @@
           <w:szCs w:val="24"/>
         </w:rPr>
       </w:pPr>
-      <w:r>
-        <w:rPr>
-          <w:rFonts w:ascii="Times New Roman" w:hAnsi="Times New Roman" w:cs="Times New Roman"/>
-          <w:sz w:val="24"/>
-          <w:szCs w:val="24"/>
-        </w:rPr>
-        <w:t>git commit -m ""</w:t>
+      <w:proofErr w:type="spellStart"/>
+      <w:r>
+        <w:rPr>
+          <w:rFonts w:ascii="Times New Roman" w:hAnsi="Times New Roman" w:cs="Times New Roman"/>
+          <w:sz w:val="24"/>
+          <w:szCs w:val="24"/>
+        </w:rPr>
+        <w:t>git</w:t>
+      </w:r>
+      <w:proofErr w:type="spellEnd"/>
+      <w:r>
+        <w:rPr>
+          <w:rFonts w:ascii="Times New Roman" w:hAnsi="Times New Roman" w:cs="Times New Roman"/>
+          <w:sz w:val="24"/>
+          <w:szCs w:val="24"/>
+        </w:rPr>
+        <w:t xml:space="preserve"> commit -m ""</w:t>
       </w:r>
     </w:p>
     <w:p>
@@ -483,7 +611,25 @@
           <w:sz w:val="24"/>
           <w:szCs w:val="24"/>
         </w:rPr>
-        <w:t>To commit the file and move it from staging are to local repo</w:t>
+        <w:t xml:space="preserve">To commit the file and move it from staging </w:t>
+      </w:r>
+      <w:proofErr w:type="gramStart"/>
+      <w:r>
+        <w:rPr>
+          <w:rFonts w:ascii="Times New Roman" w:hAnsi="Times New Roman" w:cs="Times New Roman"/>
+          <w:sz w:val="24"/>
+          <w:szCs w:val="24"/>
+        </w:rPr>
+        <w:t>are</w:t>
+      </w:r>
+      <w:proofErr w:type="gramEnd"/>
+      <w:r>
+        <w:rPr>
+          <w:rFonts w:ascii="Times New Roman" w:hAnsi="Times New Roman" w:cs="Times New Roman"/>
+          <w:sz w:val="24"/>
+          <w:szCs w:val="24"/>
+        </w:rPr>
+        <w:t xml:space="preserve"> to local repo</w:t>
       </w:r>
     </w:p>
     <w:p>
@@ -537,13 +683,23 @@
           <w:szCs w:val="24"/>
         </w:rPr>
       </w:pPr>
-      <w:r>
-        <w:rPr>
-          <w:rFonts w:ascii="Times New Roman" w:hAnsi="Times New Roman" w:cs="Times New Roman"/>
-          <w:sz w:val="24"/>
-          <w:szCs w:val="24"/>
-        </w:rPr>
-        <w:t>Git commit –a –m “”</w:t>
+      <w:proofErr w:type="spellStart"/>
+      <w:r>
+        <w:rPr>
+          <w:rFonts w:ascii="Times New Roman" w:hAnsi="Times New Roman" w:cs="Times New Roman"/>
+          <w:sz w:val="24"/>
+          <w:szCs w:val="24"/>
+        </w:rPr>
+        <w:t>Git</w:t>
+      </w:r>
+      <w:proofErr w:type="spellEnd"/>
+      <w:r>
+        <w:rPr>
+          <w:rFonts w:ascii="Times New Roman" w:hAnsi="Times New Roman" w:cs="Times New Roman"/>
+          <w:sz w:val="24"/>
+          <w:szCs w:val="24"/>
+        </w:rPr>
+        <w:t xml:space="preserve"> commit –a –m “”</w:t>
       </w:r>
     </w:p>
     <w:p>
@@ -564,7 +720,25 @@
           <w:sz w:val="24"/>
           <w:szCs w:val="24"/>
         </w:rPr>
-        <w:t>-a adds all modified previously tracked files to staging area and then commits them</w:t>
+        <w:t xml:space="preserve">-a </w:t>
+      </w:r>
+      <w:proofErr w:type="gramStart"/>
+      <w:r>
+        <w:rPr>
+          <w:rFonts w:ascii="Times New Roman" w:hAnsi="Times New Roman" w:cs="Times New Roman"/>
+          <w:sz w:val="24"/>
+          <w:szCs w:val="24"/>
+        </w:rPr>
+        <w:t>adds</w:t>
+      </w:r>
+      <w:proofErr w:type="gramEnd"/>
+      <w:r>
+        <w:rPr>
+          <w:rFonts w:ascii="Times New Roman" w:hAnsi="Times New Roman" w:cs="Times New Roman"/>
+          <w:sz w:val="24"/>
+          <w:szCs w:val="24"/>
+        </w:rPr>
+        <w:t xml:space="preserve"> all modified previously tracked files to staging area and then commits them</w:t>
       </w:r>
     </w:p>
     <w:p>
@@ -597,23 +771,34 @@
           <w:szCs w:val="24"/>
         </w:rPr>
       </w:pPr>
-      <w:r>
-        <w:rPr>
-          <w:rFonts w:ascii="Times New Roman" w:hAnsi="Times New Roman" w:cs="Times New Roman"/>
-          <w:sz w:val="24"/>
-          <w:szCs w:val="24"/>
-        </w:rPr>
-        <w:t>git push origin master</w:t>
-      </w:r>
-    </w:p>
-    <w:p>
-      <w:pPr>
-        <w:rPr>
-          <w:rFonts w:ascii="Times New Roman" w:hAnsi="Times New Roman" w:cs="Times New Roman"/>
-          <w:sz w:val="24"/>
-          <w:szCs w:val="24"/>
-        </w:rPr>
-      </w:pPr>
+      <w:proofErr w:type="spellStart"/>
+      <w:r>
+        <w:rPr>
+          <w:rFonts w:ascii="Times New Roman" w:hAnsi="Times New Roman" w:cs="Times New Roman"/>
+          <w:sz w:val="24"/>
+          <w:szCs w:val="24"/>
+        </w:rPr>
+        <w:t>git</w:t>
+      </w:r>
+      <w:proofErr w:type="spellEnd"/>
+      <w:r>
+        <w:rPr>
+          <w:rFonts w:ascii="Times New Roman" w:hAnsi="Times New Roman" w:cs="Times New Roman"/>
+          <w:sz w:val="24"/>
+          <w:szCs w:val="24"/>
+        </w:rPr>
+        <w:t xml:space="preserve"> push origin master</w:t>
+      </w:r>
+    </w:p>
+    <w:p>
+      <w:pPr>
+        <w:rPr>
+          <w:rFonts w:ascii="Times New Roman" w:hAnsi="Times New Roman" w:cs="Times New Roman"/>
+          <w:sz w:val="24"/>
+          <w:szCs w:val="24"/>
+        </w:rPr>
+      </w:pPr>
+      <w:proofErr w:type="gramStart"/>
       <w:r>
         <w:rPr>
           <w:rFonts w:ascii="Times New Roman" w:hAnsi="Times New Roman" w:cs="Times New Roman"/>
@@ -628,41 +813,70 @@
           <w:sz w:val="24"/>
           <w:szCs w:val="24"/>
         </w:rPr>
-        <w:t xml:space="preserve"> changes from local repo to remote repo for branch master</w:t>
-      </w:r>
-    </w:p>
-    <w:p>
-      <w:pPr>
-        <w:rPr>
-          <w:rFonts w:ascii="Times New Roman" w:hAnsi="Times New Roman" w:cs="Times New Roman"/>
-          <w:sz w:val="24"/>
-          <w:szCs w:val="24"/>
-        </w:rPr>
-      </w:pPr>
-      <w:r>
-        <w:rPr>
-          <w:rFonts w:ascii="Times New Roman" w:hAnsi="Times New Roman" w:cs="Times New Roman"/>
-          <w:sz w:val="24"/>
-          <w:szCs w:val="24"/>
-        </w:rPr>
-        <w:t>origin is reference used for remote repo</w:t>
-      </w:r>
-    </w:p>
-    <w:p>
-      <w:pPr>
-        <w:rPr>
-          <w:rFonts w:ascii="Times New Roman" w:hAnsi="Times New Roman" w:cs="Times New Roman"/>
-          <w:sz w:val="24"/>
-          <w:szCs w:val="24"/>
-        </w:rPr>
-      </w:pPr>
-      <w:r>
-        <w:rPr>
-          <w:rFonts w:ascii="Times New Roman" w:hAnsi="Times New Roman" w:cs="Times New Roman"/>
-          <w:sz w:val="24"/>
-          <w:szCs w:val="24"/>
-        </w:rPr>
-        <w:t>master branch to be pushes</w:t>
+        <w:t xml:space="preserve"> changes</w:t>
+      </w:r>
+      <w:proofErr w:type="gramEnd"/>
+      <w:r>
+        <w:rPr>
+          <w:rFonts w:ascii="Times New Roman" w:hAnsi="Times New Roman" w:cs="Times New Roman"/>
+          <w:sz w:val="24"/>
+          <w:szCs w:val="24"/>
+        </w:rPr>
+        <w:t xml:space="preserve"> from local repo to remote repo for branch master</w:t>
+      </w:r>
+    </w:p>
+    <w:p>
+      <w:pPr>
+        <w:rPr>
+          <w:rFonts w:ascii="Times New Roman" w:hAnsi="Times New Roman" w:cs="Times New Roman"/>
+          <w:sz w:val="24"/>
+          <w:szCs w:val="24"/>
+        </w:rPr>
+      </w:pPr>
+      <w:proofErr w:type="gramStart"/>
+      <w:r>
+        <w:rPr>
+          <w:rFonts w:ascii="Times New Roman" w:hAnsi="Times New Roman" w:cs="Times New Roman"/>
+          <w:sz w:val="24"/>
+          <w:szCs w:val="24"/>
+        </w:rPr>
+        <w:t>origin</w:t>
+      </w:r>
+      <w:proofErr w:type="gramEnd"/>
+      <w:r>
+        <w:rPr>
+          <w:rFonts w:ascii="Times New Roman" w:hAnsi="Times New Roman" w:cs="Times New Roman"/>
+          <w:sz w:val="24"/>
+          <w:szCs w:val="24"/>
+        </w:rPr>
+        <w:t xml:space="preserve"> is reference used for remote repo</w:t>
+      </w:r>
+    </w:p>
+    <w:p>
+      <w:pPr>
+        <w:rPr>
+          <w:rFonts w:ascii="Times New Roman" w:hAnsi="Times New Roman" w:cs="Times New Roman"/>
+          <w:sz w:val="24"/>
+          <w:szCs w:val="24"/>
+        </w:rPr>
+      </w:pPr>
+      <w:proofErr w:type="gramStart"/>
+      <w:r>
+        <w:rPr>
+          <w:rFonts w:ascii="Times New Roman" w:hAnsi="Times New Roman" w:cs="Times New Roman"/>
+          <w:sz w:val="24"/>
+          <w:szCs w:val="24"/>
+        </w:rPr>
+        <w:t>master</w:t>
+      </w:r>
+      <w:proofErr w:type="gramEnd"/>
+      <w:r>
+        <w:rPr>
+          <w:rFonts w:ascii="Times New Roman" w:hAnsi="Times New Roman" w:cs="Times New Roman"/>
+          <w:sz w:val="24"/>
+          <w:szCs w:val="24"/>
+        </w:rPr>
+        <w:t xml:space="preserve"> branch to be pushes</w:t>
       </w:r>
     </w:p>
     <w:p>
@@ -687,31 +901,51 @@
           <w:szCs w:val="24"/>
         </w:rPr>
       </w:pPr>
-      <w:r>
-        <w:rPr>
-          <w:rFonts w:ascii="Times New Roman" w:hAnsi="Times New Roman" w:cs="Times New Roman"/>
-          <w:sz w:val="24"/>
-          <w:szCs w:val="24"/>
-        </w:rPr>
-        <w:t>git branch</w:t>
-      </w:r>
-    </w:p>
-    <w:p>
-      <w:pPr>
-        <w:pStyle w:val="ListParagraph"/>
-        <w:rPr>
-          <w:rFonts w:ascii="Times New Roman" w:hAnsi="Times New Roman" w:cs="Times New Roman"/>
-          <w:sz w:val="24"/>
-          <w:szCs w:val="24"/>
-        </w:rPr>
-      </w:pPr>
-      <w:r>
-        <w:rPr>
-          <w:rFonts w:ascii="Times New Roman" w:hAnsi="Times New Roman" w:cs="Times New Roman"/>
-          <w:sz w:val="24"/>
-          <w:szCs w:val="24"/>
-        </w:rPr>
-        <w:t>list all branches and highlight the current branch</w:t>
+      <w:proofErr w:type="spellStart"/>
+      <w:r>
+        <w:rPr>
+          <w:rFonts w:ascii="Times New Roman" w:hAnsi="Times New Roman" w:cs="Times New Roman"/>
+          <w:sz w:val="24"/>
+          <w:szCs w:val="24"/>
+        </w:rPr>
+        <w:t>git</w:t>
+      </w:r>
+      <w:proofErr w:type="spellEnd"/>
+      <w:r>
+        <w:rPr>
+          <w:rFonts w:ascii="Times New Roman" w:hAnsi="Times New Roman" w:cs="Times New Roman"/>
+          <w:sz w:val="24"/>
+          <w:szCs w:val="24"/>
+        </w:rPr>
+        <w:t xml:space="preserve"> branch</w:t>
+      </w:r>
+    </w:p>
+    <w:p>
+      <w:pPr>
+        <w:pStyle w:val="ListParagraph"/>
+        <w:rPr>
+          <w:rFonts w:ascii="Times New Roman" w:hAnsi="Times New Roman" w:cs="Times New Roman"/>
+          <w:sz w:val="24"/>
+          <w:szCs w:val="24"/>
+        </w:rPr>
+      </w:pPr>
+      <w:proofErr w:type="gramStart"/>
+      <w:r>
+        <w:rPr>
+          <w:rFonts w:ascii="Times New Roman" w:hAnsi="Times New Roman" w:cs="Times New Roman"/>
+          <w:sz w:val="24"/>
+          <w:szCs w:val="24"/>
+        </w:rPr>
+        <w:t>list</w:t>
+      </w:r>
+      <w:proofErr w:type="gramEnd"/>
+      <w:r>
+        <w:rPr>
+          <w:rFonts w:ascii="Times New Roman" w:hAnsi="Times New Roman" w:cs="Times New Roman"/>
+          <w:sz w:val="24"/>
+          <w:szCs w:val="24"/>
+        </w:rPr>
+        <w:t xml:space="preserve"> all branches and highlight the current branch</w:t>
       </w:r>
     </w:p>
     <w:p>
@@ -737,31 +971,69 @@
           <w:szCs w:val="24"/>
         </w:rPr>
       </w:pPr>
-      <w:r>
-        <w:rPr>
-          <w:rFonts w:ascii="Times New Roman" w:hAnsi="Times New Roman" w:cs="Times New Roman"/>
-          <w:sz w:val="24"/>
-          <w:szCs w:val="24"/>
-        </w:rPr>
-        <w:t>git branch &lt;branchname&gt;</w:t>
-      </w:r>
-    </w:p>
-    <w:p>
-      <w:pPr>
-        <w:pStyle w:val="ListParagraph"/>
-        <w:rPr>
-          <w:rFonts w:ascii="Times New Roman" w:hAnsi="Times New Roman" w:cs="Times New Roman"/>
-          <w:sz w:val="24"/>
-          <w:szCs w:val="24"/>
-        </w:rPr>
-      </w:pPr>
-      <w:r>
-        <w:rPr>
-          <w:rFonts w:ascii="Times New Roman" w:hAnsi="Times New Roman" w:cs="Times New Roman"/>
-          <w:sz w:val="24"/>
-          <w:szCs w:val="24"/>
-        </w:rPr>
-        <w:t>just create a new branch do not switch to it</w:t>
+      <w:proofErr w:type="spellStart"/>
+      <w:r>
+        <w:rPr>
+          <w:rFonts w:ascii="Times New Roman" w:hAnsi="Times New Roman" w:cs="Times New Roman"/>
+          <w:sz w:val="24"/>
+          <w:szCs w:val="24"/>
+        </w:rPr>
+        <w:t>git</w:t>
+      </w:r>
+      <w:proofErr w:type="spellEnd"/>
+      <w:r>
+        <w:rPr>
+          <w:rFonts w:ascii="Times New Roman" w:hAnsi="Times New Roman" w:cs="Times New Roman"/>
+          <w:sz w:val="24"/>
+          <w:szCs w:val="24"/>
+        </w:rPr>
+        <w:t xml:space="preserve"> branch &lt;</w:t>
+      </w:r>
+      <w:proofErr w:type="spellStart"/>
+      <w:r>
+        <w:rPr>
+          <w:rFonts w:ascii="Times New Roman" w:hAnsi="Times New Roman" w:cs="Times New Roman"/>
+          <w:sz w:val="24"/>
+          <w:szCs w:val="24"/>
+        </w:rPr>
+        <w:t>branchname</w:t>
+      </w:r>
+      <w:proofErr w:type="spellEnd"/>
+      <w:r>
+        <w:rPr>
+          <w:rFonts w:ascii="Times New Roman" w:hAnsi="Times New Roman" w:cs="Times New Roman"/>
+          <w:sz w:val="24"/>
+          <w:szCs w:val="24"/>
+        </w:rPr>
+        <w:t>&gt;</w:t>
+      </w:r>
+    </w:p>
+    <w:p>
+      <w:pPr>
+        <w:pStyle w:val="ListParagraph"/>
+        <w:rPr>
+          <w:rFonts w:ascii="Times New Roman" w:hAnsi="Times New Roman" w:cs="Times New Roman"/>
+          <w:sz w:val="24"/>
+          <w:szCs w:val="24"/>
+        </w:rPr>
+      </w:pPr>
+      <w:proofErr w:type="gramStart"/>
+      <w:r>
+        <w:rPr>
+          <w:rFonts w:ascii="Times New Roman" w:hAnsi="Times New Roman" w:cs="Times New Roman"/>
+          <w:sz w:val="24"/>
+          <w:szCs w:val="24"/>
+        </w:rPr>
+        <w:t>just</w:t>
+      </w:r>
+      <w:proofErr w:type="gramEnd"/>
+      <w:r>
+        <w:rPr>
+          <w:rFonts w:ascii="Times New Roman" w:hAnsi="Times New Roman" w:cs="Times New Roman"/>
+          <w:sz w:val="24"/>
+          <w:szCs w:val="24"/>
+        </w:rPr>
+        <w:t xml:space="preserve"> create a new branch do not switch to it</w:t>
       </w:r>
     </w:p>
     <w:p>
@@ -787,31 +1059,69 @@
           <w:szCs w:val="24"/>
         </w:rPr>
       </w:pPr>
-      <w:r>
-        <w:rPr>
-          <w:rFonts w:ascii="Times New Roman" w:hAnsi="Times New Roman" w:cs="Times New Roman"/>
-          <w:sz w:val="24"/>
-          <w:szCs w:val="24"/>
-        </w:rPr>
-        <w:t>git branch –d &lt;branchname&gt;</w:t>
-      </w:r>
-    </w:p>
-    <w:p>
-      <w:pPr>
-        <w:pStyle w:val="ListParagraph"/>
-        <w:rPr>
-          <w:rFonts w:ascii="Times New Roman" w:hAnsi="Times New Roman" w:cs="Times New Roman"/>
-          <w:sz w:val="24"/>
-          <w:szCs w:val="24"/>
-        </w:rPr>
-      </w:pPr>
-      <w:r>
-        <w:rPr>
-          <w:rFonts w:ascii="Times New Roman" w:hAnsi="Times New Roman" w:cs="Times New Roman"/>
-          <w:sz w:val="24"/>
-          <w:szCs w:val="24"/>
-        </w:rPr>
-        <w:t>delete the branch, will show the unmerged changes before deleting</w:t>
+      <w:proofErr w:type="spellStart"/>
+      <w:r>
+        <w:rPr>
+          <w:rFonts w:ascii="Times New Roman" w:hAnsi="Times New Roman" w:cs="Times New Roman"/>
+          <w:sz w:val="24"/>
+          <w:szCs w:val="24"/>
+        </w:rPr>
+        <w:t>git</w:t>
+      </w:r>
+      <w:proofErr w:type="spellEnd"/>
+      <w:r>
+        <w:rPr>
+          <w:rFonts w:ascii="Times New Roman" w:hAnsi="Times New Roman" w:cs="Times New Roman"/>
+          <w:sz w:val="24"/>
+          <w:szCs w:val="24"/>
+        </w:rPr>
+        <w:t xml:space="preserve"> branch –d &lt;</w:t>
+      </w:r>
+      <w:proofErr w:type="spellStart"/>
+      <w:r>
+        <w:rPr>
+          <w:rFonts w:ascii="Times New Roman" w:hAnsi="Times New Roman" w:cs="Times New Roman"/>
+          <w:sz w:val="24"/>
+          <w:szCs w:val="24"/>
+        </w:rPr>
+        <w:t>branchname</w:t>
+      </w:r>
+      <w:proofErr w:type="spellEnd"/>
+      <w:r>
+        <w:rPr>
+          <w:rFonts w:ascii="Times New Roman" w:hAnsi="Times New Roman" w:cs="Times New Roman"/>
+          <w:sz w:val="24"/>
+          <w:szCs w:val="24"/>
+        </w:rPr>
+        <w:t>&gt;</w:t>
+      </w:r>
+    </w:p>
+    <w:p>
+      <w:pPr>
+        <w:pStyle w:val="ListParagraph"/>
+        <w:rPr>
+          <w:rFonts w:ascii="Times New Roman" w:hAnsi="Times New Roman" w:cs="Times New Roman"/>
+          <w:sz w:val="24"/>
+          <w:szCs w:val="24"/>
+        </w:rPr>
+      </w:pPr>
+      <w:proofErr w:type="gramStart"/>
+      <w:r>
+        <w:rPr>
+          <w:rFonts w:ascii="Times New Roman" w:hAnsi="Times New Roman" w:cs="Times New Roman"/>
+          <w:sz w:val="24"/>
+          <w:szCs w:val="24"/>
+        </w:rPr>
+        <w:t>delete</w:t>
+      </w:r>
+      <w:proofErr w:type="gramEnd"/>
+      <w:r>
+        <w:rPr>
+          <w:rFonts w:ascii="Times New Roman" w:hAnsi="Times New Roman" w:cs="Times New Roman"/>
+          <w:sz w:val="24"/>
+          <w:szCs w:val="24"/>
+        </w:rPr>
+        <w:t xml:space="preserve"> the branch, will show the unmerged changes before deleting</w:t>
       </w:r>
     </w:p>
     <w:p>
@@ -837,49 +1147,97 @@
           <w:szCs w:val="24"/>
         </w:rPr>
       </w:pPr>
-      <w:r>
-        <w:rPr>
-          <w:rFonts w:ascii="Times New Roman" w:hAnsi="Times New Roman" w:cs="Times New Roman"/>
-          <w:sz w:val="24"/>
-          <w:szCs w:val="24"/>
-        </w:rPr>
-        <w:t>git checkout &lt;branchname&gt;</w:t>
-      </w:r>
-    </w:p>
-    <w:p>
-      <w:pPr>
-        <w:pStyle w:val="ListParagraph"/>
-        <w:rPr>
-          <w:rFonts w:ascii="Times New Roman" w:hAnsi="Times New Roman" w:cs="Times New Roman"/>
-          <w:sz w:val="24"/>
-          <w:szCs w:val="24"/>
-        </w:rPr>
-      </w:pPr>
-      <w:r>
-        <w:rPr>
-          <w:rFonts w:ascii="Times New Roman" w:hAnsi="Times New Roman" w:cs="Times New Roman"/>
-          <w:sz w:val="24"/>
-          <w:szCs w:val="24"/>
-        </w:rPr>
-        <w:t xml:space="preserve">switch to this branch </w:t>
-      </w:r>
-    </w:p>
-    <w:p>
-      <w:pPr>
-        <w:pStyle w:val="ListParagraph"/>
-        <w:rPr>
-          <w:rFonts w:ascii="Times New Roman" w:hAnsi="Times New Roman" w:cs="Times New Roman"/>
-          <w:sz w:val="24"/>
-          <w:szCs w:val="24"/>
-        </w:rPr>
-      </w:pPr>
-      <w:r>
-        <w:rPr>
-          <w:rFonts w:ascii="Times New Roman" w:hAnsi="Times New Roman" w:cs="Times New Roman"/>
-          <w:sz w:val="24"/>
-          <w:szCs w:val="24"/>
-        </w:rPr>
-        <w:t xml:space="preserve">if the branch does not exist create it and switch to it </w:t>
+      <w:proofErr w:type="spellStart"/>
+      <w:r>
+        <w:rPr>
+          <w:rFonts w:ascii="Times New Roman" w:hAnsi="Times New Roman" w:cs="Times New Roman"/>
+          <w:sz w:val="24"/>
+          <w:szCs w:val="24"/>
+        </w:rPr>
+        <w:t>git</w:t>
+      </w:r>
+      <w:proofErr w:type="spellEnd"/>
+      <w:r>
+        <w:rPr>
+          <w:rFonts w:ascii="Times New Roman" w:hAnsi="Times New Roman" w:cs="Times New Roman"/>
+          <w:sz w:val="24"/>
+          <w:szCs w:val="24"/>
+        </w:rPr>
+        <w:t xml:space="preserve"> checkout &lt;</w:t>
+      </w:r>
+      <w:proofErr w:type="spellStart"/>
+      <w:r>
+        <w:rPr>
+          <w:rFonts w:ascii="Times New Roman" w:hAnsi="Times New Roman" w:cs="Times New Roman"/>
+          <w:sz w:val="24"/>
+          <w:szCs w:val="24"/>
+        </w:rPr>
+        <w:t>branchname</w:t>
+      </w:r>
+      <w:proofErr w:type="spellEnd"/>
+      <w:r>
+        <w:rPr>
+          <w:rFonts w:ascii="Times New Roman" w:hAnsi="Times New Roman" w:cs="Times New Roman"/>
+          <w:sz w:val="24"/>
+          <w:szCs w:val="24"/>
+        </w:rPr>
+        <w:t>&gt;</w:t>
+      </w:r>
+    </w:p>
+    <w:p>
+      <w:pPr>
+        <w:pStyle w:val="ListParagraph"/>
+        <w:rPr>
+          <w:rFonts w:ascii="Times New Roman" w:hAnsi="Times New Roman" w:cs="Times New Roman"/>
+          <w:sz w:val="24"/>
+          <w:szCs w:val="24"/>
+        </w:rPr>
+      </w:pPr>
+      <w:proofErr w:type="gramStart"/>
+      <w:r>
+        <w:rPr>
+          <w:rFonts w:ascii="Times New Roman" w:hAnsi="Times New Roman" w:cs="Times New Roman"/>
+          <w:sz w:val="24"/>
+          <w:szCs w:val="24"/>
+        </w:rPr>
+        <w:t>switch</w:t>
+      </w:r>
+      <w:proofErr w:type="gramEnd"/>
+      <w:r>
+        <w:rPr>
+          <w:rFonts w:ascii="Times New Roman" w:hAnsi="Times New Roman" w:cs="Times New Roman"/>
+          <w:sz w:val="24"/>
+          <w:szCs w:val="24"/>
+        </w:rPr>
+        <w:t xml:space="preserve"> to this branch </w:t>
+      </w:r>
+    </w:p>
+    <w:p>
+      <w:pPr>
+        <w:pStyle w:val="ListParagraph"/>
+        <w:rPr>
+          <w:rFonts w:ascii="Times New Roman" w:hAnsi="Times New Roman" w:cs="Times New Roman"/>
+          <w:sz w:val="24"/>
+          <w:szCs w:val="24"/>
+        </w:rPr>
+      </w:pPr>
+      <w:proofErr w:type="gramStart"/>
+      <w:r>
+        <w:rPr>
+          <w:rFonts w:ascii="Times New Roman" w:hAnsi="Times New Roman" w:cs="Times New Roman"/>
+          <w:sz w:val="24"/>
+          <w:szCs w:val="24"/>
+        </w:rPr>
+        <w:t>if</w:t>
+      </w:r>
+      <w:proofErr w:type="gramEnd"/>
+      <w:r>
+        <w:rPr>
+          <w:rFonts w:ascii="Times New Roman" w:hAnsi="Times New Roman" w:cs="Times New Roman"/>
+          <w:sz w:val="24"/>
+          <w:szCs w:val="24"/>
+        </w:rPr>
+        <w:t xml:space="preserve"> the branch does not exist create it and switch to it </w:t>
       </w:r>
     </w:p>
     <w:p>
@@ -905,24 +1263,35 @@
           <w:szCs w:val="24"/>
         </w:rPr>
       </w:pPr>
-      <w:r>
-        <w:rPr>
-          <w:rFonts w:ascii="Times New Roman" w:hAnsi="Times New Roman" w:cs="Times New Roman"/>
-          <w:sz w:val="24"/>
-          <w:szCs w:val="24"/>
-        </w:rPr>
-        <w:t>git stash –u</w:t>
-      </w:r>
-    </w:p>
-    <w:p>
-      <w:pPr>
-        <w:pStyle w:val="ListParagraph"/>
-        <w:rPr>
-          <w:rFonts w:ascii="Times New Roman" w:hAnsi="Times New Roman" w:cs="Times New Roman"/>
-          <w:sz w:val="24"/>
-          <w:szCs w:val="24"/>
-        </w:rPr>
-      </w:pPr>
+      <w:proofErr w:type="spellStart"/>
+      <w:r>
+        <w:rPr>
+          <w:rFonts w:ascii="Times New Roman" w:hAnsi="Times New Roman" w:cs="Times New Roman"/>
+          <w:sz w:val="24"/>
+          <w:szCs w:val="24"/>
+        </w:rPr>
+        <w:t>git</w:t>
+      </w:r>
+      <w:proofErr w:type="spellEnd"/>
+      <w:r>
+        <w:rPr>
+          <w:rFonts w:ascii="Times New Roman" w:hAnsi="Times New Roman" w:cs="Times New Roman"/>
+          <w:sz w:val="24"/>
+          <w:szCs w:val="24"/>
+        </w:rPr>
+        <w:t xml:space="preserve"> stash –u</w:t>
+      </w:r>
+    </w:p>
+    <w:p>
+      <w:pPr>
+        <w:pStyle w:val="ListParagraph"/>
+        <w:rPr>
+          <w:rFonts w:ascii="Times New Roman" w:hAnsi="Times New Roman" w:cs="Times New Roman"/>
+          <w:sz w:val="24"/>
+          <w:szCs w:val="24"/>
+        </w:rPr>
+      </w:pPr>
+      <w:proofErr w:type="gramStart"/>
       <w:r>
         <w:rPr>
           <w:rFonts w:ascii="Times New Roman" w:hAnsi="Times New Roman" w:cs="Times New Roman"/>
@@ -930,7 +1299,16 @@
           <w:szCs w:val="24"/>
         </w:rPr>
         <w:lastRenderedPageBreak/>
-        <w:t>keep all uncommitted files while keeping working directory clean</w:t>
+        <w:t>keep</w:t>
+      </w:r>
+      <w:proofErr w:type="gramEnd"/>
+      <w:r>
+        <w:rPr>
+          <w:rFonts w:ascii="Times New Roman" w:hAnsi="Times New Roman" w:cs="Times New Roman"/>
+          <w:sz w:val="24"/>
+          <w:szCs w:val="24"/>
+        </w:rPr>
+        <w:t xml:space="preserve"> all uncommitted files while keeping working directory clean</w:t>
       </w:r>
     </w:p>
     <w:p>
@@ -946,31 +1324,51 @@
           <w:szCs w:val="24"/>
         </w:rPr>
       </w:pPr>
-      <w:r>
-        <w:rPr>
-          <w:rFonts w:ascii="Times New Roman" w:hAnsi="Times New Roman" w:cs="Times New Roman"/>
-          <w:sz w:val="24"/>
-          <w:szCs w:val="24"/>
-        </w:rPr>
-        <w:t>git stash list</w:t>
-      </w:r>
-    </w:p>
-    <w:p>
-      <w:pPr>
-        <w:pStyle w:val="ListParagraph"/>
-        <w:rPr>
-          <w:rFonts w:ascii="Times New Roman" w:hAnsi="Times New Roman" w:cs="Times New Roman"/>
-          <w:sz w:val="24"/>
-          <w:szCs w:val="24"/>
-        </w:rPr>
-      </w:pPr>
-      <w:r>
-        <w:rPr>
-          <w:rFonts w:ascii="Times New Roman" w:hAnsi="Times New Roman" w:cs="Times New Roman"/>
-          <w:sz w:val="24"/>
-          <w:szCs w:val="24"/>
-        </w:rPr>
-        <w:t>list all stashes</w:t>
+      <w:proofErr w:type="spellStart"/>
+      <w:r>
+        <w:rPr>
+          <w:rFonts w:ascii="Times New Roman" w:hAnsi="Times New Roman" w:cs="Times New Roman"/>
+          <w:sz w:val="24"/>
+          <w:szCs w:val="24"/>
+        </w:rPr>
+        <w:t>git</w:t>
+      </w:r>
+      <w:proofErr w:type="spellEnd"/>
+      <w:r>
+        <w:rPr>
+          <w:rFonts w:ascii="Times New Roman" w:hAnsi="Times New Roman" w:cs="Times New Roman"/>
+          <w:sz w:val="24"/>
+          <w:szCs w:val="24"/>
+        </w:rPr>
+        <w:t xml:space="preserve"> stash list</w:t>
+      </w:r>
+    </w:p>
+    <w:p>
+      <w:pPr>
+        <w:pStyle w:val="ListParagraph"/>
+        <w:rPr>
+          <w:rFonts w:ascii="Times New Roman" w:hAnsi="Times New Roman" w:cs="Times New Roman"/>
+          <w:sz w:val="24"/>
+          <w:szCs w:val="24"/>
+        </w:rPr>
+      </w:pPr>
+      <w:proofErr w:type="gramStart"/>
+      <w:r>
+        <w:rPr>
+          <w:rFonts w:ascii="Times New Roman" w:hAnsi="Times New Roman" w:cs="Times New Roman"/>
+          <w:sz w:val="24"/>
+          <w:szCs w:val="24"/>
+        </w:rPr>
+        <w:t>list</w:t>
+      </w:r>
+      <w:proofErr w:type="gramEnd"/>
+      <w:r>
+        <w:rPr>
+          <w:rFonts w:ascii="Times New Roman" w:hAnsi="Times New Roman" w:cs="Times New Roman"/>
+          <w:sz w:val="24"/>
+          <w:szCs w:val="24"/>
+        </w:rPr>
+        <w:t xml:space="preserve"> all stashes</w:t>
       </w:r>
     </w:p>
     <w:p>
@@ -996,13 +1394,23 @@
           <w:szCs w:val="24"/>
         </w:rPr>
       </w:pPr>
-      <w:r>
-        <w:rPr>
-          <w:rFonts w:ascii="Times New Roman" w:hAnsi="Times New Roman" w:cs="Times New Roman"/>
-          <w:sz w:val="24"/>
-          <w:szCs w:val="24"/>
-        </w:rPr>
-        <w:t>git log</w:t>
+      <w:proofErr w:type="spellStart"/>
+      <w:r>
+        <w:rPr>
+          <w:rFonts w:ascii="Times New Roman" w:hAnsi="Times New Roman" w:cs="Times New Roman"/>
+          <w:sz w:val="24"/>
+          <w:szCs w:val="24"/>
+        </w:rPr>
+        <w:t>git</w:t>
+      </w:r>
+      <w:proofErr w:type="spellEnd"/>
+      <w:r>
+        <w:rPr>
+          <w:rFonts w:ascii="Times New Roman" w:hAnsi="Times New Roman" w:cs="Times New Roman"/>
+          <w:sz w:val="24"/>
+          <w:szCs w:val="24"/>
+        </w:rPr>
+        <w:t xml:space="preserve"> log</w:t>
       </w:r>
     </w:p>
     <w:p>
@@ -1021,6 +1429,66 @@
           <w:szCs w:val="24"/>
         </w:rPr>
         <w:t>To see the commit history for the branch</w:t>
+      </w:r>
+    </w:p>
+    <w:p>
+      <w:pPr>
+        <w:pStyle w:val="ListParagraph"/>
+        <w:rPr>
+          <w:rFonts w:ascii="Times New Roman" w:hAnsi="Times New Roman" w:cs="Times New Roman"/>
+          <w:sz w:val="24"/>
+          <w:szCs w:val="24"/>
+        </w:rPr>
+      </w:pPr>
+    </w:p>
+    <w:p>
+      <w:pPr>
+        <w:pStyle w:val="ListParagraph"/>
+        <w:numPr>
+          <w:ilvl w:val="0"/>
+          <w:numId w:val="1"/>
+        </w:numPr>
+        <w:rPr>
+          <w:rFonts w:ascii="Times New Roman" w:hAnsi="Times New Roman" w:cs="Times New Roman"/>
+          <w:sz w:val="24"/>
+          <w:szCs w:val="24"/>
+        </w:rPr>
+      </w:pPr>
+      <w:proofErr w:type="spellStart"/>
+      <w:r>
+        <w:rPr>
+          <w:rFonts w:ascii="Times New Roman" w:hAnsi="Times New Roman" w:cs="Times New Roman"/>
+          <w:sz w:val="24"/>
+          <w:szCs w:val="24"/>
+        </w:rPr>
+        <w:t>Git</w:t>
+      </w:r>
+      <w:proofErr w:type="spellEnd"/>
+      <w:r>
+        <w:rPr>
+          <w:rFonts w:ascii="Times New Roman" w:hAnsi="Times New Roman" w:cs="Times New Roman"/>
+          <w:sz w:val="24"/>
+          <w:szCs w:val="24"/>
+        </w:rPr>
+        <w:t xml:space="preserve"> merge &lt;source branch name&gt;  (The current branch should be the destination)</w:t>
+      </w:r>
+    </w:p>
+    <w:p>
+      <w:pPr>
+        <w:pStyle w:val="ListParagraph"/>
+        <w:rPr>
+          <w:rFonts w:ascii="Times New Roman" w:hAnsi="Times New Roman" w:cs="Times New Roman"/>
+          <w:sz w:val="24"/>
+          <w:szCs w:val="24"/>
+        </w:rPr>
+      </w:pPr>
+      <w:r>
+        <w:rPr>
+          <w:rFonts w:ascii="Times New Roman" w:hAnsi="Times New Roman" w:cs="Times New Roman"/>
+          <w:sz w:val="24"/>
+          <w:szCs w:val="24"/>
+        </w:rPr>
+        <w:t>Merge changes of source branch with destination</w:t>
       </w:r>
     </w:p>
     <w:p/>
@@ -1491,7 +1959,7 @@
   <w:abstractNum w:abstractNumId="4">
     <w:nsid w:val="36396AEE"/>
     <w:multiLevelType w:val="hybridMultilevel"/>
-    <w:tmpl w:val="37BEE5EE"/>
+    <w:tmpl w:val="2E98CA6E"/>
     <w:lvl w:ilvl="0" w:tplc="04090001">
       <w:start w:val="1"/>
       <w:numFmt w:val="bullet"/>
@@ -2242,6 +2710,7 @@
   <w:style w:type="paragraph" w:default="1" w:styleId="Normal">
     <w:name w:val="Normal"/>
     <w:qFormat/>
+    <w:rsid w:val="00995041"/>
   </w:style>
   <w:style w:type="character" w:default="1" w:styleId="DefaultParagraphFont">
     <w:name w:val="Default Paragraph Font"/>

</xml_diff>

<commit_message>
updating with new commands
</commit_message>
<xml_diff>
--- a/Git/GitCommands.docx
+++ b/Git/GitCommands.docx
@@ -1490,6 +1490,114 @@
         </w:rPr>
         <w:t>Merge changes of source branch with destination</w:t>
       </w:r>
+    </w:p>
+    <w:p>
+      <w:pPr>
+        <w:pStyle w:val="ListParagraph"/>
+        <w:rPr>
+          <w:rFonts w:ascii="Times New Roman" w:hAnsi="Times New Roman" w:cs="Times New Roman"/>
+          <w:sz w:val="24"/>
+          <w:szCs w:val="24"/>
+        </w:rPr>
+      </w:pPr>
+      <w:r>
+        <w:rPr>
+          <w:rFonts w:ascii="Times New Roman" w:hAnsi="Times New Roman" w:cs="Times New Roman"/>
+          <w:sz w:val="24"/>
+          <w:szCs w:val="24"/>
+        </w:rPr>
+        <w:t>After merge source and destination branch again are independent of each other, changes done on one do not reflect on the other</w:t>
+      </w:r>
+    </w:p>
+    <w:p>
+      <w:pPr>
+        <w:pStyle w:val="ListParagraph"/>
+        <w:rPr>
+          <w:rFonts w:ascii="Times New Roman" w:hAnsi="Times New Roman" w:cs="Times New Roman"/>
+          <w:sz w:val="24"/>
+          <w:szCs w:val="24"/>
+        </w:rPr>
+      </w:pPr>
+    </w:p>
+    <w:p>
+      <w:pPr>
+        <w:pStyle w:val="ListParagraph"/>
+        <w:numPr>
+          <w:ilvl w:val="0"/>
+          <w:numId w:val="1"/>
+        </w:numPr>
+        <w:rPr>
+          <w:rFonts w:ascii="Times New Roman" w:hAnsi="Times New Roman" w:cs="Times New Roman"/>
+          <w:sz w:val="24"/>
+          <w:szCs w:val="24"/>
+        </w:rPr>
+      </w:pPr>
+      <w:proofErr w:type="spellStart"/>
+      <w:r>
+        <w:rPr>
+          <w:rFonts w:ascii="Times New Roman" w:hAnsi="Times New Roman" w:cs="Times New Roman"/>
+          <w:sz w:val="24"/>
+          <w:szCs w:val="24"/>
+        </w:rPr>
+        <w:t>Git</w:t>
+      </w:r>
+      <w:proofErr w:type="spellEnd"/>
+      <w:r>
+        <w:rPr>
+          <w:rFonts w:ascii="Times New Roman" w:hAnsi="Times New Roman" w:cs="Times New Roman"/>
+          <w:sz w:val="24"/>
+          <w:szCs w:val="24"/>
+        </w:rPr>
+        <w:t xml:space="preserve"> revert &lt;commit hexadecimal which you want to undo&gt;</w:t>
+      </w:r>
+    </w:p>
+    <w:p>
+      <w:pPr>
+        <w:pStyle w:val="ListParagraph"/>
+        <w:rPr>
+          <w:rFonts w:ascii="Times New Roman" w:hAnsi="Times New Roman" w:cs="Times New Roman"/>
+          <w:sz w:val="24"/>
+          <w:szCs w:val="24"/>
+        </w:rPr>
+      </w:pPr>
+      <w:proofErr w:type="spellStart"/>
+      <w:r>
+        <w:rPr>
+          <w:rFonts w:ascii="Times New Roman" w:hAnsi="Times New Roman" w:cs="Times New Roman"/>
+          <w:sz w:val="24"/>
+          <w:szCs w:val="24"/>
+        </w:rPr>
+        <w:t>Git</w:t>
+      </w:r>
+      <w:proofErr w:type="spellEnd"/>
+      <w:r>
+        <w:rPr>
+          <w:rFonts w:ascii="Times New Roman" w:hAnsi="Times New Roman" w:cs="Times New Roman"/>
+          <w:sz w:val="24"/>
+          <w:szCs w:val="24"/>
+        </w:rPr>
+        <w:t xml:space="preserve"> forward moving undo operation.</w:t>
+      </w:r>
+    </w:p>
+    <w:p>
+      <w:pPr>
+        <w:pStyle w:val="ListParagraph"/>
+        <w:rPr>
+          <w:rFonts w:ascii="Times New Roman" w:hAnsi="Times New Roman" w:cs="Times New Roman"/>
+          <w:sz w:val="24"/>
+          <w:szCs w:val="24"/>
+        </w:rPr>
+      </w:pPr>
+    </w:p>
+    <w:p>
+      <w:pPr>
+        <w:pStyle w:val="ListParagraph"/>
+        <w:rPr>
+          <w:rFonts w:ascii="Times New Roman" w:hAnsi="Times New Roman" w:cs="Times New Roman"/>
+          <w:sz w:val="24"/>
+          <w:szCs w:val="24"/>
+        </w:rPr>
+      </w:pPr>
     </w:p>
     <w:p/>
     <w:sectPr>
@@ -1959,7 +2067,7 @@
   <w:abstractNum w:abstractNumId="4">
     <w:nsid w:val="36396AEE"/>
     <w:multiLevelType w:val="hybridMultilevel"/>
-    <w:tmpl w:val="2E98CA6E"/>
+    <w:tmpl w:val="EB0EF51A"/>
     <w:lvl w:ilvl="0" w:tplc="04090001">
       <w:start w:val="1"/>
       <w:numFmt w:val="bullet"/>

</xml_diff>

<commit_message>
adding git rebase command
</commit_message>
<xml_diff>
--- a/Git/GitCommands.docx
+++ b/Git/GitCommands.docx
@@ -1578,6 +1578,112 @@
         </w:rPr>
         <w:t xml:space="preserve"> forward moving undo operation.</w:t>
       </w:r>
+    </w:p>
+    <w:p>
+      <w:pPr>
+        <w:pStyle w:val="ListParagraph"/>
+        <w:rPr>
+          <w:rFonts w:ascii="Times New Roman" w:hAnsi="Times New Roman" w:cs="Times New Roman"/>
+          <w:sz w:val="24"/>
+          <w:szCs w:val="24"/>
+        </w:rPr>
+      </w:pPr>
+    </w:p>
+    <w:p>
+      <w:pPr>
+        <w:pStyle w:val="ListParagraph"/>
+        <w:numPr>
+          <w:ilvl w:val="0"/>
+          <w:numId w:val="1"/>
+        </w:numPr>
+        <w:rPr>
+          <w:rFonts w:ascii="Times New Roman" w:hAnsi="Times New Roman" w:cs="Times New Roman"/>
+          <w:sz w:val="24"/>
+          <w:szCs w:val="24"/>
+        </w:rPr>
+      </w:pPr>
+      <w:proofErr w:type="spellStart"/>
+      <w:r>
+        <w:rPr>
+          <w:rFonts w:ascii="Times New Roman" w:hAnsi="Times New Roman" w:cs="Times New Roman"/>
+          <w:sz w:val="24"/>
+          <w:szCs w:val="24"/>
+        </w:rPr>
+        <w:t>Git</w:t>
+      </w:r>
+      <w:proofErr w:type="spellEnd"/>
+      <w:r>
+        <w:rPr>
+          <w:rFonts w:ascii="Times New Roman" w:hAnsi="Times New Roman" w:cs="Times New Roman"/>
+          <w:sz w:val="24"/>
+          <w:szCs w:val="24"/>
+        </w:rPr>
+        <w:t xml:space="preserve"> rebase &lt;</w:t>
+      </w:r>
+      <w:proofErr w:type="spellStart"/>
+      <w:r>
+        <w:rPr>
+          <w:rFonts w:ascii="Times New Roman" w:hAnsi="Times New Roman" w:cs="Times New Roman"/>
+          <w:sz w:val="24"/>
+          <w:szCs w:val="24"/>
+        </w:rPr>
+        <w:t>source_branch</w:t>
+      </w:r>
+      <w:proofErr w:type="spellEnd"/>
+      <w:r>
+        <w:rPr>
+          <w:rFonts w:ascii="Times New Roman" w:hAnsi="Times New Roman" w:cs="Times New Roman"/>
+          <w:sz w:val="24"/>
+          <w:szCs w:val="24"/>
+        </w:rPr>
+        <w:t>&gt;   (The current branch should be the destination)</w:t>
+      </w:r>
+    </w:p>
+    <w:p>
+      <w:pPr>
+        <w:pStyle w:val="ListParagraph"/>
+        <w:rPr>
+          <w:rFonts w:ascii="Times New Roman" w:hAnsi="Times New Roman" w:cs="Times New Roman"/>
+          <w:sz w:val="24"/>
+          <w:szCs w:val="24"/>
+        </w:rPr>
+      </w:pPr>
+      <w:r>
+        <w:rPr>
+          <w:rFonts w:ascii="Times New Roman" w:hAnsi="Times New Roman" w:cs="Times New Roman"/>
+          <w:sz w:val="24"/>
+          <w:szCs w:val="24"/>
+        </w:rPr>
+        <w:t>Place commits of source branch on destination branch</w:t>
+      </w:r>
+    </w:p>
+    <w:p>
+      <w:pPr>
+        <w:pStyle w:val="ListParagraph"/>
+        <w:rPr>
+          <w:rFonts w:ascii="Times New Roman" w:hAnsi="Times New Roman" w:cs="Times New Roman"/>
+          <w:sz w:val="24"/>
+          <w:szCs w:val="24"/>
+        </w:rPr>
+      </w:pPr>
+      <w:r>
+        <w:rPr>
+          <w:rFonts w:ascii="Times New Roman" w:hAnsi="Times New Roman" w:cs="Times New Roman"/>
+          <w:sz w:val="24"/>
+          <w:szCs w:val="24"/>
+        </w:rPr>
+        <w:t>Source branch remains unchanged</w:t>
+      </w:r>
+    </w:p>
+    <w:p>
+      <w:pPr>
+        <w:pStyle w:val="ListParagraph"/>
+        <w:rPr>
+          <w:rFonts w:ascii="Times New Roman" w:hAnsi="Times New Roman" w:cs="Times New Roman"/>
+          <w:sz w:val="24"/>
+          <w:szCs w:val="24"/>
+        </w:rPr>
+      </w:pPr>
     </w:p>
     <w:p>
       <w:pPr>
@@ -2067,7 +2173,7 @@
   <w:abstractNum w:abstractNumId="4">
     <w:nsid w:val="36396AEE"/>
     <w:multiLevelType w:val="hybridMultilevel"/>
-    <w:tmpl w:val="EB0EF51A"/>
+    <w:tmpl w:val="CF1C0F4C"/>
     <w:lvl w:ilvl="0" w:tplc="04090001">
       <w:start w:val="1"/>
       <w:numFmt w:val="bullet"/>

</xml_diff>

<commit_message>
More commands added to file
</commit_message>
<xml_diff>
--- a/Git/GitCommands.docx
+++ b/Git/GitCommands.docx
@@ -58,13 +58,23 @@
           <w:szCs w:val="24"/>
         </w:rPr>
       </w:pPr>
-      <w:r>
-        <w:rPr>
-          <w:rFonts w:ascii="Times New Roman" w:hAnsi="Times New Roman" w:cs="Times New Roman"/>
-          <w:sz w:val="24"/>
-          <w:szCs w:val="24"/>
-        </w:rPr>
-        <w:t>Git init</w:t>
+      <w:proofErr w:type="spellStart"/>
+      <w:r>
+        <w:rPr>
+          <w:rFonts w:ascii="Times New Roman" w:hAnsi="Times New Roman" w:cs="Times New Roman"/>
+          <w:sz w:val="24"/>
+          <w:szCs w:val="24"/>
+        </w:rPr>
+        <w:t>Git</w:t>
+      </w:r>
+      <w:proofErr w:type="spellEnd"/>
+      <w:r>
+        <w:rPr>
+          <w:rFonts w:ascii="Times New Roman" w:hAnsi="Times New Roman" w:cs="Times New Roman"/>
+          <w:sz w:val="24"/>
+          <w:szCs w:val="24"/>
+        </w:rPr>
+        <w:t xml:space="preserve"> init</w:t>
       </w:r>
     </w:p>
     <w:p>
@@ -85,7 +95,25 @@
           <w:sz w:val="24"/>
           <w:szCs w:val="24"/>
         </w:rPr>
-        <w:t>Create new git repo on local</w:t>
+        <w:t xml:space="preserve">Create new </w:t>
+      </w:r>
+      <w:proofErr w:type="spellStart"/>
+      <w:r>
+        <w:rPr>
+          <w:rFonts w:ascii="Times New Roman" w:hAnsi="Times New Roman" w:cs="Times New Roman"/>
+          <w:sz w:val="24"/>
+          <w:szCs w:val="24"/>
+        </w:rPr>
+        <w:t>git</w:t>
+      </w:r>
+      <w:proofErr w:type="spellEnd"/>
+      <w:r>
+        <w:rPr>
+          <w:rFonts w:ascii="Times New Roman" w:hAnsi="Times New Roman" w:cs="Times New Roman"/>
+          <w:sz w:val="24"/>
+          <w:szCs w:val="24"/>
+        </w:rPr>
+        <w:t xml:space="preserve"> repo on local</w:t>
       </w:r>
     </w:p>
     <w:p>
@@ -118,13 +146,31 @@
           <w:szCs w:val="24"/>
         </w:rPr>
       </w:pPr>
-      <w:r>
-        <w:rPr>
-          <w:rFonts w:ascii="Times New Roman" w:hAnsi="Times New Roman" w:cs="Times New Roman"/>
-          <w:sz w:val="24"/>
-          <w:szCs w:val="24"/>
-        </w:rPr>
-        <w:t>Git clone &lt;link of remote repo&gt;</w:t>
+      <w:proofErr w:type="spellStart"/>
+      <w:r>
+        <w:rPr>
+          <w:rFonts w:ascii="Times New Roman" w:hAnsi="Times New Roman" w:cs="Times New Roman"/>
+          <w:sz w:val="24"/>
+          <w:szCs w:val="24"/>
+        </w:rPr>
+        <w:t>Git</w:t>
+      </w:r>
+      <w:proofErr w:type="spellEnd"/>
+      <w:r>
+        <w:rPr>
+          <w:rFonts w:ascii="Times New Roman" w:hAnsi="Times New Roman" w:cs="Times New Roman"/>
+          <w:sz w:val="24"/>
+          <w:szCs w:val="24"/>
+        </w:rPr>
+        <w:t xml:space="preserve"> clone &lt;link of remote repo&gt;</w:t>
+      </w:r>
+      <w:r>
+        <w:rPr>
+          <w:rFonts w:ascii="Times New Roman" w:hAnsi="Times New Roman" w:cs="Times New Roman"/>
+          <w:sz w:val="24"/>
+          <w:szCs w:val="24"/>
+        </w:rPr>
+        <w:t xml:space="preserve"> [folder]</w:t>
       </w:r>
     </w:p>
     <w:p>
@@ -145,8 +191,160 @@
           <w:sz w:val="24"/>
           <w:szCs w:val="24"/>
         </w:rPr>
-        <w:t xml:space="preserve">Clone existing git repo on local </w:t>
-      </w:r>
+        <w:t xml:space="preserve">Clone existing </w:t>
+      </w:r>
+      <w:proofErr w:type="spellStart"/>
+      <w:r>
+        <w:rPr>
+          <w:rFonts w:ascii="Times New Roman" w:hAnsi="Times New Roman" w:cs="Times New Roman"/>
+          <w:sz w:val="24"/>
+          <w:szCs w:val="24"/>
+        </w:rPr>
+        <w:t>git</w:t>
+      </w:r>
+      <w:proofErr w:type="spellEnd"/>
+      <w:r>
+        <w:rPr>
+          <w:rFonts w:ascii="Times New Roman" w:hAnsi="Times New Roman" w:cs="Times New Roman"/>
+          <w:sz w:val="24"/>
+          <w:szCs w:val="24"/>
+        </w:rPr>
+        <w:t xml:space="preserve"> repo on local </w:t>
+      </w:r>
+    </w:p>
+    <w:p>
+      <w:pPr>
+        <w:autoSpaceDE w:val="0"/>
+        <w:autoSpaceDN w:val="0"/>
+        <w:adjustRightInd w:val="0"/>
+        <w:spacing w:after="0" w:line="240" w:lineRule="auto"/>
+        <w:rPr>
+          <w:rFonts w:ascii="Times New Roman" w:hAnsi="Times New Roman" w:cs="Times New Roman"/>
+          <w:sz w:val="24"/>
+          <w:szCs w:val="24"/>
+        </w:rPr>
+      </w:pPr>
+      <w:r>
+        <w:rPr>
+          <w:rFonts w:ascii="Times New Roman" w:eastAsiaTheme="minorHAnsi" w:hAnsi="Times New Roman" w:cs="Times New Roman"/>
+          <w:sz w:val="24"/>
+          <w:szCs w:val="24"/>
+        </w:rPr>
+        <w:t>Here folder is an optional path to the local folder (</w:t>
+      </w:r>
+      <w:r>
+        <w:rPr>
+          <w:rFonts w:ascii="Times New Roman" w:eastAsiaTheme="minorHAnsi" w:hAnsi="Times New Roman" w:cs="Times New Roman"/>
+          <w:i/>
+          <w:iCs/>
+          <w:sz w:val="24"/>
+          <w:szCs w:val="24"/>
+        </w:rPr>
+        <w:t>which will be a local repository</w:t>
+      </w:r>
+      <w:r>
+        <w:rPr>
+          <w:rFonts w:ascii="Times New Roman" w:eastAsiaTheme="minorHAnsi" w:hAnsi="Times New Roman" w:cs="Times New Roman"/>
+          <w:sz w:val="24"/>
+          <w:szCs w:val="24"/>
+        </w:rPr>
+        <w:t>). We could have used </w:t>
+      </w:r>
+      <w:proofErr w:type="spellStart"/>
+      <w:r>
+        <w:rPr>
+          <w:rFonts w:ascii="Times New Roman" w:eastAsiaTheme="minorHAnsi" w:hAnsi="Times New Roman" w:cs="Times New Roman"/>
+          <w:sz w:val="24"/>
+          <w:szCs w:val="24"/>
+        </w:rPr>
+        <w:t>git</w:t>
+      </w:r>
+      <w:proofErr w:type="spellEnd"/>
+      <w:r>
+        <w:rPr>
+          <w:rFonts w:ascii="Times New Roman" w:eastAsiaTheme="minorHAnsi" w:hAnsi="Times New Roman" w:cs="Times New Roman"/>
+          <w:sz w:val="24"/>
+          <w:szCs w:val="24"/>
+        </w:rPr>
+        <w:t xml:space="preserve">-test but we can avoid it. If folder is not given, then </w:t>
+      </w:r>
+      <w:proofErr w:type="spellStart"/>
+      <w:r>
+        <w:rPr>
+          <w:rFonts w:ascii="Times New Roman" w:eastAsiaTheme="minorHAnsi" w:hAnsi="Times New Roman" w:cs="Times New Roman"/>
+          <w:sz w:val="24"/>
+          <w:szCs w:val="24"/>
+        </w:rPr>
+        <w:t>Git</w:t>
+      </w:r>
+      <w:proofErr w:type="spellEnd"/>
+      <w:r>
+        <w:rPr>
+          <w:rFonts w:ascii="Times New Roman" w:eastAsiaTheme="minorHAnsi" w:hAnsi="Times New Roman" w:cs="Times New Roman"/>
+          <w:sz w:val="24"/>
+          <w:szCs w:val="24"/>
+        </w:rPr>
+        <w:t xml:space="preserve"> will create new folder with the name same as the remote repository name. This will also initialize the .</w:t>
+      </w:r>
+      <w:proofErr w:type="spellStart"/>
+      <w:r>
+        <w:rPr>
+          <w:rFonts w:ascii="Times New Roman" w:eastAsiaTheme="minorHAnsi" w:hAnsi="Times New Roman" w:cs="Times New Roman"/>
+          <w:sz w:val="24"/>
+          <w:szCs w:val="24"/>
+        </w:rPr>
+        <w:t>git</w:t>
+      </w:r>
+      <w:proofErr w:type="spellEnd"/>
+      <w:r>
+        <w:rPr>
+          <w:rFonts w:ascii="Times New Roman" w:eastAsiaTheme="minorHAnsi" w:hAnsi="Times New Roman" w:cs="Times New Roman"/>
+          <w:sz w:val="24"/>
+          <w:szCs w:val="24"/>
+        </w:rPr>
+        <w:t> directory inside it and set origin to repo-</w:t>
+      </w:r>
+      <w:proofErr w:type="spellStart"/>
+      <w:r>
+        <w:rPr>
+          <w:rFonts w:ascii="Times New Roman" w:eastAsiaTheme="minorHAnsi" w:hAnsi="Times New Roman" w:cs="Times New Roman"/>
+          <w:sz w:val="24"/>
+          <w:szCs w:val="24"/>
+        </w:rPr>
+        <w:t>url</w:t>
+      </w:r>
+      <w:proofErr w:type="spellEnd"/>
+      <w:r>
+        <w:rPr>
+          <w:rFonts w:ascii="Times New Roman" w:eastAsiaTheme="minorHAnsi" w:hAnsi="Times New Roman" w:cs="Times New Roman"/>
+          <w:sz w:val="24"/>
+          <w:szCs w:val="24"/>
+        </w:rPr>
+        <w:t>. This will also pull code from remote repository into the local repository</w:t>
+      </w:r>
+      <w:r>
+        <w:rPr>
+          <w:rFonts w:ascii="Georgia" w:hAnsi="Georgia"/>
+          <w:spacing w:val="-1"/>
+          <w:sz w:val="25"/>
+          <w:szCs w:val="25"/>
+          <w:shd w:val="clear" w:color="auto" w:fill="FFFFFF"/>
+        </w:rPr>
+        <w:t>.</w:t>
+      </w:r>
+    </w:p>
+    <w:p>
+      <w:pPr>
+        <w:autoSpaceDE w:val="0"/>
+        <w:autoSpaceDN w:val="0"/>
+        <w:adjustRightInd w:val="0"/>
+        <w:spacing w:after="0" w:line="240" w:lineRule="auto"/>
+        <w:rPr>
+          <w:rFonts w:ascii="Times New Roman" w:hAnsi="Times New Roman" w:cs="Times New Roman"/>
+          <w:sz w:val="24"/>
+          <w:szCs w:val="24"/>
+        </w:rPr>
+      </w:pPr>
     </w:p>
     <w:p>
       <w:pPr>
@@ -178,13 +376,23 @@
           <w:szCs w:val="24"/>
         </w:rPr>
       </w:pPr>
-      <w:r>
-        <w:rPr>
-          <w:rFonts w:ascii="Times New Roman" w:hAnsi="Times New Roman" w:cs="Times New Roman"/>
-          <w:sz w:val="24"/>
-          <w:szCs w:val="24"/>
-        </w:rPr>
-        <w:t>Git remote add origin &lt;link of remote repo&gt;</w:t>
+      <w:proofErr w:type="spellStart"/>
+      <w:r>
+        <w:rPr>
+          <w:rFonts w:ascii="Times New Roman" w:hAnsi="Times New Roman" w:cs="Times New Roman"/>
+          <w:sz w:val="24"/>
+          <w:szCs w:val="24"/>
+        </w:rPr>
+        <w:t>Git</w:t>
+      </w:r>
+      <w:proofErr w:type="spellEnd"/>
+      <w:r>
+        <w:rPr>
+          <w:rFonts w:ascii="Times New Roman" w:hAnsi="Times New Roman" w:cs="Times New Roman"/>
+          <w:sz w:val="24"/>
+          <w:szCs w:val="24"/>
+        </w:rPr>
+        <w:t xml:space="preserve"> remote add origin &lt;link of remote repo&gt;</w:t>
       </w:r>
     </w:p>
     <w:p>
@@ -199,13 +407,23 @@
           <w:szCs w:val="24"/>
         </w:rPr>
       </w:pPr>
-      <w:r>
-        <w:rPr>
-          <w:rFonts w:ascii="Times New Roman" w:hAnsi="Times New Roman" w:cs="Times New Roman"/>
-          <w:sz w:val="24"/>
-          <w:szCs w:val="24"/>
-        </w:rPr>
-        <w:t xml:space="preserve">links the remote repository </w:t>
+      <w:proofErr w:type="gramStart"/>
+      <w:r>
+        <w:rPr>
+          <w:rFonts w:ascii="Times New Roman" w:hAnsi="Times New Roman" w:cs="Times New Roman"/>
+          <w:sz w:val="24"/>
+          <w:szCs w:val="24"/>
+        </w:rPr>
+        <w:t>links</w:t>
+      </w:r>
+      <w:proofErr w:type="gramEnd"/>
+      <w:r>
+        <w:rPr>
+          <w:rFonts w:ascii="Times New Roman" w:hAnsi="Times New Roman" w:cs="Times New Roman"/>
+          <w:sz w:val="24"/>
+          <w:szCs w:val="24"/>
+        </w:rPr>
+        <w:t xml:space="preserve"> the remote repository </w:t>
       </w:r>
       <w:r>
         <w:rPr>
@@ -252,13 +470,23 @@
           <w:szCs w:val="24"/>
         </w:rPr>
       </w:pPr>
-      <w:r>
-        <w:rPr>
-          <w:rFonts w:ascii="Times New Roman" w:hAnsi="Times New Roman" w:cs="Times New Roman"/>
-          <w:sz w:val="24"/>
-          <w:szCs w:val="24"/>
-        </w:rPr>
-        <w:t>reference name can be anything</w:t>
+      <w:proofErr w:type="gramStart"/>
+      <w:r>
+        <w:rPr>
+          <w:rFonts w:ascii="Times New Roman" w:hAnsi="Times New Roman" w:cs="Times New Roman"/>
+          <w:sz w:val="24"/>
+          <w:szCs w:val="24"/>
+        </w:rPr>
+        <w:t>reference</w:t>
+      </w:r>
+      <w:proofErr w:type="gramEnd"/>
+      <w:r>
+        <w:rPr>
+          <w:rFonts w:ascii="Times New Roman" w:hAnsi="Times New Roman" w:cs="Times New Roman"/>
+          <w:sz w:val="24"/>
+          <w:szCs w:val="24"/>
+        </w:rPr>
+        <w:t xml:space="preserve"> name can be anything</w:t>
       </w:r>
     </w:p>
     <w:p>
@@ -291,13 +519,23 @@
           <w:szCs w:val="24"/>
         </w:rPr>
       </w:pPr>
-      <w:r>
-        <w:rPr>
-          <w:rFonts w:ascii="Times New Roman" w:hAnsi="Times New Roman" w:cs="Times New Roman"/>
-          <w:sz w:val="24"/>
-          <w:szCs w:val="24"/>
-        </w:rPr>
-        <w:t>git status</w:t>
+      <w:proofErr w:type="spellStart"/>
+      <w:r>
+        <w:rPr>
+          <w:rFonts w:ascii="Times New Roman" w:hAnsi="Times New Roman" w:cs="Times New Roman"/>
+          <w:sz w:val="24"/>
+          <w:szCs w:val="24"/>
+        </w:rPr>
+        <w:t>git</w:t>
+      </w:r>
+      <w:proofErr w:type="spellEnd"/>
+      <w:r>
+        <w:rPr>
+          <w:rFonts w:ascii="Times New Roman" w:hAnsi="Times New Roman" w:cs="Times New Roman"/>
+          <w:sz w:val="24"/>
+          <w:szCs w:val="24"/>
+        </w:rPr>
+        <w:t xml:space="preserve"> status</w:t>
       </w:r>
     </w:p>
     <w:p>
@@ -351,13 +589,23 @@
           <w:szCs w:val="24"/>
         </w:rPr>
       </w:pPr>
-      <w:r>
-        <w:rPr>
-          <w:rFonts w:ascii="Times New Roman" w:hAnsi="Times New Roman" w:cs="Times New Roman"/>
-          <w:sz w:val="24"/>
-          <w:szCs w:val="24"/>
-        </w:rPr>
-        <w:t>git add &lt;file/folder&gt;</w:t>
+      <w:proofErr w:type="spellStart"/>
+      <w:r>
+        <w:rPr>
+          <w:rFonts w:ascii="Times New Roman" w:hAnsi="Times New Roman" w:cs="Times New Roman"/>
+          <w:sz w:val="24"/>
+          <w:szCs w:val="24"/>
+        </w:rPr>
+        <w:t>git</w:t>
+      </w:r>
+      <w:proofErr w:type="spellEnd"/>
+      <w:r>
+        <w:rPr>
+          <w:rFonts w:ascii="Times New Roman" w:hAnsi="Times New Roman" w:cs="Times New Roman"/>
+          <w:sz w:val="24"/>
+          <w:szCs w:val="24"/>
+        </w:rPr>
+        <w:t xml:space="preserve"> add &lt;file/folder&gt;</w:t>
       </w:r>
     </w:p>
     <w:p>
@@ -411,13 +659,25 @@
           <w:szCs w:val="24"/>
         </w:rPr>
       </w:pPr>
-      <w:r>
-        <w:rPr>
-          <w:rFonts w:ascii="Times New Roman" w:hAnsi="Times New Roman" w:cs="Times New Roman"/>
-          <w:sz w:val="24"/>
-          <w:szCs w:val="24"/>
-        </w:rPr>
-        <w:t xml:space="preserve">git add .  </w:t>
+      <w:proofErr w:type="spellStart"/>
+      <w:proofErr w:type="gramStart"/>
+      <w:r>
+        <w:rPr>
+          <w:rFonts w:ascii="Times New Roman" w:hAnsi="Times New Roman" w:cs="Times New Roman"/>
+          <w:sz w:val="24"/>
+          <w:szCs w:val="24"/>
+        </w:rPr>
+        <w:t>git</w:t>
+      </w:r>
+      <w:proofErr w:type="spellEnd"/>
+      <w:proofErr w:type="gramEnd"/>
+      <w:r>
+        <w:rPr>
+          <w:rFonts w:ascii="Times New Roman" w:hAnsi="Times New Roman" w:cs="Times New Roman"/>
+          <w:sz w:val="24"/>
+          <w:szCs w:val="24"/>
+        </w:rPr>
+        <w:t xml:space="preserve"> add .  </w:t>
       </w:r>
     </w:p>
     <w:p>
@@ -440,6 +700,244 @@
         </w:rPr>
         <w:t>To add all files and folders to the staging area/index</w:t>
       </w:r>
+    </w:p>
+    <w:p>
+      <w:pPr>
+        <w:autoSpaceDE w:val="0"/>
+        <w:autoSpaceDN w:val="0"/>
+        <w:adjustRightInd w:val="0"/>
+        <w:spacing w:after="0" w:line="240" w:lineRule="auto"/>
+        <w:rPr>
+          <w:rFonts w:ascii="Times New Roman" w:hAnsi="Times New Roman" w:cs="Times New Roman"/>
+          <w:sz w:val="24"/>
+          <w:szCs w:val="24"/>
+        </w:rPr>
+      </w:pPr>
+    </w:p>
+    <w:p>
+      <w:pPr>
+        <w:pStyle w:val="NormalWeb"/>
+        <w:numPr>
+          <w:ilvl w:val="0"/>
+          <w:numId w:val="10"/>
+        </w:numPr>
+        <w:shd w:val="clear" w:color="auto" w:fill="FFFFFF"/>
+        <w:spacing w:before="0" w:beforeAutospacing="0" w:after="0" w:afterAutospacing="0"/>
+        <w:ind w:left="360"/>
+        <w:textAlignment w:val="baseline"/>
+        <w:rPr>
+          <w:rFonts w:eastAsiaTheme="minorEastAsia"/>
+        </w:rPr>
+      </w:pPr>
+      <w:proofErr w:type="spellStart"/>
+      <w:r>
+        <w:rPr>
+          <w:rFonts w:eastAsiaTheme="minorEastAsia"/>
+        </w:rPr>
+        <w:t>git</w:t>
+      </w:r>
+      <w:proofErr w:type="spellEnd"/>
+      <w:r>
+        <w:rPr>
+          <w:rFonts w:eastAsiaTheme="minorEastAsia"/>
+        </w:rPr>
+        <w:t xml:space="preserve"> add -A stages </w:t>
+      </w:r>
+      <w:r>
+        <w:rPr>
+          <w:rFonts w:eastAsiaTheme="minorEastAsia"/>
+          <w:b/>
+          <w:bCs/>
+        </w:rPr>
+        <w:t>all changes</w:t>
+      </w:r>
+    </w:p>
+    <w:p>
+      <w:pPr>
+        <w:pStyle w:val="NormalWeb"/>
+        <w:numPr>
+          <w:ilvl w:val="0"/>
+          <w:numId w:val="10"/>
+        </w:numPr>
+        <w:shd w:val="clear" w:color="auto" w:fill="FFFFFF"/>
+        <w:spacing w:before="0" w:beforeAutospacing="0" w:after="0" w:afterAutospacing="0"/>
+        <w:ind w:left="360"/>
+        <w:textAlignment w:val="baseline"/>
+        <w:rPr>
+          <w:rFonts w:eastAsiaTheme="minorEastAsia"/>
+        </w:rPr>
+      </w:pPr>
+      <w:proofErr w:type="spellStart"/>
+      <w:proofErr w:type="gramStart"/>
+      <w:r>
+        <w:rPr>
+          <w:rFonts w:eastAsiaTheme="minorEastAsia"/>
+        </w:rPr>
+        <w:t>git</w:t>
+      </w:r>
+      <w:proofErr w:type="spellEnd"/>
+      <w:proofErr w:type="gramEnd"/>
+      <w:r>
+        <w:rPr>
+          <w:rFonts w:eastAsiaTheme="minorEastAsia"/>
+        </w:rPr>
+        <w:t xml:space="preserve"> add . stages new files and modifications, </w:t>
+      </w:r>
+      <w:r>
+        <w:rPr>
+          <w:rFonts w:eastAsiaTheme="minorEastAsia"/>
+          <w:b/>
+          <w:bCs/>
+        </w:rPr>
+        <w:t>without deletions</w:t>
+      </w:r>
+    </w:p>
+    <w:p>
+      <w:pPr>
+        <w:pStyle w:val="NormalWeb"/>
+        <w:numPr>
+          <w:ilvl w:val="0"/>
+          <w:numId w:val="10"/>
+        </w:numPr>
+        <w:shd w:val="clear" w:color="auto" w:fill="FFFFFF"/>
+        <w:spacing w:before="0" w:beforeAutospacing="0" w:after="0" w:afterAutospacing="0"/>
+        <w:ind w:left="360"/>
+        <w:textAlignment w:val="baseline"/>
+        <w:rPr>
+          <w:rFonts w:eastAsiaTheme="minorEastAsia"/>
+        </w:rPr>
+      </w:pPr>
+      <w:proofErr w:type="spellStart"/>
+      <w:r>
+        <w:rPr>
+          <w:rFonts w:eastAsiaTheme="minorEastAsia"/>
+        </w:rPr>
+        <w:t>git</w:t>
+      </w:r>
+      <w:proofErr w:type="spellEnd"/>
+      <w:r>
+        <w:rPr>
+          <w:rFonts w:eastAsiaTheme="minorEastAsia"/>
+        </w:rPr>
+        <w:t xml:space="preserve"> add -u stages modifications and deletions, </w:t>
+      </w:r>
+      <w:r>
+        <w:rPr>
+          <w:rFonts w:eastAsiaTheme="minorEastAsia"/>
+          <w:b/>
+          <w:bCs/>
+        </w:rPr>
+        <w:t>without new files</w:t>
+      </w:r>
+    </w:p>
+    <w:p>
+      <w:pPr>
+        <w:shd w:val="clear" w:color="auto" w:fill="FFFFFF"/>
+        <w:spacing w:before="480" w:after="0" w:line="240" w:lineRule="auto"/>
+        <w:rPr>
+          <w:rFonts w:ascii="Times New Roman" w:hAnsi="Times New Roman" w:cs="Times New Roman"/>
+          <w:sz w:val="24"/>
+          <w:szCs w:val="24"/>
+        </w:rPr>
+      </w:pPr>
+      <w:r>
+        <w:rPr>
+          <w:rFonts w:ascii="Times New Roman" w:hAnsi="Times New Roman" w:cs="Times New Roman"/>
+          <w:sz w:val="24"/>
+          <w:szCs w:val="24"/>
+        </w:rPr>
+        <w:t xml:space="preserve">If you added some files in the staging area by mistake, then you can use the following command to </w:t>
+      </w:r>
+      <w:proofErr w:type="spellStart"/>
+      <w:r>
+        <w:rPr>
+          <w:rFonts w:ascii="Times New Roman" w:hAnsi="Times New Roman" w:cs="Times New Roman"/>
+          <w:sz w:val="24"/>
+          <w:szCs w:val="24"/>
+        </w:rPr>
+        <w:t>unstage</w:t>
+      </w:r>
+      <w:proofErr w:type="spellEnd"/>
+      <w:r>
+        <w:rPr>
+          <w:rFonts w:ascii="Times New Roman" w:hAnsi="Times New Roman" w:cs="Times New Roman"/>
+          <w:sz w:val="24"/>
+          <w:szCs w:val="24"/>
+        </w:rPr>
+        <w:t xml:space="preserve"> them.</w:t>
+      </w:r>
+    </w:p>
+    <w:p>
+      <w:pPr>
+        <w:pStyle w:val="ListParagraph"/>
+        <w:numPr>
+          <w:ilvl w:val="0"/>
+          <w:numId w:val="4"/>
+        </w:numPr>
+        <w:tabs>
+          <w:tab w:val="left" w:pos="916"/>
+          <w:tab w:val="left" w:pos="1832"/>
+          <w:tab w:val="left" w:pos="2748"/>
+          <w:tab w:val="left" w:pos="3664"/>
+          <w:tab w:val="left" w:pos="4580"/>
+          <w:tab w:val="left" w:pos="5496"/>
+          <w:tab w:val="left" w:pos="6412"/>
+          <w:tab w:val="left" w:pos="7328"/>
+          <w:tab w:val="left" w:pos="8244"/>
+          <w:tab w:val="left" w:pos="9160"/>
+          <w:tab w:val="left" w:pos="10076"/>
+          <w:tab w:val="left" w:pos="10992"/>
+          <w:tab w:val="left" w:pos="11908"/>
+          <w:tab w:val="left" w:pos="12824"/>
+          <w:tab w:val="left" w:pos="13740"/>
+          <w:tab w:val="left" w:pos="14656"/>
+        </w:tabs>
+        <w:spacing w:after="0" w:line="240" w:lineRule="auto"/>
+        <w:rPr>
+          <w:rFonts w:ascii="Times New Roman" w:hAnsi="Times New Roman" w:cs="Times New Roman"/>
+          <w:sz w:val="24"/>
+          <w:szCs w:val="24"/>
+        </w:rPr>
+      </w:pPr>
+      <w:proofErr w:type="spellStart"/>
+      <w:r>
+        <w:rPr>
+          <w:rFonts w:ascii="Times New Roman" w:hAnsi="Times New Roman" w:cs="Times New Roman"/>
+          <w:sz w:val="24"/>
+          <w:szCs w:val="24"/>
+        </w:rPr>
+        <w:t>git</w:t>
+      </w:r>
+      <w:proofErr w:type="spellEnd"/>
+      <w:r>
+        <w:rPr>
+          <w:rFonts w:ascii="Times New Roman" w:hAnsi="Times New Roman" w:cs="Times New Roman"/>
+          <w:sz w:val="24"/>
+          <w:szCs w:val="24"/>
+        </w:rPr>
+        <w:t xml:space="preserve"> reset </w:t>
+      </w:r>
+      <w:r>
+        <w:rPr>
+          <w:rFonts w:ascii="Times New Roman" w:hAnsi="Times New Roman" w:cs="Times New Roman"/>
+          <w:sz w:val="24"/>
+          <w:szCs w:val="24"/>
+        </w:rPr>
+        <w:t>&lt;filename&gt;</w:t>
+      </w:r>
+    </w:p>
+    <w:p>
+      <w:pPr>
+        <w:autoSpaceDE w:val="0"/>
+        <w:autoSpaceDN w:val="0"/>
+        <w:adjustRightInd w:val="0"/>
+        <w:spacing w:after="0" w:line="240" w:lineRule="auto"/>
+        <w:rPr>
+          <w:rFonts w:ascii="Times New Roman" w:hAnsi="Times New Roman" w:cs="Times New Roman"/>
+          <w:sz w:val="24"/>
+          <w:szCs w:val="24"/>
+        </w:rPr>
+      </w:pPr>
     </w:p>
     <w:p>
       <w:pPr>
@@ -471,13 +969,23 @@
           <w:szCs w:val="24"/>
         </w:rPr>
       </w:pPr>
-      <w:r>
-        <w:rPr>
-          <w:rFonts w:ascii="Times New Roman" w:hAnsi="Times New Roman" w:cs="Times New Roman"/>
-          <w:sz w:val="24"/>
-          <w:szCs w:val="24"/>
-        </w:rPr>
-        <w:t>git commit -m ""</w:t>
+      <w:proofErr w:type="spellStart"/>
+      <w:r>
+        <w:rPr>
+          <w:rFonts w:ascii="Times New Roman" w:hAnsi="Times New Roman" w:cs="Times New Roman"/>
+          <w:sz w:val="24"/>
+          <w:szCs w:val="24"/>
+        </w:rPr>
+        <w:t>git</w:t>
+      </w:r>
+      <w:proofErr w:type="spellEnd"/>
+      <w:r>
+        <w:rPr>
+          <w:rFonts w:ascii="Times New Roman" w:hAnsi="Times New Roman" w:cs="Times New Roman"/>
+          <w:sz w:val="24"/>
+          <w:szCs w:val="24"/>
+        </w:rPr>
+        <w:t xml:space="preserve"> commit -m ""</w:t>
       </w:r>
     </w:p>
     <w:p>
@@ -498,7 +1006,25 @@
           <w:sz w:val="24"/>
           <w:szCs w:val="24"/>
         </w:rPr>
-        <w:t>To commit the file and move it from staging are to local repo</w:t>
+        <w:t xml:space="preserve">To commit the file and move it from staging </w:t>
+      </w:r>
+      <w:proofErr w:type="gramStart"/>
+      <w:r>
+        <w:rPr>
+          <w:rFonts w:ascii="Times New Roman" w:hAnsi="Times New Roman" w:cs="Times New Roman"/>
+          <w:sz w:val="24"/>
+          <w:szCs w:val="24"/>
+        </w:rPr>
+        <w:t>are</w:t>
+      </w:r>
+      <w:proofErr w:type="gramEnd"/>
+      <w:r>
+        <w:rPr>
+          <w:rFonts w:ascii="Times New Roman" w:hAnsi="Times New Roman" w:cs="Times New Roman"/>
+          <w:sz w:val="24"/>
+          <w:szCs w:val="24"/>
+        </w:rPr>
+        <w:t xml:space="preserve"> to local repo</w:t>
       </w:r>
     </w:p>
     <w:p>
@@ -552,13 +1078,23 @@
           <w:szCs w:val="24"/>
         </w:rPr>
       </w:pPr>
-      <w:r>
-        <w:rPr>
-          <w:rFonts w:ascii="Times New Roman" w:hAnsi="Times New Roman" w:cs="Times New Roman"/>
-          <w:sz w:val="24"/>
-          <w:szCs w:val="24"/>
-        </w:rPr>
-        <w:t>Git commit –a –m “”</w:t>
+      <w:proofErr w:type="spellStart"/>
+      <w:r>
+        <w:rPr>
+          <w:rFonts w:ascii="Times New Roman" w:hAnsi="Times New Roman" w:cs="Times New Roman"/>
+          <w:sz w:val="24"/>
+          <w:szCs w:val="24"/>
+        </w:rPr>
+        <w:t>Git</w:t>
+      </w:r>
+      <w:proofErr w:type="spellEnd"/>
+      <w:r>
+        <w:rPr>
+          <w:rFonts w:ascii="Times New Roman" w:hAnsi="Times New Roman" w:cs="Times New Roman"/>
+          <w:sz w:val="24"/>
+          <w:szCs w:val="24"/>
+        </w:rPr>
+        <w:t xml:space="preserve"> commit –a –m “”</w:t>
       </w:r>
     </w:p>
     <w:p>
@@ -579,8 +1115,1503 @@
           <w:sz w:val="24"/>
           <w:szCs w:val="24"/>
         </w:rPr>
-        <w:t>-a adds all modified previously tracked files to staging area and then commits them</w:t>
-      </w:r>
+        <w:t xml:space="preserve">-a </w:t>
+      </w:r>
+      <w:proofErr w:type="gramStart"/>
+      <w:r>
+        <w:rPr>
+          <w:rFonts w:ascii="Times New Roman" w:hAnsi="Times New Roman" w:cs="Times New Roman"/>
+          <w:sz w:val="24"/>
+          <w:szCs w:val="24"/>
+        </w:rPr>
+        <w:t>adds</w:t>
+      </w:r>
+      <w:proofErr w:type="gramEnd"/>
+      <w:r>
+        <w:rPr>
+          <w:rFonts w:ascii="Times New Roman" w:hAnsi="Times New Roman" w:cs="Times New Roman"/>
+          <w:sz w:val="24"/>
+          <w:szCs w:val="24"/>
+        </w:rPr>
+        <w:t xml:space="preserve"> all modified previously tracked files to staging area and then commits them</w:t>
+      </w:r>
+    </w:p>
+    <w:p>
+      <w:pPr>
+        <w:autoSpaceDE w:val="0"/>
+        <w:autoSpaceDN w:val="0"/>
+        <w:adjustRightInd w:val="0"/>
+        <w:spacing w:after="0" w:line="240" w:lineRule="auto"/>
+        <w:rPr>
+          <w:rFonts w:ascii="Times New Roman" w:hAnsi="Times New Roman" w:cs="Times New Roman"/>
+          <w:sz w:val="24"/>
+          <w:szCs w:val="24"/>
+        </w:rPr>
+      </w:pPr>
+    </w:p>
+    <w:p>
+      <w:pPr>
+        <w:pStyle w:val="ListParagraph"/>
+        <w:numPr>
+          <w:ilvl w:val="0"/>
+          <w:numId w:val="2"/>
+        </w:numPr>
+        <w:autoSpaceDE w:val="0"/>
+        <w:autoSpaceDN w:val="0"/>
+        <w:adjustRightInd w:val="0"/>
+        <w:spacing w:after="0" w:line="240" w:lineRule="auto"/>
+        <w:rPr>
+          <w:rFonts w:ascii="Times New Roman" w:hAnsi="Times New Roman" w:cs="Times New Roman"/>
+          <w:sz w:val="24"/>
+          <w:szCs w:val="24"/>
+        </w:rPr>
+      </w:pPr>
+      <w:proofErr w:type="spellStart"/>
+      <w:r>
+        <w:rPr>
+          <w:rFonts w:ascii="Times New Roman" w:hAnsi="Times New Roman" w:cs="Times New Roman"/>
+          <w:sz w:val="24"/>
+          <w:szCs w:val="24"/>
+        </w:rPr>
+        <w:t>git</w:t>
+      </w:r>
+      <w:proofErr w:type="spellEnd"/>
+      <w:r>
+        <w:rPr>
+          <w:rFonts w:ascii="Times New Roman" w:hAnsi="Times New Roman" w:cs="Times New Roman"/>
+          <w:sz w:val="24"/>
+          <w:szCs w:val="24"/>
+        </w:rPr>
+        <w:t xml:space="preserve"> commit --amend -m "Initial Commit"</w:t>
+      </w:r>
+    </w:p>
+    <w:p>
+      <w:pPr>
+        <w:pStyle w:val="ListParagraph"/>
+        <w:autoSpaceDE w:val="0"/>
+        <w:autoSpaceDN w:val="0"/>
+        <w:adjustRightInd w:val="0"/>
+        <w:spacing w:after="0" w:line="240" w:lineRule="auto"/>
+        <w:rPr>
+          <w:rFonts w:ascii="Times New Roman" w:hAnsi="Times New Roman" w:cs="Times New Roman"/>
+          <w:sz w:val="24"/>
+          <w:szCs w:val="24"/>
+        </w:rPr>
+      </w:pPr>
+      <w:r>
+        <w:rPr>
+          <w:rFonts w:ascii="Times New Roman" w:hAnsi="Times New Roman" w:cs="Times New Roman"/>
+          <w:sz w:val="24"/>
+          <w:szCs w:val="24"/>
+        </w:rPr>
+        <w:t>To correct the most recent</w:t>
+      </w:r>
+      <w:r>
+        <w:rPr>
+          <w:rFonts w:ascii="Times New Roman" w:hAnsi="Times New Roman" w:cs="Times New Roman"/>
+          <w:sz w:val="24"/>
+          <w:szCs w:val="24"/>
+        </w:rPr>
+        <w:t xml:space="preserve"> commit message</w:t>
+      </w:r>
+    </w:p>
+    <w:p>
+      <w:pPr>
+        <w:pStyle w:val="ListParagraph"/>
+        <w:autoSpaceDE w:val="0"/>
+        <w:autoSpaceDN w:val="0"/>
+        <w:adjustRightInd w:val="0"/>
+        <w:spacing w:after="0" w:line="240" w:lineRule="auto"/>
+        <w:rPr>
+          <w:rFonts w:ascii="Times New Roman" w:hAnsi="Times New Roman" w:cs="Times New Roman"/>
+          <w:sz w:val="24"/>
+          <w:szCs w:val="24"/>
+        </w:rPr>
+      </w:pPr>
+    </w:p>
+    <w:p>
+      <w:pPr>
+        <w:pStyle w:val="NormalWeb"/>
+        <w:shd w:val="clear" w:color="auto" w:fill="FFFFFF"/>
+        <w:spacing w:before="0" w:beforeAutospacing="0" w:after="192" w:afterAutospacing="0"/>
+        <w:rPr>
+          <w:i/>
+          <w:color w:val="24292E"/>
+          <w:sz w:val="20"/>
+          <w:szCs w:val="20"/>
+        </w:rPr>
+      </w:pPr>
+      <w:r>
+        <w:rPr>
+          <w:rStyle w:val="Strong"/>
+          <w:i/>
+          <w:color w:val="24292E"/>
+          <w:sz w:val="20"/>
+          <w:szCs w:val="20"/>
+        </w:rPr>
+        <w:t>Amending the message of older or multiple commit messages</w:t>
+      </w:r>
+    </w:p>
+    <w:p>
+      <w:pPr>
+        <w:pStyle w:val="NormalWeb"/>
+        <w:shd w:val="clear" w:color="auto" w:fill="FFFFFF"/>
+        <w:spacing w:before="0" w:beforeAutospacing="0" w:after="192" w:afterAutospacing="0"/>
+        <w:rPr>
+          <w:i/>
+          <w:color w:val="24292E"/>
+          <w:sz w:val="20"/>
+          <w:szCs w:val="20"/>
+        </w:rPr>
+      </w:pPr>
+      <w:r>
+        <w:rPr>
+          <w:i/>
+          <w:color w:val="24292E"/>
+          <w:sz w:val="20"/>
+          <w:szCs w:val="20"/>
+        </w:rPr>
+        <w:t xml:space="preserve">If you need to amend the message for multiple commits or an older commit, you can use interactive rebase, </w:t>
+      </w:r>
+      <w:proofErr w:type="gramStart"/>
+      <w:r>
+        <w:rPr>
+          <w:i/>
+          <w:color w:val="24292E"/>
+          <w:sz w:val="20"/>
+          <w:szCs w:val="20"/>
+        </w:rPr>
+        <w:t>then</w:t>
+      </w:r>
+      <w:proofErr w:type="gramEnd"/>
+      <w:r>
+        <w:rPr>
+          <w:i/>
+          <w:color w:val="24292E"/>
+          <w:sz w:val="20"/>
+          <w:szCs w:val="20"/>
+        </w:rPr>
+        <w:t xml:space="preserve"> force push to change the commit history.</w:t>
+      </w:r>
+    </w:p>
+    <w:p>
+      <w:pPr>
+        <w:pStyle w:val="NormalWeb"/>
+        <w:numPr>
+          <w:ilvl w:val="0"/>
+          <w:numId w:val="11"/>
+        </w:numPr>
+        <w:shd w:val="clear" w:color="auto" w:fill="FFFFFF"/>
+        <w:spacing w:before="0" w:beforeAutospacing="0" w:after="0" w:afterAutospacing="0"/>
+        <w:rPr>
+          <w:i/>
+          <w:color w:val="24292E"/>
+          <w:sz w:val="20"/>
+          <w:szCs w:val="20"/>
+        </w:rPr>
+      </w:pPr>
+      <w:r>
+        <w:rPr>
+          <w:i/>
+          <w:color w:val="24292E"/>
+          <w:sz w:val="20"/>
+          <w:szCs w:val="20"/>
+        </w:rPr>
+        <w:t>On the command line, navigate to the repository that contains the commit you want to amend.</w:t>
+      </w:r>
+    </w:p>
+    <w:p>
+      <w:pPr>
+        <w:pStyle w:val="NormalWeb"/>
+        <w:numPr>
+          <w:ilvl w:val="0"/>
+          <w:numId w:val="11"/>
+        </w:numPr>
+        <w:shd w:val="clear" w:color="auto" w:fill="FFFFFF"/>
+        <w:spacing w:before="0" w:beforeAutospacing="0" w:after="0" w:afterAutospacing="0"/>
+        <w:rPr>
+          <w:i/>
+          <w:color w:val="24292E"/>
+          <w:sz w:val="20"/>
+          <w:szCs w:val="20"/>
+        </w:rPr>
+      </w:pPr>
+      <w:proofErr w:type="gramStart"/>
+      <w:r>
+        <w:rPr>
+          <w:i/>
+          <w:color w:val="24292E"/>
+          <w:sz w:val="20"/>
+          <w:szCs w:val="20"/>
+        </w:rPr>
+        <w:lastRenderedPageBreak/>
+        <w:t>Use the </w:t>
+      </w:r>
+      <w:proofErr w:type="spellStart"/>
+      <w:r>
+        <w:rPr>
+          <w:rStyle w:val="HTMLCode"/>
+          <w:rFonts w:ascii="Times New Roman" w:hAnsi="Times New Roman" w:cs="Times New Roman"/>
+          <w:i/>
+          <w:color w:val="24292E"/>
+        </w:rPr>
+        <w:t>git</w:t>
+      </w:r>
+      <w:proofErr w:type="spellEnd"/>
+      <w:r>
+        <w:rPr>
+          <w:rStyle w:val="HTMLCode"/>
+          <w:rFonts w:ascii="Times New Roman" w:hAnsi="Times New Roman" w:cs="Times New Roman"/>
+          <w:i/>
+          <w:color w:val="24292E"/>
+        </w:rPr>
+        <w:t xml:space="preserve"> rebase</w:t>
+      </w:r>
+      <w:proofErr w:type="gramEnd"/>
+      <w:r>
+        <w:rPr>
+          <w:rStyle w:val="HTMLCode"/>
+          <w:rFonts w:ascii="Times New Roman" w:hAnsi="Times New Roman" w:cs="Times New Roman"/>
+          <w:i/>
+          <w:color w:val="24292E"/>
+        </w:rPr>
+        <w:t xml:space="preserve"> -</w:t>
+      </w:r>
+      <w:proofErr w:type="spellStart"/>
+      <w:r>
+        <w:rPr>
+          <w:rStyle w:val="HTMLCode"/>
+          <w:rFonts w:ascii="Times New Roman" w:hAnsi="Times New Roman" w:cs="Times New Roman"/>
+          <w:i/>
+          <w:color w:val="24292E"/>
+        </w:rPr>
+        <w:t>i</w:t>
+      </w:r>
+      <w:proofErr w:type="spellEnd"/>
+      <w:r>
+        <w:rPr>
+          <w:rStyle w:val="HTMLCode"/>
+          <w:rFonts w:ascii="Times New Roman" w:hAnsi="Times New Roman" w:cs="Times New Roman"/>
+          <w:i/>
+          <w:color w:val="24292E"/>
+        </w:rPr>
+        <w:t xml:space="preserve"> </w:t>
+      </w:r>
+      <w:proofErr w:type="spellStart"/>
+      <w:r>
+        <w:rPr>
+          <w:rStyle w:val="HTMLCode"/>
+          <w:rFonts w:ascii="Times New Roman" w:hAnsi="Times New Roman" w:cs="Times New Roman"/>
+          <w:i/>
+          <w:color w:val="24292E"/>
+        </w:rPr>
+        <w:t>HEAD~n</w:t>
+      </w:r>
+      <w:proofErr w:type="spellEnd"/>
+      <w:r>
+        <w:rPr>
+          <w:i/>
+          <w:color w:val="24292E"/>
+          <w:sz w:val="20"/>
+          <w:szCs w:val="20"/>
+        </w:rPr>
+        <w:t> command to display a list of the last </w:t>
+      </w:r>
+      <w:r>
+        <w:rPr>
+          <w:rStyle w:val="HTMLCode"/>
+          <w:rFonts w:ascii="Times New Roman" w:hAnsi="Times New Roman" w:cs="Times New Roman"/>
+          <w:i/>
+          <w:color w:val="24292E"/>
+        </w:rPr>
+        <w:t>n</w:t>
+      </w:r>
+      <w:r>
+        <w:rPr>
+          <w:i/>
+          <w:color w:val="24292E"/>
+          <w:sz w:val="20"/>
+          <w:szCs w:val="20"/>
+        </w:rPr>
+        <w:t> commits in your default text editor.</w:t>
+      </w:r>
+    </w:p>
+    <w:p>
+      <w:pPr>
+        <w:pStyle w:val="HTMLPreformatted"/>
+        <w:shd w:val="clear" w:color="auto" w:fill="F6F8FA"/>
+        <w:ind w:left="720"/>
+        <w:rPr>
+          <w:rFonts w:ascii="Times New Roman" w:hAnsi="Times New Roman" w:cs="Times New Roman"/>
+          <w:i/>
+          <w:color w:val="24292E"/>
+        </w:rPr>
+      </w:pPr>
+      <w:r>
+        <w:rPr>
+          <w:rStyle w:val="HTMLCode"/>
+          <w:rFonts w:ascii="Times New Roman" w:hAnsi="Times New Roman" w:cs="Times New Roman"/>
+          <w:i/>
+          <w:color w:val="333333"/>
+          <w:bdr w:val="none" w:sz="0" w:space="0" w:color="auto" w:frame="1"/>
+        </w:rPr>
+        <w:t xml:space="preserve">$ </w:t>
+      </w:r>
+      <w:proofErr w:type="spellStart"/>
+      <w:proofErr w:type="gramStart"/>
+      <w:r>
+        <w:rPr>
+          <w:rStyle w:val="HTMLCode"/>
+          <w:rFonts w:ascii="Times New Roman" w:hAnsi="Times New Roman" w:cs="Times New Roman"/>
+          <w:i/>
+          <w:color w:val="333333"/>
+          <w:bdr w:val="none" w:sz="0" w:space="0" w:color="auto" w:frame="1"/>
+        </w:rPr>
+        <w:t>git</w:t>
+      </w:r>
+      <w:proofErr w:type="spellEnd"/>
+      <w:proofErr w:type="gramEnd"/>
+      <w:r>
+        <w:rPr>
+          <w:rStyle w:val="HTMLCode"/>
+          <w:rFonts w:ascii="Times New Roman" w:hAnsi="Times New Roman" w:cs="Times New Roman"/>
+          <w:i/>
+          <w:color w:val="333333"/>
+          <w:bdr w:val="none" w:sz="0" w:space="0" w:color="auto" w:frame="1"/>
+        </w:rPr>
+        <w:t xml:space="preserve"> rebase -</w:t>
+      </w:r>
+      <w:proofErr w:type="spellStart"/>
+      <w:r>
+        <w:rPr>
+          <w:rStyle w:val="HTMLCode"/>
+          <w:rFonts w:ascii="Times New Roman" w:hAnsi="Times New Roman" w:cs="Times New Roman"/>
+          <w:i/>
+          <w:color w:val="333333"/>
+          <w:bdr w:val="none" w:sz="0" w:space="0" w:color="auto" w:frame="1"/>
+        </w:rPr>
+        <w:t>i</w:t>
+      </w:r>
+      <w:proofErr w:type="spellEnd"/>
+      <w:r>
+        <w:rPr>
+          <w:rStyle w:val="HTMLCode"/>
+          <w:rFonts w:ascii="Times New Roman" w:hAnsi="Times New Roman" w:cs="Times New Roman"/>
+          <w:i/>
+          <w:color w:val="333333"/>
+          <w:bdr w:val="none" w:sz="0" w:space="0" w:color="auto" w:frame="1"/>
+        </w:rPr>
+        <w:t xml:space="preserve"> HEAD~3 # Displays a list of the last 3 commits on the current branch</w:t>
+      </w:r>
+    </w:p>
+    <w:p>
+      <w:pPr>
+        <w:pStyle w:val="NormalWeb"/>
+        <w:shd w:val="clear" w:color="auto" w:fill="FFFFFF"/>
+        <w:spacing w:before="180" w:beforeAutospacing="0" w:after="0" w:afterAutospacing="0"/>
+        <w:ind w:left="720"/>
+        <w:rPr>
+          <w:i/>
+          <w:color w:val="24292E"/>
+          <w:sz w:val="20"/>
+          <w:szCs w:val="20"/>
+        </w:rPr>
+      </w:pPr>
+      <w:r>
+        <w:rPr>
+          <w:i/>
+          <w:color w:val="24292E"/>
+          <w:sz w:val="20"/>
+          <w:szCs w:val="20"/>
+        </w:rPr>
+        <w:t>The list will look similar to the following:</w:t>
+      </w:r>
+    </w:p>
+    <w:p>
+      <w:pPr>
+        <w:pStyle w:val="HTMLPreformatted"/>
+        <w:shd w:val="clear" w:color="auto" w:fill="F6F8FA"/>
+        <w:ind w:left="720"/>
+        <w:rPr>
+          <w:rStyle w:val="HTMLCode"/>
+          <w:rFonts w:ascii="Times New Roman" w:hAnsi="Times New Roman" w:cs="Times New Roman"/>
+          <w:i/>
+          <w:color w:val="333333"/>
+          <w:bdr w:val="none" w:sz="0" w:space="0" w:color="auto" w:frame="1"/>
+        </w:rPr>
+      </w:pPr>
+      <w:proofErr w:type="gramStart"/>
+      <w:r>
+        <w:rPr>
+          <w:rStyle w:val="HTMLCode"/>
+          <w:rFonts w:ascii="Times New Roman" w:hAnsi="Times New Roman" w:cs="Times New Roman"/>
+          <w:i/>
+          <w:color w:val="333333"/>
+          <w:bdr w:val="none" w:sz="0" w:space="0" w:color="auto" w:frame="1"/>
+        </w:rPr>
+        <w:t>pick</w:t>
+      </w:r>
+      <w:proofErr w:type="gramEnd"/>
+      <w:r>
+        <w:rPr>
+          <w:rStyle w:val="HTMLCode"/>
+          <w:rFonts w:ascii="Times New Roman" w:hAnsi="Times New Roman" w:cs="Times New Roman"/>
+          <w:i/>
+          <w:color w:val="333333"/>
+          <w:bdr w:val="none" w:sz="0" w:space="0" w:color="auto" w:frame="1"/>
+        </w:rPr>
+        <w:t xml:space="preserve"> e499d89 Delete CNAME</w:t>
+      </w:r>
+    </w:p>
+    <w:p>
+      <w:pPr>
+        <w:pStyle w:val="HTMLPreformatted"/>
+        <w:shd w:val="clear" w:color="auto" w:fill="F6F8FA"/>
+        <w:ind w:left="720"/>
+        <w:rPr>
+          <w:rStyle w:val="HTMLCode"/>
+          <w:rFonts w:ascii="Times New Roman" w:hAnsi="Times New Roman" w:cs="Times New Roman"/>
+          <w:i/>
+          <w:color w:val="333333"/>
+          <w:bdr w:val="none" w:sz="0" w:space="0" w:color="auto" w:frame="1"/>
+        </w:rPr>
+      </w:pPr>
+      <w:proofErr w:type="gramStart"/>
+      <w:r>
+        <w:rPr>
+          <w:rStyle w:val="HTMLCode"/>
+          <w:rFonts w:ascii="Times New Roman" w:hAnsi="Times New Roman" w:cs="Times New Roman"/>
+          <w:i/>
+          <w:color w:val="333333"/>
+          <w:bdr w:val="none" w:sz="0" w:space="0" w:color="auto" w:frame="1"/>
+        </w:rPr>
+        <w:t>pick</w:t>
+      </w:r>
+      <w:proofErr w:type="gramEnd"/>
+      <w:r>
+        <w:rPr>
+          <w:rStyle w:val="HTMLCode"/>
+          <w:rFonts w:ascii="Times New Roman" w:hAnsi="Times New Roman" w:cs="Times New Roman"/>
+          <w:i/>
+          <w:color w:val="333333"/>
+          <w:bdr w:val="none" w:sz="0" w:space="0" w:color="auto" w:frame="1"/>
+        </w:rPr>
+        <w:t xml:space="preserve"> 0c39034 Better README</w:t>
+      </w:r>
+    </w:p>
+    <w:p>
+      <w:pPr>
+        <w:pStyle w:val="HTMLPreformatted"/>
+        <w:shd w:val="clear" w:color="auto" w:fill="F6F8FA"/>
+        <w:ind w:left="720"/>
+        <w:rPr>
+          <w:rStyle w:val="HTMLCode"/>
+          <w:rFonts w:ascii="Times New Roman" w:hAnsi="Times New Roman" w:cs="Times New Roman"/>
+          <w:i/>
+          <w:color w:val="333333"/>
+          <w:bdr w:val="none" w:sz="0" w:space="0" w:color="auto" w:frame="1"/>
+        </w:rPr>
+      </w:pPr>
+      <w:proofErr w:type="gramStart"/>
+      <w:r>
+        <w:rPr>
+          <w:rStyle w:val="HTMLCode"/>
+          <w:rFonts w:ascii="Times New Roman" w:hAnsi="Times New Roman" w:cs="Times New Roman"/>
+          <w:i/>
+          <w:color w:val="333333"/>
+          <w:bdr w:val="none" w:sz="0" w:space="0" w:color="auto" w:frame="1"/>
+        </w:rPr>
+        <w:t>pick</w:t>
+      </w:r>
+      <w:proofErr w:type="gramEnd"/>
+      <w:r>
+        <w:rPr>
+          <w:rStyle w:val="HTMLCode"/>
+          <w:rFonts w:ascii="Times New Roman" w:hAnsi="Times New Roman" w:cs="Times New Roman"/>
+          <w:i/>
+          <w:color w:val="333333"/>
+          <w:bdr w:val="none" w:sz="0" w:space="0" w:color="auto" w:frame="1"/>
+        </w:rPr>
+        <w:t xml:space="preserve"> f7fde4a Change the commit message but push the same commit.</w:t>
+      </w:r>
+    </w:p>
+    <w:p>
+      <w:pPr>
+        <w:pStyle w:val="HTMLPreformatted"/>
+        <w:shd w:val="clear" w:color="auto" w:fill="F6F8FA"/>
+        <w:ind w:left="720"/>
+        <w:rPr>
+          <w:rStyle w:val="HTMLCode"/>
+          <w:rFonts w:ascii="Times New Roman" w:hAnsi="Times New Roman" w:cs="Times New Roman"/>
+          <w:i/>
+          <w:color w:val="333333"/>
+          <w:bdr w:val="none" w:sz="0" w:space="0" w:color="auto" w:frame="1"/>
+        </w:rPr>
+      </w:pPr>
+    </w:p>
+    <w:p>
+      <w:pPr>
+        <w:pStyle w:val="HTMLPreformatted"/>
+        <w:shd w:val="clear" w:color="auto" w:fill="F6F8FA"/>
+        <w:ind w:left="720"/>
+        <w:rPr>
+          <w:rStyle w:val="HTMLCode"/>
+          <w:rFonts w:ascii="Times New Roman" w:hAnsi="Times New Roman" w:cs="Times New Roman"/>
+          <w:i/>
+          <w:color w:val="333333"/>
+          <w:bdr w:val="none" w:sz="0" w:space="0" w:color="auto" w:frame="1"/>
+        </w:rPr>
+      </w:pPr>
+      <w:r>
+        <w:rPr>
+          <w:rStyle w:val="HTMLCode"/>
+          <w:rFonts w:ascii="Times New Roman" w:hAnsi="Times New Roman" w:cs="Times New Roman"/>
+          <w:i/>
+          <w:color w:val="333333"/>
+          <w:bdr w:val="none" w:sz="0" w:space="0" w:color="auto" w:frame="1"/>
+        </w:rPr>
+        <w:t># Rebase 9fdb3bd</w:t>
+      </w:r>
+      <w:proofErr w:type="gramStart"/>
+      <w:r>
+        <w:rPr>
+          <w:rStyle w:val="HTMLCode"/>
+          <w:rFonts w:ascii="Times New Roman" w:hAnsi="Times New Roman" w:cs="Times New Roman"/>
+          <w:i/>
+          <w:color w:val="333333"/>
+          <w:bdr w:val="none" w:sz="0" w:space="0" w:color="auto" w:frame="1"/>
+        </w:rPr>
+        <w:t>..f7fde4a</w:t>
+      </w:r>
+      <w:proofErr w:type="gramEnd"/>
+      <w:r>
+        <w:rPr>
+          <w:rStyle w:val="HTMLCode"/>
+          <w:rFonts w:ascii="Times New Roman" w:hAnsi="Times New Roman" w:cs="Times New Roman"/>
+          <w:i/>
+          <w:color w:val="333333"/>
+          <w:bdr w:val="none" w:sz="0" w:space="0" w:color="auto" w:frame="1"/>
+        </w:rPr>
+        <w:t xml:space="preserve"> onto 9fdb3bd</w:t>
+      </w:r>
+    </w:p>
+    <w:p>
+      <w:pPr>
+        <w:pStyle w:val="HTMLPreformatted"/>
+        <w:shd w:val="clear" w:color="auto" w:fill="F6F8FA"/>
+        <w:ind w:left="720"/>
+        <w:rPr>
+          <w:rStyle w:val="HTMLCode"/>
+          <w:rFonts w:ascii="Times New Roman" w:hAnsi="Times New Roman" w:cs="Times New Roman"/>
+          <w:i/>
+          <w:color w:val="333333"/>
+          <w:bdr w:val="none" w:sz="0" w:space="0" w:color="auto" w:frame="1"/>
+        </w:rPr>
+      </w:pPr>
+      <w:r>
+        <w:rPr>
+          <w:rStyle w:val="HTMLCode"/>
+          <w:rFonts w:ascii="Times New Roman" w:hAnsi="Times New Roman" w:cs="Times New Roman"/>
+          <w:i/>
+          <w:color w:val="333333"/>
+          <w:bdr w:val="none" w:sz="0" w:space="0" w:color="auto" w:frame="1"/>
+        </w:rPr>
+        <w:t>#</w:t>
+      </w:r>
+    </w:p>
+    <w:p>
+      <w:pPr>
+        <w:pStyle w:val="HTMLPreformatted"/>
+        <w:shd w:val="clear" w:color="auto" w:fill="F6F8FA"/>
+        <w:ind w:left="720"/>
+        <w:rPr>
+          <w:rStyle w:val="HTMLCode"/>
+          <w:rFonts w:ascii="Times New Roman" w:hAnsi="Times New Roman" w:cs="Times New Roman"/>
+          <w:i/>
+          <w:color w:val="333333"/>
+          <w:bdr w:val="none" w:sz="0" w:space="0" w:color="auto" w:frame="1"/>
+        </w:rPr>
+      </w:pPr>
+      <w:r>
+        <w:rPr>
+          <w:rStyle w:val="HTMLCode"/>
+          <w:rFonts w:ascii="Times New Roman" w:hAnsi="Times New Roman" w:cs="Times New Roman"/>
+          <w:i/>
+          <w:color w:val="333333"/>
+          <w:bdr w:val="none" w:sz="0" w:space="0" w:color="auto" w:frame="1"/>
+        </w:rPr>
+        <w:t># Commands:</w:t>
+      </w:r>
+    </w:p>
+    <w:p>
+      <w:pPr>
+        <w:pStyle w:val="HTMLPreformatted"/>
+        <w:shd w:val="clear" w:color="auto" w:fill="F6F8FA"/>
+        <w:ind w:left="720"/>
+        <w:rPr>
+          <w:rStyle w:val="HTMLCode"/>
+          <w:rFonts w:ascii="Times New Roman" w:hAnsi="Times New Roman" w:cs="Times New Roman"/>
+          <w:i/>
+          <w:color w:val="333333"/>
+          <w:bdr w:val="none" w:sz="0" w:space="0" w:color="auto" w:frame="1"/>
+        </w:rPr>
+      </w:pPr>
+      <w:r>
+        <w:rPr>
+          <w:rStyle w:val="HTMLCode"/>
+          <w:rFonts w:ascii="Times New Roman" w:hAnsi="Times New Roman" w:cs="Times New Roman"/>
+          <w:i/>
+          <w:color w:val="333333"/>
+          <w:bdr w:val="none" w:sz="0" w:space="0" w:color="auto" w:frame="1"/>
+        </w:rPr>
+        <w:t xml:space="preserve"># </w:t>
+      </w:r>
+      <w:proofErr w:type="gramStart"/>
+      <w:r>
+        <w:rPr>
+          <w:rStyle w:val="HTMLCode"/>
+          <w:rFonts w:ascii="Times New Roman" w:hAnsi="Times New Roman" w:cs="Times New Roman"/>
+          <w:i/>
+          <w:color w:val="333333"/>
+          <w:bdr w:val="none" w:sz="0" w:space="0" w:color="auto" w:frame="1"/>
+        </w:rPr>
+        <w:t>p</w:t>
+      </w:r>
+      <w:proofErr w:type="gramEnd"/>
+      <w:r>
+        <w:rPr>
+          <w:rStyle w:val="HTMLCode"/>
+          <w:rFonts w:ascii="Times New Roman" w:hAnsi="Times New Roman" w:cs="Times New Roman"/>
+          <w:i/>
+          <w:color w:val="333333"/>
+          <w:bdr w:val="none" w:sz="0" w:space="0" w:color="auto" w:frame="1"/>
+        </w:rPr>
+        <w:t>, pick = use commit</w:t>
+      </w:r>
+    </w:p>
+    <w:p>
+      <w:pPr>
+        <w:pStyle w:val="HTMLPreformatted"/>
+        <w:shd w:val="clear" w:color="auto" w:fill="F6F8FA"/>
+        <w:ind w:left="720"/>
+        <w:rPr>
+          <w:rStyle w:val="HTMLCode"/>
+          <w:rFonts w:ascii="Times New Roman" w:hAnsi="Times New Roman" w:cs="Times New Roman"/>
+          <w:i/>
+          <w:color w:val="333333"/>
+          <w:bdr w:val="none" w:sz="0" w:space="0" w:color="auto" w:frame="1"/>
+        </w:rPr>
+      </w:pPr>
+      <w:r>
+        <w:rPr>
+          <w:rStyle w:val="HTMLCode"/>
+          <w:rFonts w:ascii="Times New Roman" w:hAnsi="Times New Roman" w:cs="Times New Roman"/>
+          <w:i/>
+          <w:color w:val="333333"/>
+          <w:bdr w:val="none" w:sz="0" w:space="0" w:color="auto" w:frame="1"/>
+        </w:rPr>
+        <w:t xml:space="preserve"># </w:t>
+      </w:r>
+      <w:proofErr w:type="gramStart"/>
+      <w:r>
+        <w:rPr>
+          <w:rStyle w:val="HTMLCode"/>
+          <w:rFonts w:ascii="Times New Roman" w:hAnsi="Times New Roman" w:cs="Times New Roman"/>
+          <w:i/>
+          <w:color w:val="333333"/>
+          <w:bdr w:val="none" w:sz="0" w:space="0" w:color="auto" w:frame="1"/>
+        </w:rPr>
+        <w:t>r</w:t>
+      </w:r>
+      <w:proofErr w:type="gramEnd"/>
+      <w:r>
+        <w:rPr>
+          <w:rStyle w:val="HTMLCode"/>
+          <w:rFonts w:ascii="Times New Roman" w:hAnsi="Times New Roman" w:cs="Times New Roman"/>
+          <w:i/>
+          <w:color w:val="333333"/>
+          <w:bdr w:val="none" w:sz="0" w:space="0" w:color="auto" w:frame="1"/>
+        </w:rPr>
+        <w:t>, reword = use commit, but edit the commit message</w:t>
+      </w:r>
+    </w:p>
+    <w:p>
+      <w:pPr>
+        <w:pStyle w:val="HTMLPreformatted"/>
+        <w:shd w:val="clear" w:color="auto" w:fill="F6F8FA"/>
+        <w:ind w:left="720"/>
+        <w:rPr>
+          <w:rStyle w:val="HTMLCode"/>
+          <w:rFonts w:ascii="Times New Roman" w:hAnsi="Times New Roman" w:cs="Times New Roman"/>
+          <w:i/>
+          <w:color w:val="333333"/>
+          <w:bdr w:val="none" w:sz="0" w:space="0" w:color="auto" w:frame="1"/>
+        </w:rPr>
+      </w:pPr>
+      <w:r>
+        <w:rPr>
+          <w:rStyle w:val="HTMLCode"/>
+          <w:rFonts w:ascii="Times New Roman" w:hAnsi="Times New Roman" w:cs="Times New Roman"/>
+          <w:i/>
+          <w:color w:val="333333"/>
+          <w:bdr w:val="none" w:sz="0" w:space="0" w:color="auto" w:frame="1"/>
+        </w:rPr>
+        <w:t xml:space="preserve"># </w:t>
+      </w:r>
+      <w:proofErr w:type="gramStart"/>
+      <w:r>
+        <w:rPr>
+          <w:rStyle w:val="HTMLCode"/>
+          <w:rFonts w:ascii="Times New Roman" w:hAnsi="Times New Roman" w:cs="Times New Roman"/>
+          <w:i/>
+          <w:color w:val="333333"/>
+          <w:bdr w:val="none" w:sz="0" w:space="0" w:color="auto" w:frame="1"/>
+        </w:rPr>
+        <w:t>e</w:t>
+      </w:r>
+      <w:proofErr w:type="gramEnd"/>
+      <w:r>
+        <w:rPr>
+          <w:rStyle w:val="HTMLCode"/>
+          <w:rFonts w:ascii="Times New Roman" w:hAnsi="Times New Roman" w:cs="Times New Roman"/>
+          <w:i/>
+          <w:color w:val="333333"/>
+          <w:bdr w:val="none" w:sz="0" w:space="0" w:color="auto" w:frame="1"/>
+        </w:rPr>
+        <w:t>, edit = use commit, but stop for amending</w:t>
+      </w:r>
+    </w:p>
+    <w:p>
+      <w:pPr>
+        <w:pStyle w:val="HTMLPreformatted"/>
+        <w:shd w:val="clear" w:color="auto" w:fill="F6F8FA"/>
+        <w:ind w:left="720"/>
+        <w:rPr>
+          <w:rStyle w:val="HTMLCode"/>
+          <w:rFonts w:ascii="Times New Roman" w:hAnsi="Times New Roman" w:cs="Times New Roman"/>
+          <w:i/>
+          <w:color w:val="333333"/>
+          <w:bdr w:val="none" w:sz="0" w:space="0" w:color="auto" w:frame="1"/>
+        </w:rPr>
+      </w:pPr>
+      <w:r>
+        <w:rPr>
+          <w:rStyle w:val="HTMLCode"/>
+          <w:rFonts w:ascii="Times New Roman" w:hAnsi="Times New Roman" w:cs="Times New Roman"/>
+          <w:i/>
+          <w:color w:val="333333"/>
+          <w:bdr w:val="none" w:sz="0" w:space="0" w:color="auto" w:frame="1"/>
+        </w:rPr>
+        <w:t xml:space="preserve"># </w:t>
+      </w:r>
+      <w:proofErr w:type="gramStart"/>
+      <w:r>
+        <w:rPr>
+          <w:rStyle w:val="HTMLCode"/>
+          <w:rFonts w:ascii="Times New Roman" w:hAnsi="Times New Roman" w:cs="Times New Roman"/>
+          <w:i/>
+          <w:color w:val="333333"/>
+          <w:bdr w:val="none" w:sz="0" w:space="0" w:color="auto" w:frame="1"/>
+        </w:rPr>
+        <w:t>s,</w:t>
+      </w:r>
+      <w:proofErr w:type="gramEnd"/>
+      <w:r>
+        <w:rPr>
+          <w:rStyle w:val="HTMLCode"/>
+          <w:rFonts w:ascii="Times New Roman" w:hAnsi="Times New Roman" w:cs="Times New Roman"/>
+          <w:i/>
+          <w:color w:val="333333"/>
+          <w:bdr w:val="none" w:sz="0" w:space="0" w:color="auto" w:frame="1"/>
+        </w:rPr>
+        <w:t xml:space="preserve"> squash = use commit, but meld into previous commit</w:t>
+      </w:r>
+    </w:p>
+    <w:p>
+      <w:pPr>
+        <w:pStyle w:val="HTMLPreformatted"/>
+        <w:shd w:val="clear" w:color="auto" w:fill="F6F8FA"/>
+        <w:ind w:left="720"/>
+        <w:rPr>
+          <w:rStyle w:val="HTMLCode"/>
+          <w:rFonts w:ascii="Times New Roman" w:hAnsi="Times New Roman" w:cs="Times New Roman"/>
+          <w:i/>
+          <w:color w:val="333333"/>
+          <w:bdr w:val="none" w:sz="0" w:space="0" w:color="auto" w:frame="1"/>
+        </w:rPr>
+      </w:pPr>
+      <w:r>
+        <w:rPr>
+          <w:rStyle w:val="HTMLCode"/>
+          <w:rFonts w:ascii="Times New Roman" w:hAnsi="Times New Roman" w:cs="Times New Roman"/>
+          <w:i/>
+          <w:color w:val="333333"/>
+          <w:bdr w:val="none" w:sz="0" w:space="0" w:color="auto" w:frame="1"/>
+        </w:rPr>
+        <w:t xml:space="preserve"># </w:t>
+      </w:r>
+      <w:proofErr w:type="gramStart"/>
+      <w:r>
+        <w:rPr>
+          <w:rStyle w:val="HTMLCode"/>
+          <w:rFonts w:ascii="Times New Roman" w:hAnsi="Times New Roman" w:cs="Times New Roman"/>
+          <w:i/>
+          <w:color w:val="333333"/>
+          <w:bdr w:val="none" w:sz="0" w:space="0" w:color="auto" w:frame="1"/>
+        </w:rPr>
+        <w:t>f</w:t>
+      </w:r>
+      <w:proofErr w:type="gramEnd"/>
+      <w:r>
+        <w:rPr>
+          <w:rStyle w:val="HTMLCode"/>
+          <w:rFonts w:ascii="Times New Roman" w:hAnsi="Times New Roman" w:cs="Times New Roman"/>
+          <w:i/>
+          <w:color w:val="333333"/>
+          <w:bdr w:val="none" w:sz="0" w:space="0" w:color="auto" w:frame="1"/>
+        </w:rPr>
+        <w:t xml:space="preserve">, </w:t>
+      </w:r>
+      <w:proofErr w:type="spellStart"/>
+      <w:r>
+        <w:rPr>
+          <w:rStyle w:val="HTMLCode"/>
+          <w:rFonts w:ascii="Times New Roman" w:hAnsi="Times New Roman" w:cs="Times New Roman"/>
+          <w:i/>
+          <w:color w:val="333333"/>
+          <w:bdr w:val="none" w:sz="0" w:space="0" w:color="auto" w:frame="1"/>
+        </w:rPr>
+        <w:t>fixup</w:t>
+      </w:r>
+      <w:proofErr w:type="spellEnd"/>
+      <w:r>
+        <w:rPr>
+          <w:rStyle w:val="HTMLCode"/>
+          <w:rFonts w:ascii="Times New Roman" w:hAnsi="Times New Roman" w:cs="Times New Roman"/>
+          <w:i/>
+          <w:color w:val="333333"/>
+          <w:bdr w:val="none" w:sz="0" w:space="0" w:color="auto" w:frame="1"/>
+        </w:rPr>
+        <w:t xml:space="preserve"> = like "squash", but discard this </w:t>
+      </w:r>
+      <w:proofErr w:type="spellStart"/>
+      <w:r>
+        <w:rPr>
+          <w:rStyle w:val="HTMLCode"/>
+          <w:rFonts w:ascii="Times New Roman" w:hAnsi="Times New Roman" w:cs="Times New Roman"/>
+          <w:i/>
+          <w:color w:val="333333"/>
+          <w:bdr w:val="none" w:sz="0" w:space="0" w:color="auto" w:frame="1"/>
+        </w:rPr>
+        <w:t>commit's</w:t>
+      </w:r>
+      <w:proofErr w:type="spellEnd"/>
+      <w:r>
+        <w:rPr>
+          <w:rStyle w:val="HTMLCode"/>
+          <w:rFonts w:ascii="Times New Roman" w:hAnsi="Times New Roman" w:cs="Times New Roman"/>
+          <w:i/>
+          <w:color w:val="333333"/>
+          <w:bdr w:val="none" w:sz="0" w:space="0" w:color="auto" w:frame="1"/>
+        </w:rPr>
+        <w:t xml:space="preserve"> log message</w:t>
+      </w:r>
+    </w:p>
+    <w:p>
+      <w:pPr>
+        <w:pStyle w:val="HTMLPreformatted"/>
+        <w:shd w:val="clear" w:color="auto" w:fill="F6F8FA"/>
+        <w:ind w:left="720"/>
+        <w:rPr>
+          <w:rStyle w:val="HTMLCode"/>
+          <w:rFonts w:ascii="Times New Roman" w:hAnsi="Times New Roman" w:cs="Times New Roman"/>
+          <w:i/>
+          <w:color w:val="333333"/>
+          <w:bdr w:val="none" w:sz="0" w:space="0" w:color="auto" w:frame="1"/>
+        </w:rPr>
+      </w:pPr>
+      <w:r>
+        <w:rPr>
+          <w:rStyle w:val="HTMLCode"/>
+          <w:rFonts w:ascii="Times New Roman" w:hAnsi="Times New Roman" w:cs="Times New Roman"/>
+          <w:i/>
+          <w:color w:val="333333"/>
+          <w:bdr w:val="none" w:sz="0" w:space="0" w:color="auto" w:frame="1"/>
+        </w:rPr>
+        <w:t xml:space="preserve"># </w:t>
+      </w:r>
+      <w:proofErr w:type="gramStart"/>
+      <w:r>
+        <w:rPr>
+          <w:rStyle w:val="HTMLCode"/>
+          <w:rFonts w:ascii="Times New Roman" w:hAnsi="Times New Roman" w:cs="Times New Roman"/>
+          <w:i/>
+          <w:color w:val="333333"/>
+          <w:bdr w:val="none" w:sz="0" w:space="0" w:color="auto" w:frame="1"/>
+        </w:rPr>
+        <w:t>x</w:t>
+      </w:r>
+      <w:proofErr w:type="gramEnd"/>
+      <w:r>
+        <w:rPr>
+          <w:rStyle w:val="HTMLCode"/>
+          <w:rFonts w:ascii="Times New Roman" w:hAnsi="Times New Roman" w:cs="Times New Roman"/>
+          <w:i/>
+          <w:color w:val="333333"/>
+          <w:bdr w:val="none" w:sz="0" w:space="0" w:color="auto" w:frame="1"/>
+        </w:rPr>
+        <w:t>, exec = run command (the rest of the line) using shell</w:t>
+      </w:r>
+    </w:p>
+    <w:p>
+      <w:pPr>
+        <w:pStyle w:val="HTMLPreformatted"/>
+        <w:shd w:val="clear" w:color="auto" w:fill="F6F8FA"/>
+        <w:ind w:left="720"/>
+        <w:rPr>
+          <w:rStyle w:val="HTMLCode"/>
+          <w:rFonts w:ascii="Times New Roman" w:hAnsi="Times New Roman" w:cs="Times New Roman"/>
+          <w:i/>
+          <w:color w:val="333333"/>
+          <w:bdr w:val="none" w:sz="0" w:space="0" w:color="auto" w:frame="1"/>
+        </w:rPr>
+      </w:pPr>
+      <w:r>
+        <w:rPr>
+          <w:rStyle w:val="HTMLCode"/>
+          <w:rFonts w:ascii="Times New Roman" w:hAnsi="Times New Roman" w:cs="Times New Roman"/>
+          <w:i/>
+          <w:color w:val="333333"/>
+          <w:bdr w:val="none" w:sz="0" w:space="0" w:color="auto" w:frame="1"/>
+        </w:rPr>
+        <w:t>#</w:t>
+      </w:r>
+    </w:p>
+    <w:p>
+      <w:pPr>
+        <w:pStyle w:val="HTMLPreformatted"/>
+        <w:shd w:val="clear" w:color="auto" w:fill="F6F8FA"/>
+        <w:ind w:left="720"/>
+        <w:rPr>
+          <w:rStyle w:val="HTMLCode"/>
+          <w:rFonts w:ascii="Times New Roman" w:hAnsi="Times New Roman" w:cs="Times New Roman"/>
+          <w:i/>
+          <w:color w:val="333333"/>
+          <w:bdr w:val="none" w:sz="0" w:space="0" w:color="auto" w:frame="1"/>
+        </w:rPr>
+      </w:pPr>
+      <w:r>
+        <w:rPr>
+          <w:rStyle w:val="HTMLCode"/>
+          <w:rFonts w:ascii="Times New Roman" w:hAnsi="Times New Roman" w:cs="Times New Roman"/>
+          <w:i/>
+          <w:color w:val="333333"/>
+          <w:bdr w:val="none" w:sz="0" w:space="0" w:color="auto" w:frame="1"/>
+        </w:rPr>
+        <w:t xml:space="preserve"># </w:t>
+      </w:r>
+      <w:proofErr w:type="gramStart"/>
+      <w:r>
+        <w:rPr>
+          <w:rStyle w:val="HTMLCode"/>
+          <w:rFonts w:ascii="Times New Roman" w:hAnsi="Times New Roman" w:cs="Times New Roman"/>
+          <w:i/>
+          <w:color w:val="333333"/>
+          <w:bdr w:val="none" w:sz="0" w:space="0" w:color="auto" w:frame="1"/>
+        </w:rPr>
+        <w:t>These</w:t>
+      </w:r>
+      <w:proofErr w:type="gramEnd"/>
+      <w:r>
+        <w:rPr>
+          <w:rStyle w:val="HTMLCode"/>
+          <w:rFonts w:ascii="Times New Roman" w:hAnsi="Times New Roman" w:cs="Times New Roman"/>
+          <w:i/>
+          <w:color w:val="333333"/>
+          <w:bdr w:val="none" w:sz="0" w:space="0" w:color="auto" w:frame="1"/>
+        </w:rPr>
+        <w:t xml:space="preserve"> lines can be re-ordered; they are executed from top to bottom.</w:t>
+      </w:r>
+    </w:p>
+    <w:p>
+      <w:pPr>
+        <w:pStyle w:val="HTMLPreformatted"/>
+        <w:shd w:val="clear" w:color="auto" w:fill="F6F8FA"/>
+        <w:ind w:left="720"/>
+        <w:rPr>
+          <w:rStyle w:val="HTMLCode"/>
+          <w:rFonts w:ascii="Times New Roman" w:hAnsi="Times New Roman" w:cs="Times New Roman"/>
+          <w:i/>
+          <w:color w:val="333333"/>
+          <w:bdr w:val="none" w:sz="0" w:space="0" w:color="auto" w:frame="1"/>
+        </w:rPr>
+      </w:pPr>
+      <w:r>
+        <w:rPr>
+          <w:rStyle w:val="HTMLCode"/>
+          <w:rFonts w:ascii="Times New Roman" w:hAnsi="Times New Roman" w:cs="Times New Roman"/>
+          <w:i/>
+          <w:color w:val="333333"/>
+          <w:bdr w:val="none" w:sz="0" w:space="0" w:color="auto" w:frame="1"/>
+        </w:rPr>
+        <w:t>#</w:t>
+      </w:r>
+    </w:p>
+    <w:p>
+      <w:pPr>
+        <w:pStyle w:val="HTMLPreformatted"/>
+        <w:shd w:val="clear" w:color="auto" w:fill="F6F8FA"/>
+        <w:ind w:left="720"/>
+        <w:rPr>
+          <w:rStyle w:val="HTMLCode"/>
+          <w:rFonts w:ascii="Times New Roman" w:hAnsi="Times New Roman" w:cs="Times New Roman"/>
+          <w:i/>
+          <w:color w:val="333333"/>
+          <w:bdr w:val="none" w:sz="0" w:space="0" w:color="auto" w:frame="1"/>
+        </w:rPr>
+      </w:pPr>
+      <w:r>
+        <w:rPr>
+          <w:rStyle w:val="HTMLCode"/>
+          <w:rFonts w:ascii="Times New Roman" w:hAnsi="Times New Roman" w:cs="Times New Roman"/>
+          <w:i/>
+          <w:color w:val="333333"/>
+          <w:bdr w:val="none" w:sz="0" w:space="0" w:color="auto" w:frame="1"/>
+        </w:rPr>
+        <w:t xml:space="preserve"># </w:t>
+      </w:r>
+      <w:proofErr w:type="gramStart"/>
+      <w:r>
+        <w:rPr>
+          <w:rStyle w:val="HTMLCode"/>
+          <w:rFonts w:ascii="Times New Roman" w:hAnsi="Times New Roman" w:cs="Times New Roman"/>
+          <w:i/>
+          <w:color w:val="333333"/>
+          <w:bdr w:val="none" w:sz="0" w:space="0" w:color="auto" w:frame="1"/>
+        </w:rPr>
+        <w:t>If</w:t>
+      </w:r>
+      <w:proofErr w:type="gramEnd"/>
+      <w:r>
+        <w:rPr>
+          <w:rStyle w:val="HTMLCode"/>
+          <w:rFonts w:ascii="Times New Roman" w:hAnsi="Times New Roman" w:cs="Times New Roman"/>
+          <w:i/>
+          <w:color w:val="333333"/>
+          <w:bdr w:val="none" w:sz="0" w:space="0" w:color="auto" w:frame="1"/>
+        </w:rPr>
+        <w:t xml:space="preserve"> you remove a line here THAT COMMIT WILL BE LOST.</w:t>
+      </w:r>
+    </w:p>
+    <w:p>
+      <w:pPr>
+        <w:pStyle w:val="HTMLPreformatted"/>
+        <w:shd w:val="clear" w:color="auto" w:fill="F6F8FA"/>
+        <w:ind w:left="720"/>
+        <w:rPr>
+          <w:rStyle w:val="HTMLCode"/>
+          <w:rFonts w:ascii="Times New Roman" w:hAnsi="Times New Roman" w:cs="Times New Roman"/>
+          <w:i/>
+          <w:color w:val="333333"/>
+          <w:bdr w:val="none" w:sz="0" w:space="0" w:color="auto" w:frame="1"/>
+        </w:rPr>
+      </w:pPr>
+      <w:r>
+        <w:rPr>
+          <w:rStyle w:val="HTMLCode"/>
+          <w:rFonts w:ascii="Times New Roman" w:hAnsi="Times New Roman" w:cs="Times New Roman"/>
+          <w:i/>
+          <w:color w:val="333333"/>
+          <w:bdr w:val="none" w:sz="0" w:space="0" w:color="auto" w:frame="1"/>
+        </w:rPr>
+        <w:t>#</w:t>
+      </w:r>
+    </w:p>
+    <w:p>
+      <w:pPr>
+        <w:pStyle w:val="HTMLPreformatted"/>
+        <w:shd w:val="clear" w:color="auto" w:fill="F6F8FA"/>
+        <w:ind w:left="720"/>
+        <w:rPr>
+          <w:rStyle w:val="HTMLCode"/>
+          <w:rFonts w:ascii="Times New Roman" w:hAnsi="Times New Roman" w:cs="Times New Roman"/>
+          <w:i/>
+          <w:color w:val="333333"/>
+          <w:bdr w:val="none" w:sz="0" w:space="0" w:color="auto" w:frame="1"/>
+        </w:rPr>
+      </w:pPr>
+      <w:r>
+        <w:rPr>
+          <w:rStyle w:val="HTMLCode"/>
+          <w:rFonts w:ascii="Times New Roman" w:hAnsi="Times New Roman" w:cs="Times New Roman"/>
+          <w:i/>
+          <w:color w:val="333333"/>
+          <w:bdr w:val="none" w:sz="0" w:space="0" w:color="auto" w:frame="1"/>
+        </w:rPr>
+        <w:t xml:space="preserve"># </w:t>
+      </w:r>
+      <w:proofErr w:type="gramStart"/>
+      <w:r>
+        <w:rPr>
+          <w:rStyle w:val="HTMLCode"/>
+          <w:rFonts w:ascii="Times New Roman" w:hAnsi="Times New Roman" w:cs="Times New Roman"/>
+          <w:i/>
+          <w:color w:val="333333"/>
+          <w:bdr w:val="none" w:sz="0" w:space="0" w:color="auto" w:frame="1"/>
+        </w:rPr>
+        <w:t>However</w:t>
+      </w:r>
+      <w:proofErr w:type="gramEnd"/>
+      <w:r>
+        <w:rPr>
+          <w:rStyle w:val="HTMLCode"/>
+          <w:rFonts w:ascii="Times New Roman" w:hAnsi="Times New Roman" w:cs="Times New Roman"/>
+          <w:i/>
+          <w:color w:val="333333"/>
+          <w:bdr w:val="none" w:sz="0" w:space="0" w:color="auto" w:frame="1"/>
+        </w:rPr>
+        <w:t>, if you remove everything, the rebase will be aborted.</w:t>
+      </w:r>
+    </w:p>
+    <w:p>
+      <w:pPr>
+        <w:pStyle w:val="HTMLPreformatted"/>
+        <w:shd w:val="clear" w:color="auto" w:fill="F6F8FA"/>
+        <w:ind w:left="720"/>
+        <w:rPr>
+          <w:rStyle w:val="HTMLCode"/>
+          <w:rFonts w:ascii="Times New Roman" w:hAnsi="Times New Roman" w:cs="Times New Roman"/>
+          <w:i/>
+          <w:color w:val="333333"/>
+          <w:bdr w:val="none" w:sz="0" w:space="0" w:color="auto" w:frame="1"/>
+        </w:rPr>
+      </w:pPr>
+      <w:r>
+        <w:rPr>
+          <w:rStyle w:val="HTMLCode"/>
+          <w:rFonts w:ascii="Times New Roman" w:hAnsi="Times New Roman" w:cs="Times New Roman"/>
+          <w:i/>
+          <w:color w:val="333333"/>
+          <w:bdr w:val="none" w:sz="0" w:space="0" w:color="auto" w:frame="1"/>
+        </w:rPr>
+        <w:t>#</w:t>
+      </w:r>
+    </w:p>
+    <w:p>
+      <w:pPr>
+        <w:pStyle w:val="HTMLPreformatted"/>
+        <w:shd w:val="clear" w:color="auto" w:fill="F6F8FA"/>
+        <w:ind w:left="720"/>
+        <w:rPr>
+          <w:rFonts w:ascii="Times New Roman" w:hAnsi="Times New Roman" w:cs="Times New Roman"/>
+          <w:i/>
+          <w:color w:val="24292E"/>
+        </w:rPr>
+      </w:pPr>
+      <w:r>
+        <w:rPr>
+          <w:rStyle w:val="HTMLCode"/>
+          <w:rFonts w:ascii="Times New Roman" w:hAnsi="Times New Roman" w:cs="Times New Roman"/>
+          <w:i/>
+          <w:color w:val="333333"/>
+          <w:bdr w:val="none" w:sz="0" w:space="0" w:color="auto" w:frame="1"/>
+        </w:rPr>
+        <w:t># Note that empty commits are commented out</w:t>
+      </w:r>
+    </w:p>
+    <w:p>
+      <w:pPr>
+        <w:pStyle w:val="NormalWeb"/>
+        <w:numPr>
+          <w:ilvl w:val="0"/>
+          <w:numId w:val="11"/>
+        </w:numPr>
+        <w:shd w:val="clear" w:color="auto" w:fill="FFFFFF"/>
+        <w:spacing w:before="0" w:beforeAutospacing="0" w:after="0" w:afterAutospacing="0"/>
+        <w:rPr>
+          <w:i/>
+          <w:color w:val="24292E"/>
+          <w:sz w:val="20"/>
+          <w:szCs w:val="20"/>
+        </w:rPr>
+      </w:pPr>
+      <w:r>
+        <w:rPr>
+          <w:i/>
+          <w:color w:val="24292E"/>
+          <w:sz w:val="20"/>
+          <w:szCs w:val="20"/>
+        </w:rPr>
+        <w:t>Replace </w:t>
+      </w:r>
+      <w:r>
+        <w:rPr>
+          <w:rStyle w:val="HTMLCode"/>
+          <w:rFonts w:ascii="Times New Roman" w:hAnsi="Times New Roman" w:cs="Times New Roman"/>
+          <w:i/>
+          <w:color w:val="24292E"/>
+        </w:rPr>
+        <w:t>pick</w:t>
+      </w:r>
+      <w:r>
+        <w:rPr>
+          <w:i/>
+          <w:color w:val="24292E"/>
+          <w:sz w:val="20"/>
+          <w:szCs w:val="20"/>
+        </w:rPr>
+        <w:t> with </w:t>
+      </w:r>
+      <w:r>
+        <w:rPr>
+          <w:rStyle w:val="HTMLCode"/>
+          <w:rFonts w:ascii="Times New Roman" w:hAnsi="Times New Roman" w:cs="Times New Roman"/>
+          <w:i/>
+          <w:color w:val="24292E"/>
+        </w:rPr>
+        <w:t>reword</w:t>
+      </w:r>
+      <w:r>
+        <w:rPr>
+          <w:i/>
+          <w:color w:val="24292E"/>
+          <w:sz w:val="20"/>
+          <w:szCs w:val="20"/>
+        </w:rPr>
+        <w:t> before each commit message you want to change.</w:t>
+      </w:r>
+    </w:p>
+    <w:p>
+      <w:pPr>
+        <w:pStyle w:val="HTMLPreformatted"/>
+        <w:numPr>
+          <w:ilvl w:val="0"/>
+          <w:numId w:val="11"/>
+        </w:numPr>
+        <w:shd w:val="clear" w:color="auto" w:fill="F6F8FA"/>
+        <w:tabs>
+          <w:tab w:val="clear" w:pos="720"/>
+        </w:tabs>
+        <w:rPr>
+          <w:rStyle w:val="HTMLCode"/>
+          <w:rFonts w:ascii="Times New Roman" w:hAnsi="Times New Roman" w:cs="Times New Roman"/>
+          <w:i/>
+          <w:color w:val="333333"/>
+          <w:bdr w:val="none" w:sz="0" w:space="0" w:color="auto" w:frame="1"/>
+        </w:rPr>
+      </w:pPr>
+      <w:r>
+        <w:rPr>
+          <w:rStyle w:val="HTMLCode"/>
+          <w:rFonts w:ascii="Times New Roman" w:hAnsi="Times New Roman" w:cs="Times New Roman"/>
+          <w:i/>
+          <w:color w:val="333333"/>
+          <w:bdr w:val="none" w:sz="0" w:space="0" w:color="auto" w:frame="1"/>
+        </w:rPr>
+        <w:t>pick e499d89 Delete CNAME</w:t>
+      </w:r>
+    </w:p>
+    <w:p>
+      <w:pPr>
+        <w:pStyle w:val="HTMLPreformatted"/>
+        <w:numPr>
+          <w:ilvl w:val="0"/>
+          <w:numId w:val="11"/>
+        </w:numPr>
+        <w:shd w:val="clear" w:color="auto" w:fill="F6F8FA"/>
+        <w:tabs>
+          <w:tab w:val="clear" w:pos="720"/>
+        </w:tabs>
+        <w:rPr>
+          <w:rStyle w:val="HTMLCode"/>
+          <w:rFonts w:ascii="Times New Roman" w:hAnsi="Times New Roman" w:cs="Times New Roman"/>
+          <w:i/>
+          <w:color w:val="333333"/>
+          <w:bdr w:val="none" w:sz="0" w:space="0" w:color="auto" w:frame="1"/>
+        </w:rPr>
+      </w:pPr>
+      <w:r>
+        <w:rPr>
+          <w:rStyle w:val="HTMLCode"/>
+          <w:rFonts w:ascii="Times New Roman" w:hAnsi="Times New Roman" w:cs="Times New Roman"/>
+          <w:i/>
+          <w:color w:val="333333"/>
+          <w:bdr w:val="none" w:sz="0" w:space="0" w:color="auto" w:frame="1"/>
+        </w:rPr>
+        <w:t>reword 0c39034 Better README</w:t>
+      </w:r>
+    </w:p>
+    <w:p>
+      <w:pPr>
+        <w:pStyle w:val="HTMLPreformatted"/>
+        <w:shd w:val="clear" w:color="auto" w:fill="F6F8FA"/>
+        <w:ind w:left="720"/>
+        <w:rPr>
+          <w:rFonts w:ascii="Times New Roman" w:hAnsi="Times New Roman" w:cs="Times New Roman"/>
+          <w:i/>
+          <w:color w:val="24292E"/>
+        </w:rPr>
+      </w:pPr>
+      <w:proofErr w:type="gramStart"/>
+      <w:r>
+        <w:rPr>
+          <w:rStyle w:val="HTMLCode"/>
+          <w:rFonts w:ascii="Times New Roman" w:hAnsi="Times New Roman" w:cs="Times New Roman"/>
+          <w:i/>
+          <w:color w:val="333333"/>
+          <w:bdr w:val="none" w:sz="0" w:space="0" w:color="auto" w:frame="1"/>
+        </w:rPr>
+        <w:t>reword</w:t>
+      </w:r>
+      <w:proofErr w:type="gramEnd"/>
+      <w:r>
+        <w:rPr>
+          <w:rStyle w:val="HTMLCode"/>
+          <w:rFonts w:ascii="Times New Roman" w:hAnsi="Times New Roman" w:cs="Times New Roman"/>
+          <w:i/>
+          <w:color w:val="333333"/>
+          <w:bdr w:val="none" w:sz="0" w:space="0" w:color="auto" w:frame="1"/>
+        </w:rPr>
+        <w:t xml:space="preserve"> f7fde4a Change the commit message but push the same commit.</w:t>
+      </w:r>
+    </w:p>
+    <w:p>
+      <w:pPr>
+        <w:pStyle w:val="NormalWeb"/>
+        <w:numPr>
+          <w:ilvl w:val="0"/>
+          <w:numId w:val="11"/>
+        </w:numPr>
+        <w:shd w:val="clear" w:color="auto" w:fill="FFFFFF"/>
+        <w:spacing w:before="0" w:beforeAutospacing="0" w:after="0" w:afterAutospacing="0"/>
+        <w:rPr>
+          <w:i/>
+          <w:color w:val="24292E"/>
+          <w:sz w:val="20"/>
+          <w:szCs w:val="20"/>
+        </w:rPr>
+      </w:pPr>
+      <w:r>
+        <w:rPr>
+          <w:i/>
+          <w:color w:val="24292E"/>
+          <w:sz w:val="20"/>
+          <w:szCs w:val="20"/>
+        </w:rPr>
+        <w:t>Save and close the commit list file.</w:t>
+      </w:r>
+    </w:p>
+    <w:p>
+      <w:pPr>
+        <w:pStyle w:val="NormalWeb"/>
+        <w:numPr>
+          <w:ilvl w:val="0"/>
+          <w:numId w:val="11"/>
+        </w:numPr>
+        <w:shd w:val="clear" w:color="auto" w:fill="FFFFFF"/>
+        <w:spacing w:before="0" w:beforeAutospacing="0" w:after="0" w:afterAutospacing="0"/>
+        <w:rPr>
+          <w:i/>
+          <w:color w:val="24292E"/>
+          <w:sz w:val="20"/>
+          <w:szCs w:val="20"/>
+        </w:rPr>
+      </w:pPr>
+      <w:r>
+        <w:rPr>
+          <w:i/>
+          <w:color w:val="24292E"/>
+          <w:sz w:val="20"/>
+          <w:szCs w:val="20"/>
+        </w:rPr>
+        <w:t>In each resulting commit file, type the new commit message, save the file, and close it.</w:t>
+      </w:r>
+    </w:p>
+    <w:p>
+      <w:pPr>
+        <w:pStyle w:val="NormalWeb"/>
+        <w:numPr>
+          <w:ilvl w:val="0"/>
+          <w:numId w:val="11"/>
+        </w:numPr>
+        <w:shd w:val="clear" w:color="auto" w:fill="FFFFFF"/>
+        <w:spacing w:before="0" w:beforeAutospacing="0" w:after="0" w:afterAutospacing="0"/>
+        <w:rPr>
+          <w:i/>
+          <w:color w:val="24292E"/>
+          <w:sz w:val="20"/>
+          <w:szCs w:val="20"/>
+        </w:rPr>
+      </w:pPr>
+      <w:r>
+        <w:rPr>
+          <w:i/>
+          <w:color w:val="24292E"/>
+          <w:sz w:val="20"/>
+          <w:szCs w:val="20"/>
+        </w:rPr>
+        <w:t>Force-push the amended commits.</w:t>
+      </w:r>
+    </w:p>
+    <w:p>
+      <w:pPr>
+        <w:pStyle w:val="HTMLPreformatted"/>
+        <w:shd w:val="clear" w:color="auto" w:fill="F6F8FA"/>
+        <w:ind w:left="720"/>
+        <w:rPr>
+          <w:rFonts w:ascii="Times New Roman" w:hAnsi="Times New Roman" w:cs="Times New Roman"/>
+          <w:i/>
+          <w:color w:val="24292E"/>
+        </w:rPr>
+      </w:pPr>
+      <w:r>
+        <w:rPr>
+          <w:rStyle w:val="HTMLCode"/>
+          <w:rFonts w:ascii="Times New Roman" w:hAnsi="Times New Roman" w:cs="Times New Roman"/>
+          <w:i/>
+          <w:color w:val="333333"/>
+          <w:bdr w:val="none" w:sz="0" w:space="0" w:color="auto" w:frame="1"/>
+        </w:rPr>
+        <w:t xml:space="preserve">$ </w:t>
+      </w:r>
+      <w:proofErr w:type="spellStart"/>
+      <w:proofErr w:type="gramStart"/>
+      <w:r>
+        <w:rPr>
+          <w:rStyle w:val="HTMLCode"/>
+          <w:rFonts w:ascii="Times New Roman" w:hAnsi="Times New Roman" w:cs="Times New Roman"/>
+          <w:i/>
+          <w:color w:val="333333"/>
+          <w:bdr w:val="none" w:sz="0" w:space="0" w:color="auto" w:frame="1"/>
+        </w:rPr>
+        <w:t>git</w:t>
+      </w:r>
+      <w:proofErr w:type="spellEnd"/>
+      <w:proofErr w:type="gramEnd"/>
+      <w:r>
+        <w:rPr>
+          <w:rStyle w:val="HTMLCode"/>
+          <w:rFonts w:ascii="Times New Roman" w:hAnsi="Times New Roman" w:cs="Times New Roman"/>
+          <w:i/>
+          <w:color w:val="333333"/>
+          <w:bdr w:val="none" w:sz="0" w:space="0" w:color="auto" w:frame="1"/>
+        </w:rPr>
+        <w:t xml:space="preserve"> push --force</w:t>
+      </w:r>
+    </w:p>
+    <w:p>
+      <w:pPr>
+        <w:pStyle w:val="ListParagraph"/>
+        <w:autoSpaceDE w:val="0"/>
+        <w:autoSpaceDN w:val="0"/>
+        <w:adjustRightInd w:val="0"/>
+        <w:spacing w:after="0" w:line="240" w:lineRule="auto"/>
+        <w:rPr>
+          <w:rFonts w:ascii="Times New Roman" w:hAnsi="Times New Roman" w:cs="Times New Roman"/>
+          <w:sz w:val="24"/>
+          <w:szCs w:val="24"/>
+        </w:rPr>
+      </w:pPr>
     </w:p>
     <w:p>
       <w:pPr>
@@ -612,13 +2643,23 @@
           <w:szCs w:val="24"/>
         </w:rPr>
       </w:pPr>
-      <w:r>
-        <w:rPr>
-          <w:rFonts w:ascii="Times New Roman" w:hAnsi="Times New Roman" w:cs="Times New Roman"/>
-          <w:sz w:val="24"/>
-          <w:szCs w:val="24"/>
-        </w:rPr>
-        <w:t xml:space="preserve">git push origin </w:t>
+      <w:proofErr w:type="spellStart"/>
+      <w:r>
+        <w:rPr>
+          <w:rFonts w:ascii="Times New Roman" w:hAnsi="Times New Roman" w:cs="Times New Roman"/>
+          <w:sz w:val="24"/>
+          <w:szCs w:val="24"/>
+        </w:rPr>
+        <w:t>git</w:t>
+      </w:r>
+      <w:proofErr w:type="spellEnd"/>
+      <w:r>
+        <w:rPr>
+          <w:rFonts w:ascii="Times New Roman" w:hAnsi="Times New Roman" w:cs="Times New Roman"/>
+          <w:sz w:val="24"/>
+          <w:szCs w:val="24"/>
+        </w:rPr>
+        <w:t xml:space="preserve"> push origin </w:t>
       </w:r>
       <w:r>
         <w:rPr>
@@ -637,6 +2678,7 @@
           <w:szCs w:val="24"/>
         </w:rPr>
       </w:pPr>
+      <w:proofErr w:type="gramStart"/>
       <w:r>
         <w:rPr>
           <w:rFonts w:ascii="Times New Roman" w:hAnsi="Times New Roman" w:cs="Times New Roman"/>
@@ -651,7 +2693,16 @@
           <w:sz w:val="24"/>
           <w:szCs w:val="24"/>
         </w:rPr>
-        <w:t xml:space="preserve"> changes from local repo to remote repo for </w:t>
+        <w:t xml:space="preserve"> changes</w:t>
+      </w:r>
+      <w:proofErr w:type="gramEnd"/>
+      <w:r>
+        <w:rPr>
+          <w:rFonts w:ascii="Times New Roman" w:hAnsi="Times New Roman" w:cs="Times New Roman"/>
+          <w:sz w:val="24"/>
+          <w:szCs w:val="24"/>
+        </w:rPr>
+        <w:t xml:space="preserve"> from local repo to remote repo for </w:t>
       </w:r>
       <w:r>
         <w:rPr>
@@ -670,30 +2721,50 @@
           <w:szCs w:val="24"/>
         </w:rPr>
       </w:pPr>
-      <w:r>
-        <w:rPr>
-          <w:rFonts w:ascii="Times New Roman" w:hAnsi="Times New Roman" w:cs="Times New Roman"/>
-          <w:sz w:val="24"/>
-          <w:szCs w:val="24"/>
-        </w:rPr>
-        <w:t>origin is reference used for remote repo</w:t>
-      </w:r>
-    </w:p>
-    <w:p>
-      <w:pPr>
-        <w:rPr>
-          <w:rFonts w:ascii="Times New Roman" w:hAnsi="Times New Roman" w:cs="Times New Roman"/>
-          <w:sz w:val="24"/>
-          <w:szCs w:val="24"/>
-        </w:rPr>
-      </w:pPr>
-      <w:r>
-        <w:rPr>
-          <w:rFonts w:ascii="Times New Roman" w:hAnsi="Times New Roman" w:cs="Times New Roman"/>
-          <w:sz w:val="24"/>
-          <w:szCs w:val="24"/>
-        </w:rPr>
-        <w:t>master branch to be pushes</w:t>
+      <w:proofErr w:type="gramStart"/>
+      <w:r>
+        <w:rPr>
+          <w:rFonts w:ascii="Times New Roman" w:hAnsi="Times New Roman" w:cs="Times New Roman"/>
+          <w:sz w:val="24"/>
+          <w:szCs w:val="24"/>
+        </w:rPr>
+        <w:t>origin</w:t>
+      </w:r>
+      <w:proofErr w:type="gramEnd"/>
+      <w:r>
+        <w:rPr>
+          <w:rFonts w:ascii="Times New Roman" w:hAnsi="Times New Roman" w:cs="Times New Roman"/>
+          <w:sz w:val="24"/>
+          <w:szCs w:val="24"/>
+        </w:rPr>
+        <w:t xml:space="preserve"> is reference used for remote repo</w:t>
+      </w:r>
+    </w:p>
+    <w:p>
+      <w:pPr>
+        <w:rPr>
+          <w:rFonts w:ascii="Times New Roman" w:hAnsi="Times New Roman" w:cs="Times New Roman"/>
+          <w:sz w:val="24"/>
+          <w:szCs w:val="24"/>
+        </w:rPr>
+      </w:pPr>
+      <w:proofErr w:type="gramStart"/>
+      <w:r>
+        <w:rPr>
+          <w:rFonts w:ascii="Times New Roman" w:hAnsi="Times New Roman" w:cs="Times New Roman"/>
+          <w:sz w:val="24"/>
+          <w:szCs w:val="24"/>
+        </w:rPr>
+        <w:t>master</w:t>
+      </w:r>
+      <w:proofErr w:type="gramEnd"/>
+      <w:r>
+        <w:rPr>
+          <w:rFonts w:ascii="Times New Roman" w:hAnsi="Times New Roman" w:cs="Times New Roman"/>
+          <w:sz w:val="24"/>
+          <w:szCs w:val="24"/>
+        </w:rPr>
+        <w:t xml:space="preserve"> branch to be pushes</w:t>
       </w:r>
     </w:p>
     <w:p>
@@ -718,13 +2789,23 @@
           <w:szCs w:val="24"/>
         </w:rPr>
       </w:pPr>
-      <w:r>
-        <w:rPr>
-          <w:rFonts w:ascii="Times New Roman" w:hAnsi="Times New Roman" w:cs="Times New Roman"/>
-          <w:sz w:val="24"/>
-          <w:szCs w:val="24"/>
-        </w:rPr>
-        <w:t>git branch</w:t>
+      <w:proofErr w:type="spellStart"/>
+      <w:r>
+        <w:rPr>
+          <w:rFonts w:ascii="Times New Roman" w:hAnsi="Times New Roman" w:cs="Times New Roman"/>
+          <w:sz w:val="24"/>
+          <w:szCs w:val="24"/>
+        </w:rPr>
+        <w:t>git</w:t>
+      </w:r>
+      <w:proofErr w:type="spellEnd"/>
+      <w:r>
+        <w:rPr>
+          <w:rFonts w:ascii="Times New Roman" w:hAnsi="Times New Roman" w:cs="Times New Roman"/>
+          <w:sz w:val="24"/>
+          <w:szCs w:val="24"/>
+        </w:rPr>
+        <w:t xml:space="preserve"> branch</w:t>
       </w:r>
     </w:p>
     <w:p>
@@ -736,13 +2817,23 @@
           <w:szCs w:val="24"/>
         </w:rPr>
       </w:pPr>
-      <w:r>
-        <w:rPr>
-          <w:rFonts w:ascii="Times New Roman" w:hAnsi="Times New Roman" w:cs="Times New Roman"/>
-          <w:sz w:val="24"/>
-          <w:szCs w:val="24"/>
-        </w:rPr>
-        <w:t>list all branches and highlight the current branch</w:t>
+      <w:proofErr w:type="gramStart"/>
+      <w:r>
+        <w:rPr>
+          <w:rFonts w:ascii="Times New Roman" w:hAnsi="Times New Roman" w:cs="Times New Roman"/>
+          <w:sz w:val="24"/>
+          <w:szCs w:val="24"/>
+        </w:rPr>
+        <w:t>list</w:t>
+      </w:r>
+      <w:proofErr w:type="gramEnd"/>
+      <w:r>
+        <w:rPr>
+          <w:rFonts w:ascii="Times New Roman" w:hAnsi="Times New Roman" w:cs="Times New Roman"/>
+          <w:sz w:val="24"/>
+          <w:szCs w:val="24"/>
+        </w:rPr>
+        <w:t xml:space="preserve"> all branches and highlight the current branch</w:t>
       </w:r>
     </w:p>
     <w:p>
@@ -768,13 +2859,41 @@
           <w:szCs w:val="24"/>
         </w:rPr>
       </w:pPr>
-      <w:r>
-        <w:rPr>
-          <w:rFonts w:ascii="Times New Roman" w:hAnsi="Times New Roman" w:cs="Times New Roman"/>
-          <w:sz w:val="24"/>
-          <w:szCs w:val="24"/>
-        </w:rPr>
-        <w:t>git branch &lt;branchname&gt;</w:t>
+      <w:proofErr w:type="spellStart"/>
+      <w:r>
+        <w:rPr>
+          <w:rFonts w:ascii="Times New Roman" w:hAnsi="Times New Roman" w:cs="Times New Roman"/>
+          <w:sz w:val="24"/>
+          <w:szCs w:val="24"/>
+        </w:rPr>
+        <w:t>git</w:t>
+      </w:r>
+      <w:proofErr w:type="spellEnd"/>
+      <w:r>
+        <w:rPr>
+          <w:rFonts w:ascii="Times New Roman" w:hAnsi="Times New Roman" w:cs="Times New Roman"/>
+          <w:sz w:val="24"/>
+          <w:szCs w:val="24"/>
+        </w:rPr>
+        <w:t xml:space="preserve"> branch &lt;</w:t>
+      </w:r>
+      <w:proofErr w:type="spellStart"/>
+      <w:r>
+        <w:rPr>
+          <w:rFonts w:ascii="Times New Roman" w:hAnsi="Times New Roman" w:cs="Times New Roman"/>
+          <w:sz w:val="24"/>
+          <w:szCs w:val="24"/>
+        </w:rPr>
+        <w:t>branchname</w:t>
+      </w:r>
+      <w:proofErr w:type="spellEnd"/>
+      <w:r>
+        <w:rPr>
+          <w:rFonts w:ascii="Times New Roman" w:hAnsi="Times New Roman" w:cs="Times New Roman"/>
+          <w:sz w:val="24"/>
+          <w:szCs w:val="24"/>
+        </w:rPr>
+        <w:t>&gt;</w:t>
       </w:r>
     </w:p>
     <w:p>
@@ -786,13 +2905,23 @@
           <w:szCs w:val="24"/>
         </w:rPr>
       </w:pPr>
-      <w:r>
-        <w:rPr>
-          <w:rFonts w:ascii="Times New Roman" w:hAnsi="Times New Roman" w:cs="Times New Roman"/>
-          <w:sz w:val="24"/>
-          <w:szCs w:val="24"/>
-        </w:rPr>
-        <w:t>just create a new branch do not switch to it</w:t>
+      <w:proofErr w:type="gramStart"/>
+      <w:r>
+        <w:rPr>
+          <w:rFonts w:ascii="Times New Roman" w:hAnsi="Times New Roman" w:cs="Times New Roman"/>
+          <w:sz w:val="24"/>
+          <w:szCs w:val="24"/>
+        </w:rPr>
+        <w:t>just</w:t>
+      </w:r>
+      <w:proofErr w:type="gramEnd"/>
+      <w:r>
+        <w:rPr>
+          <w:rFonts w:ascii="Times New Roman" w:hAnsi="Times New Roman" w:cs="Times New Roman"/>
+          <w:sz w:val="24"/>
+          <w:szCs w:val="24"/>
+        </w:rPr>
+        <w:t xml:space="preserve"> create a new branch do not switch to it</w:t>
       </w:r>
     </w:p>
     <w:p>
@@ -818,13 +2947,41 @@
           <w:szCs w:val="24"/>
         </w:rPr>
       </w:pPr>
-      <w:r>
-        <w:rPr>
-          <w:rFonts w:ascii="Times New Roman" w:hAnsi="Times New Roman" w:cs="Times New Roman"/>
-          <w:sz w:val="24"/>
-          <w:szCs w:val="24"/>
-        </w:rPr>
-        <w:t>git branch –d &lt;branchname&gt;</w:t>
+      <w:proofErr w:type="spellStart"/>
+      <w:r>
+        <w:rPr>
+          <w:rFonts w:ascii="Times New Roman" w:hAnsi="Times New Roman" w:cs="Times New Roman"/>
+          <w:sz w:val="24"/>
+          <w:szCs w:val="24"/>
+        </w:rPr>
+        <w:t>git</w:t>
+      </w:r>
+      <w:proofErr w:type="spellEnd"/>
+      <w:r>
+        <w:rPr>
+          <w:rFonts w:ascii="Times New Roman" w:hAnsi="Times New Roman" w:cs="Times New Roman"/>
+          <w:sz w:val="24"/>
+          <w:szCs w:val="24"/>
+        </w:rPr>
+        <w:t xml:space="preserve"> branch –d &lt;</w:t>
+      </w:r>
+      <w:proofErr w:type="spellStart"/>
+      <w:r>
+        <w:rPr>
+          <w:rFonts w:ascii="Times New Roman" w:hAnsi="Times New Roman" w:cs="Times New Roman"/>
+          <w:sz w:val="24"/>
+          <w:szCs w:val="24"/>
+        </w:rPr>
+        <w:t>branchname</w:t>
+      </w:r>
+      <w:proofErr w:type="spellEnd"/>
+      <w:r>
+        <w:rPr>
+          <w:rFonts w:ascii="Times New Roman" w:hAnsi="Times New Roman" w:cs="Times New Roman"/>
+          <w:sz w:val="24"/>
+          <w:szCs w:val="24"/>
+        </w:rPr>
+        <w:t>&gt;</w:t>
       </w:r>
     </w:p>
     <w:p>
@@ -836,13 +2993,23 @@
           <w:szCs w:val="24"/>
         </w:rPr>
       </w:pPr>
-      <w:r>
-        <w:rPr>
-          <w:rFonts w:ascii="Times New Roman" w:hAnsi="Times New Roman" w:cs="Times New Roman"/>
-          <w:sz w:val="24"/>
-          <w:szCs w:val="24"/>
-        </w:rPr>
-        <w:t>delete the branch, will show the unmerged changes before deleting</w:t>
+      <w:proofErr w:type="gramStart"/>
+      <w:r>
+        <w:rPr>
+          <w:rFonts w:ascii="Times New Roman" w:hAnsi="Times New Roman" w:cs="Times New Roman"/>
+          <w:sz w:val="24"/>
+          <w:szCs w:val="24"/>
+        </w:rPr>
+        <w:t>delete</w:t>
+      </w:r>
+      <w:proofErr w:type="gramEnd"/>
+      <w:r>
+        <w:rPr>
+          <w:rFonts w:ascii="Times New Roman" w:hAnsi="Times New Roman" w:cs="Times New Roman"/>
+          <w:sz w:val="24"/>
+          <w:szCs w:val="24"/>
+        </w:rPr>
+        <w:t xml:space="preserve"> the branch, will show the unmerged changes before deleting</w:t>
       </w:r>
     </w:p>
     <w:p>
@@ -868,13 +3035,41 @@
           <w:szCs w:val="24"/>
         </w:rPr>
       </w:pPr>
-      <w:r>
-        <w:rPr>
-          <w:rFonts w:ascii="Times New Roman" w:hAnsi="Times New Roman" w:cs="Times New Roman"/>
-          <w:sz w:val="24"/>
-          <w:szCs w:val="24"/>
-        </w:rPr>
-        <w:t>git checkout &lt;branchname&gt;</w:t>
+      <w:proofErr w:type="spellStart"/>
+      <w:r>
+        <w:rPr>
+          <w:rFonts w:ascii="Times New Roman" w:hAnsi="Times New Roman" w:cs="Times New Roman"/>
+          <w:sz w:val="24"/>
+          <w:szCs w:val="24"/>
+        </w:rPr>
+        <w:t>git</w:t>
+      </w:r>
+      <w:proofErr w:type="spellEnd"/>
+      <w:r>
+        <w:rPr>
+          <w:rFonts w:ascii="Times New Roman" w:hAnsi="Times New Roman" w:cs="Times New Roman"/>
+          <w:sz w:val="24"/>
+          <w:szCs w:val="24"/>
+        </w:rPr>
+        <w:t xml:space="preserve"> checkout &lt;</w:t>
+      </w:r>
+      <w:proofErr w:type="spellStart"/>
+      <w:r>
+        <w:rPr>
+          <w:rFonts w:ascii="Times New Roman" w:hAnsi="Times New Roman" w:cs="Times New Roman"/>
+          <w:sz w:val="24"/>
+          <w:szCs w:val="24"/>
+        </w:rPr>
+        <w:t>branchname</w:t>
+      </w:r>
+      <w:proofErr w:type="spellEnd"/>
+      <w:r>
+        <w:rPr>
+          <w:rFonts w:ascii="Times New Roman" w:hAnsi="Times New Roman" w:cs="Times New Roman"/>
+          <w:sz w:val="24"/>
+          <w:szCs w:val="24"/>
+        </w:rPr>
+        <w:t>&gt;</w:t>
       </w:r>
     </w:p>
     <w:p>
@@ -886,13 +3081,23 @@
           <w:szCs w:val="24"/>
         </w:rPr>
       </w:pPr>
-      <w:r>
-        <w:rPr>
-          <w:rFonts w:ascii="Times New Roman" w:hAnsi="Times New Roman" w:cs="Times New Roman"/>
-          <w:sz w:val="24"/>
-          <w:szCs w:val="24"/>
-        </w:rPr>
-        <w:t xml:space="preserve">switch to this branch </w:t>
+      <w:proofErr w:type="gramStart"/>
+      <w:r>
+        <w:rPr>
+          <w:rFonts w:ascii="Times New Roman" w:hAnsi="Times New Roman" w:cs="Times New Roman"/>
+          <w:sz w:val="24"/>
+          <w:szCs w:val="24"/>
+        </w:rPr>
+        <w:t>switch</w:t>
+      </w:r>
+      <w:proofErr w:type="gramEnd"/>
+      <w:r>
+        <w:rPr>
+          <w:rFonts w:ascii="Times New Roman" w:hAnsi="Times New Roman" w:cs="Times New Roman"/>
+          <w:sz w:val="24"/>
+          <w:szCs w:val="24"/>
+        </w:rPr>
+        <w:t xml:space="preserve"> to this branch </w:t>
       </w:r>
     </w:p>
     <w:p>
@@ -904,13 +3109,23 @@
           <w:szCs w:val="24"/>
         </w:rPr>
       </w:pPr>
-      <w:r>
-        <w:rPr>
-          <w:rFonts w:ascii="Times New Roman" w:hAnsi="Times New Roman" w:cs="Times New Roman"/>
-          <w:sz w:val="24"/>
-          <w:szCs w:val="24"/>
-        </w:rPr>
-        <w:t xml:space="preserve">if the branch does not exist create it and switch to it </w:t>
+      <w:proofErr w:type="gramStart"/>
+      <w:r>
+        <w:rPr>
+          <w:rFonts w:ascii="Times New Roman" w:hAnsi="Times New Roman" w:cs="Times New Roman"/>
+          <w:sz w:val="24"/>
+          <w:szCs w:val="24"/>
+        </w:rPr>
+        <w:t>if</w:t>
+      </w:r>
+      <w:proofErr w:type="gramEnd"/>
+      <w:r>
+        <w:rPr>
+          <w:rFonts w:ascii="Times New Roman" w:hAnsi="Times New Roman" w:cs="Times New Roman"/>
+          <w:sz w:val="24"/>
+          <w:szCs w:val="24"/>
+        </w:rPr>
+        <w:t xml:space="preserve"> the branch does not exist create it and switch to it </w:t>
       </w:r>
     </w:p>
     <w:p>
@@ -936,6 +3151,7 @@
           <w:szCs w:val="24"/>
         </w:rPr>
       </w:pPr>
+      <w:proofErr w:type="spellStart"/>
       <w:r>
         <w:rPr>
           <w:rFonts w:ascii="Times New Roman" w:hAnsi="Times New Roman" w:cs="Times New Roman"/>
@@ -943,7 +3159,16 @@
           <w:szCs w:val="24"/>
         </w:rPr>
         <w:lastRenderedPageBreak/>
-        <w:t>git stash –u</w:t>
+        <w:t>git</w:t>
+      </w:r>
+      <w:proofErr w:type="spellEnd"/>
+      <w:r>
+        <w:rPr>
+          <w:rFonts w:ascii="Times New Roman" w:hAnsi="Times New Roman" w:cs="Times New Roman"/>
+          <w:sz w:val="24"/>
+          <w:szCs w:val="24"/>
+        </w:rPr>
+        <w:t xml:space="preserve"> stash –u</w:t>
       </w:r>
     </w:p>
     <w:p>
@@ -955,13 +3180,23 @@
           <w:szCs w:val="24"/>
         </w:rPr>
       </w:pPr>
-      <w:r>
-        <w:rPr>
-          <w:rFonts w:ascii="Times New Roman" w:hAnsi="Times New Roman" w:cs="Times New Roman"/>
-          <w:sz w:val="24"/>
-          <w:szCs w:val="24"/>
-        </w:rPr>
-        <w:t>keep all uncommitted files while keeping working directory clean</w:t>
+      <w:proofErr w:type="gramStart"/>
+      <w:r>
+        <w:rPr>
+          <w:rFonts w:ascii="Times New Roman" w:hAnsi="Times New Roman" w:cs="Times New Roman"/>
+          <w:sz w:val="24"/>
+          <w:szCs w:val="24"/>
+        </w:rPr>
+        <w:t>keep</w:t>
+      </w:r>
+      <w:proofErr w:type="gramEnd"/>
+      <w:r>
+        <w:rPr>
+          <w:rFonts w:ascii="Times New Roman" w:hAnsi="Times New Roman" w:cs="Times New Roman"/>
+          <w:sz w:val="24"/>
+          <w:szCs w:val="24"/>
+        </w:rPr>
+        <w:t xml:space="preserve"> all uncommitted files while keeping working directory clean</w:t>
       </w:r>
     </w:p>
     <w:p>
@@ -977,13 +3212,23 @@
           <w:szCs w:val="24"/>
         </w:rPr>
       </w:pPr>
-      <w:r>
-        <w:rPr>
-          <w:rFonts w:ascii="Times New Roman" w:hAnsi="Times New Roman" w:cs="Times New Roman"/>
-          <w:sz w:val="24"/>
-          <w:szCs w:val="24"/>
-        </w:rPr>
-        <w:t>git stash list</w:t>
+      <w:proofErr w:type="spellStart"/>
+      <w:r>
+        <w:rPr>
+          <w:rFonts w:ascii="Times New Roman" w:hAnsi="Times New Roman" w:cs="Times New Roman"/>
+          <w:sz w:val="24"/>
+          <w:szCs w:val="24"/>
+        </w:rPr>
+        <w:t>git</w:t>
+      </w:r>
+      <w:proofErr w:type="spellEnd"/>
+      <w:r>
+        <w:rPr>
+          <w:rFonts w:ascii="Times New Roman" w:hAnsi="Times New Roman" w:cs="Times New Roman"/>
+          <w:sz w:val="24"/>
+          <w:szCs w:val="24"/>
+        </w:rPr>
+        <w:t xml:space="preserve"> stash list</w:t>
       </w:r>
     </w:p>
     <w:p>
@@ -995,13 +3240,23 @@
           <w:szCs w:val="24"/>
         </w:rPr>
       </w:pPr>
-      <w:r>
-        <w:rPr>
-          <w:rFonts w:ascii="Times New Roman" w:hAnsi="Times New Roman" w:cs="Times New Roman"/>
-          <w:sz w:val="24"/>
-          <w:szCs w:val="24"/>
-        </w:rPr>
-        <w:t>list all stashes</w:t>
+      <w:proofErr w:type="gramStart"/>
+      <w:r>
+        <w:rPr>
+          <w:rFonts w:ascii="Times New Roman" w:hAnsi="Times New Roman" w:cs="Times New Roman"/>
+          <w:sz w:val="24"/>
+          <w:szCs w:val="24"/>
+        </w:rPr>
+        <w:t>list</w:t>
+      </w:r>
+      <w:proofErr w:type="gramEnd"/>
+      <w:r>
+        <w:rPr>
+          <w:rFonts w:ascii="Times New Roman" w:hAnsi="Times New Roman" w:cs="Times New Roman"/>
+          <w:sz w:val="24"/>
+          <w:szCs w:val="24"/>
+        </w:rPr>
+        <w:t xml:space="preserve"> all stashes</w:t>
       </w:r>
     </w:p>
     <w:p>
@@ -1027,13 +3282,23 @@
           <w:szCs w:val="24"/>
         </w:rPr>
       </w:pPr>
-      <w:r>
-        <w:rPr>
-          <w:rFonts w:ascii="Times New Roman" w:hAnsi="Times New Roman" w:cs="Times New Roman"/>
-          <w:sz w:val="24"/>
-          <w:szCs w:val="24"/>
-        </w:rPr>
-        <w:t>git log</w:t>
+      <w:proofErr w:type="spellStart"/>
+      <w:r>
+        <w:rPr>
+          <w:rFonts w:ascii="Times New Roman" w:hAnsi="Times New Roman" w:cs="Times New Roman"/>
+          <w:sz w:val="24"/>
+          <w:szCs w:val="24"/>
+        </w:rPr>
+        <w:t>git</w:t>
+      </w:r>
+      <w:proofErr w:type="spellEnd"/>
+      <w:r>
+        <w:rPr>
+          <w:rFonts w:ascii="Times New Roman" w:hAnsi="Times New Roman" w:cs="Times New Roman"/>
+          <w:sz w:val="24"/>
+          <w:szCs w:val="24"/>
+        </w:rPr>
+        <w:t xml:space="preserve"> log</w:t>
       </w:r>
     </w:p>
     <w:p>
@@ -1063,6 +3328,42 @@
           <w:szCs w:val="24"/>
         </w:rPr>
       </w:pPr>
+    </w:p>
+    <w:p>
+      <w:pPr>
+        <w:pStyle w:val="ListParagraph"/>
+        <w:rPr>
+          <w:rFonts w:ascii="Times New Roman" w:hAnsi="Times New Roman" w:cs="Times New Roman"/>
+          <w:sz w:val="24"/>
+          <w:szCs w:val="24"/>
+        </w:rPr>
+      </w:pPr>
+      <w:r>
+        <w:rPr>
+          <w:rFonts w:ascii="Times New Roman" w:hAnsi="Times New Roman" w:cs="Times New Roman"/>
+          <w:sz w:val="24"/>
+          <w:szCs w:val="24"/>
+        </w:rPr>
+        <w:t>To see file that was changed or added in a commit, use --stat argument with </w:t>
+      </w:r>
+      <w:proofErr w:type="spellStart"/>
+      <w:r>
+        <w:rPr>
+          <w:rFonts w:ascii="Times New Roman" w:hAnsi="Times New Roman" w:cs="Times New Roman"/>
+          <w:sz w:val="24"/>
+          <w:szCs w:val="24"/>
+        </w:rPr>
+        <w:t>git</w:t>
+      </w:r>
+      <w:proofErr w:type="spellEnd"/>
+      <w:r>
+        <w:rPr>
+          <w:rFonts w:ascii="Times New Roman" w:hAnsi="Times New Roman" w:cs="Times New Roman"/>
+          <w:sz w:val="24"/>
+          <w:szCs w:val="24"/>
+        </w:rPr>
+        <w:t xml:space="preserve"> log like this </w:t>
+      </w:r>
     </w:p>
     <w:p>
       <w:pPr>
@@ -1077,49 +3378,25 @@
           <w:szCs w:val="24"/>
         </w:rPr>
       </w:pPr>
-      <w:r>
-        <w:rPr>
-          <w:rFonts w:ascii="Times New Roman" w:hAnsi="Times New Roman" w:cs="Times New Roman"/>
-          <w:sz w:val="24"/>
-          <w:szCs w:val="24"/>
-        </w:rPr>
-        <w:t>Git merge &lt;source branch name&gt;  (The current branch should be the destination)</w:t>
-      </w:r>
-    </w:p>
-    <w:p>
-      <w:pPr>
-        <w:pStyle w:val="ListParagraph"/>
-        <w:rPr>
-          <w:rFonts w:ascii="Times New Roman" w:hAnsi="Times New Roman" w:cs="Times New Roman"/>
-          <w:sz w:val="24"/>
-          <w:szCs w:val="24"/>
-        </w:rPr>
-      </w:pPr>
-      <w:r>
-        <w:rPr>
-          <w:rFonts w:ascii="Times New Roman" w:hAnsi="Times New Roman" w:cs="Times New Roman"/>
-          <w:sz w:val="24"/>
-          <w:szCs w:val="24"/>
-        </w:rPr>
-        <w:t>Merge changes of source branch with destination</w:t>
-      </w:r>
-    </w:p>
-    <w:p>
-      <w:pPr>
-        <w:pStyle w:val="ListParagraph"/>
-        <w:rPr>
-          <w:rFonts w:ascii="Times New Roman" w:hAnsi="Times New Roman" w:cs="Times New Roman"/>
-          <w:sz w:val="24"/>
-          <w:szCs w:val="24"/>
-        </w:rPr>
-      </w:pPr>
-      <w:r>
-        <w:rPr>
-          <w:rFonts w:ascii="Times New Roman" w:hAnsi="Times New Roman" w:cs="Times New Roman"/>
-          <w:sz w:val="24"/>
-          <w:szCs w:val="24"/>
-        </w:rPr>
-        <w:t>After merge source and destination branch again are independent of each other, changes done on one do not reflect on the other</w:t>
+      <w:proofErr w:type="spellStart"/>
+      <w:proofErr w:type="gramStart"/>
+      <w:r>
+        <w:rPr>
+          <w:rFonts w:ascii="Times New Roman" w:hAnsi="Times New Roman" w:cs="Times New Roman"/>
+          <w:sz w:val="24"/>
+          <w:szCs w:val="24"/>
+        </w:rPr>
+        <w:t>git</w:t>
+      </w:r>
+      <w:proofErr w:type="spellEnd"/>
+      <w:proofErr w:type="gramEnd"/>
+      <w:r>
+        <w:rPr>
+          <w:rFonts w:ascii="Times New Roman" w:hAnsi="Times New Roman" w:cs="Times New Roman"/>
+          <w:sz w:val="24"/>
+          <w:szCs w:val="24"/>
+        </w:rPr>
+        <w:t xml:space="preserve"> log --stat.</w:t>
       </w:r>
     </w:p>
     <w:p>
@@ -1145,13 +3422,23 @@
           <w:szCs w:val="24"/>
         </w:rPr>
       </w:pPr>
-      <w:r>
-        <w:rPr>
-          <w:rFonts w:ascii="Times New Roman" w:hAnsi="Times New Roman" w:cs="Times New Roman"/>
-          <w:sz w:val="24"/>
-          <w:szCs w:val="24"/>
-        </w:rPr>
-        <w:t>Git revert &lt;commit hexadecimal which you want to undo&gt;</w:t>
+      <w:proofErr w:type="spellStart"/>
+      <w:r>
+        <w:rPr>
+          <w:rFonts w:ascii="Times New Roman" w:hAnsi="Times New Roman" w:cs="Times New Roman"/>
+          <w:sz w:val="24"/>
+          <w:szCs w:val="24"/>
+        </w:rPr>
+        <w:t>Git</w:t>
+      </w:r>
+      <w:proofErr w:type="spellEnd"/>
+      <w:r>
+        <w:rPr>
+          <w:rFonts w:ascii="Times New Roman" w:hAnsi="Times New Roman" w:cs="Times New Roman"/>
+          <w:sz w:val="24"/>
+          <w:szCs w:val="24"/>
+        </w:rPr>
+        <w:t xml:space="preserve"> merge &lt;source branch name&gt;  (The current branch should be the destination)</w:t>
       </w:r>
     </w:p>
     <w:p>
@@ -1169,7 +3456,25 @@
           <w:sz w:val="24"/>
           <w:szCs w:val="24"/>
         </w:rPr>
-        <w:t>Git forward moving undo operation.</w:t>
+        <w:t>Merge changes of source branch with destination</w:t>
+      </w:r>
+    </w:p>
+    <w:p>
+      <w:pPr>
+        <w:pStyle w:val="ListParagraph"/>
+        <w:rPr>
+          <w:rFonts w:ascii="Times New Roman" w:hAnsi="Times New Roman" w:cs="Times New Roman"/>
+          <w:sz w:val="24"/>
+          <w:szCs w:val="24"/>
+        </w:rPr>
+      </w:pPr>
+      <w:r>
+        <w:rPr>
+          <w:rFonts w:ascii="Times New Roman" w:hAnsi="Times New Roman" w:cs="Times New Roman"/>
+          <w:sz w:val="24"/>
+          <w:szCs w:val="24"/>
+        </w:rPr>
+        <w:t>After merge source and destination branch again are independent of each other, changes done on one do not reflect on the other</w:t>
       </w:r>
     </w:p>
     <w:p>
@@ -1195,13 +3500,111 @@
           <w:szCs w:val="24"/>
         </w:rPr>
       </w:pPr>
-      <w:r>
-        <w:rPr>
-          <w:rFonts w:ascii="Times New Roman" w:hAnsi="Times New Roman" w:cs="Times New Roman"/>
-          <w:sz w:val="24"/>
-          <w:szCs w:val="24"/>
-        </w:rPr>
-        <w:t>Git rebase &lt;source_branch&gt;   (The current branch should be the destination)</w:t>
+      <w:proofErr w:type="spellStart"/>
+      <w:r>
+        <w:rPr>
+          <w:rFonts w:ascii="Times New Roman" w:hAnsi="Times New Roman" w:cs="Times New Roman"/>
+          <w:sz w:val="24"/>
+          <w:szCs w:val="24"/>
+        </w:rPr>
+        <w:t>Git</w:t>
+      </w:r>
+      <w:proofErr w:type="spellEnd"/>
+      <w:r>
+        <w:rPr>
+          <w:rFonts w:ascii="Times New Roman" w:hAnsi="Times New Roman" w:cs="Times New Roman"/>
+          <w:sz w:val="24"/>
+          <w:szCs w:val="24"/>
+        </w:rPr>
+        <w:t xml:space="preserve"> revert &lt;commit hexadecimal which you want to undo&gt;</w:t>
+      </w:r>
+    </w:p>
+    <w:p>
+      <w:pPr>
+        <w:pStyle w:val="ListParagraph"/>
+        <w:rPr>
+          <w:rFonts w:ascii="Times New Roman" w:hAnsi="Times New Roman" w:cs="Times New Roman"/>
+          <w:sz w:val="24"/>
+          <w:szCs w:val="24"/>
+        </w:rPr>
+      </w:pPr>
+      <w:proofErr w:type="spellStart"/>
+      <w:r>
+        <w:rPr>
+          <w:rFonts w:ascii="Times New Roman" w:hAnsi="Times New Roman" w:cs="Times New Roman"/>
+          <w:sz w:val="24"/>
+          <w:szCs w:val="24"/>
+        </w:rPr>
+        <w:t>Git</w:t>
+      </w:r>
+      <w:proofErr w:type="spellEnd"/>
+      <w:r>
+        <w:rPr>
+          <w:rFonts w:ascii="Times New Roman" w:hAnsi="Times New Roman" w:cs="Times New Roman"/>
+          <w:sz w:val="24"/>
+          <w:szCs w:val="24"/>
+        </w:rPr>
+        <w:t xml:space="preserve"> forward moving undo operation.</w:t>
+      </w:r>
+    </w:p>
+    <w:p>
+      <w:pPr>
+        <w:pStyle w:val="ListParagraph"/>
+        <w:rPr>
+          <w:rFonts w:ascii="Times New Roman" w:hAnsi="Times New Roman" w:cs="Times New Roman"/>
+          <w:sz w:val="24"/>
+          <w:szCs w:val="24"/>
+        </w:rPr>
+      </w:pPr>
+    </w:p>
+    <w:p>
+      <w:pPr>
+        <w:pStyle w:val="ListParagraph"/>
+        <w:numPr>
+          <w:ilvl w:val="0"/>
+          <w:numId w:val="1"/>
+        </w:numPr>
+        <w:rPr>
+          <w:rFonts w:ascii="Times New Roman" w:hAnsi="Times New Roman" w:cs="Times New Roman"/>
+          <w:sz w:val="24"/>
+          <w:szCs w:val="24"/>
+        </w:rPr>
+      </w:pPr>
+      <w:proofErr w:type="spellStart"/>
+      <w:r>
+        <w:rPr>
+          <w:rFonts w:ascii="Times New Roman" w:hAnsi="Times New Roman" w:cs="Times New Roman"/>
+          <w:sz w:val="24"/>
+          <w:szCs w:val="24"/>
+        </w:rPr>
+        <w:t>Git</w:t>
+      </w:r>
+      <w:proofErr w:type="spellEnd"/>
+      <w:r>
+        <w:rPr>
+          <w:rFonts w:ascii="Times New Roman" w:hAnsi="Times New Roman" w:cs="Times New Roman"/>
+          <w:sz w:val="24"/>
+          <w:szCs w:val="24"/>
+        </w:rPr>
+        <w:t xml:space="preserve"> rebase &lt;</w:t>
+      </w:r>
+      <w:proofErr w:type="spellStart"/>
+      <w:r>
+        <w:rPr>
+          <w:rFonts w:ascii="Times New Roman" w:hAnsi="Times New Roman" w:cs="Times New Roman"/>
+          <w:sz w:val="24"/>
+          <w:szCs w:val="24"/>
+        </w:rPr>
+        <w:t>source_branch</w:t>
+      </w:r>
+      <w:proofErr w:type="spellEnd"/>
+      <w:r>
+        <w:rPr>
+          <w:rFonts w:ascii="Times New Roman" w:hAnsi="Times New Roman" w:cs="Times New Roman"/>
+          <w:sz w:val="24"/>
+          <w:szCs w:val="24"/>
+        </w:rPr>
+        <w:t>&gt;   (The current branch should be the destination)</w:t>
       </w:r>
     </w:p>
     <w:p>
@@ -1285,13 +3688,23 @@
           <w:szCs w:val="24"/>
         </w:rPr>
       </w:pPr>
-      <w:r>
-        <w:rPr>
-          <w:rFonts w:ascii="Times New Roman" w:hAnsi="Times New Roman" w:cs="Times New Roman"/>
-          <w:sz w:val="24"/>
-          <w:szCs w:val="24"/>
-        </w:rPr>
-        <w:t>git pull</w:t>
+      <w:proofErr w:type="spellStart"/>
+      <w:r>
+        <w:rPr>
+          <w:rFonts w:ascii="Times New Roman" w:hAnsi="Times New Roman" w:cs="Times New Roman"/>
+          <w:sz w:val="24"/>
+          <w:szCs w:val="24"/>
+        </w:rPr>
+        <w:t>git</w:t>
+      </w:r>
+      <w:proofErr w:type="spellEnd"/>
+      <w:r>
+        <w:rPr>
+          <w:rFonts w:ascii="Times New Roman" w:hAnsi="Times New Roman" w:cs="Times New Roman"/>
+          <w:sz w:val="24"/>
+          <w:szCs w:val="24"/>
+        </w:rPr>
+        <w:t xml:space="preserve"> pull</w:t>
       </w:r>
       <w:r>
         <w:rPr>
@@ -1318,6 +3731,7 @@
           <w:szCs w:val="24"/>
         </w:rPr>
       </w:pPr>
+      <w:proofErr w:type="gramStart"/>
       <w:r>
         <w:rPr>
           <w:rFonts w:ascii="Times New Roman" w:hAnsi="Times New Roman" w:cs="Times New Roman"/>
@@ -1340,18 +3754,77 @@
           <w:sz w:val="24"/>
           <w:szCs w:val="24"/>
         </w:rPr>
-        <w:t xml:space="preserve"> changes from remote repo referenced as origin to local repo for feature branch</w:t>
+        <w:t xml:space="preserve"> changes</w:t>
+      </w:r>
+      <w:proofErr w:type="gramEnd"/>
+      <w:r>
+        <w:rPr>
+          <w:rFonts w:ascii="Times New Roman" w:hAnsi="Times New Roman" w:cs="Times New Roman"/>
+          <w:sz w:val="24"/>
+          <w:szCs w:val="24"/>
+        </w:rPr>
+        <w:t xml:space="preserve"> from remote repo referenced as origin to local repo for feature branch</w:t>
       </w:r>
     </w:p>
     <w:p>
       <w:pPr>
         <w:pStyle w:val="ListParagraph"/>
-        <w:rPr>
-          <w:rFonts w:ascii="Times New Roman" w:hAnsi="Times New Roman" w:cs="Times New Roman"/>
-          <w:sz w:val="24"/>
-          <w:szCs w:val="24"/>
-        </w:rPr>
-      </w:pPr>
+        <w:numPr>
+          <w:ilvl w:val="0"/>
+          <w:numId w:val="1"/>
+        </w:numPr>
+        <w:rPr>
+          <w:rFonts w:ascii="Times New Roman" w:hAnsi="Times New Roman" w:cs="Times New Roman"/>
+          <w:sz w:val="24"/>
+          <w:szCs w:val="24"/>
+        </w:rPr>
+      </w:pPr>
+      <w:proofErr w:type="spellStart"/>
+      <w:r>
+        <w:rPr>
+          <w:rFonts w:ascii="Times New Roman" w:hAnsi="Times New Roman" w:cs="Times New Roman"/>
+          <w:sz w:val="24"/>
+          <w:szCs w:val="24"/>
+        </w:rPr>
+        <w:t>git</w:t>
+      </w:r>
+      <w:proofErr w:type="spellEnd"/>
+      <w:r>
+        <w:rPr>
+          <w:rFonts w:ascii="Times New Roman" w:hAnsi="Times New Roman" w:cs="Times New Roman"/>
+          <w:sz w:val="24"/>
+          <w:szCs w:val="24"/>
+        </w:rPr>
+        <w:t xml:space="preserve"> remote –v</w:t>
+      </w:r>
+    </w:p>
+    <w:p>
+      <w:pPr>
+        <w:pStyle w:val="ListParagraph"/>
+        <w:rPr>
+          <w:rFonts w:ascii="Times New Roman" w:hAnsi="Times New Roman" w:cs="Times New Roman"/>
+          <w:sz w:val="24"/>
+          <w:szCs w:val="24"/>
+        </w:rPr>
+      </w:pPr>
+      <w:proofErr w:type="gramStart"/>
+      <w:r>
+        <w:rPr>
+          <w:rFonts w:ascii="Times New Roman" w:hAnsi="Times New Roman" w:cs="Times New Roman"/>
+          <w:sz w:val="24"/>
+          <w:szCs w:val="24"/>
+        </w:rPr>
+        <w:t>verify</w:t>
+      </w:r>
+      <w:proofErr w:type="gramEnd"/>
+      <w:r>
+        <w:rPr>
+          <w:rFonts w:ascii="Times New Roman" w:hAnsi="Times New Roman" w:cs="Times New Roman"/>
+          <w:sz w:val="24"/>
+          <w:szCs w:val="24"/>
+        </w:rPr>
+        <w:t xml:space="preserve"> if a local repository is tracking the remote repository</w:t>
+      </w:r>
     </w:p>
     <w:p>
       <w:pPr>
@@ -1399,7 +3872,7 @@
   <w:abstractNum w:abstractNumId="0">
     <w:nsid w:val="14EA0E98"/>
     <w:multiLevelType w:val="hybridMultilevel"/>
-    <w:tmpl w:val="238C3D1C"/>
+    <w:tmpl w:val="9B580C50"/>
     <w:lvl w:ilvl="0" w:tplc="04090001">
       <w:start w:val="1"/>
       <w:numFmt w:val="bullet"/>
@@ -1851,7 +4324,7 @@
   <w:abstractNum w:abstractNumId="4">
     <w:nsid w:val="36396AEE"/>
     <w:multiLevelType w:val="hybridMultilevel"/>
-    <w:tmpl w:val="3A0AF058"/>
+    <w:tmpl w:val="989C2D82"/>
     <w:lvl w:ilvl="0" w:tplc="04090001">
       <w:start w:val="1"/>
       <w:numFmt w:val="bullet"/>
@@ -1962,6 +4435,155 @@
     </w:lvl>
   </w:abstractNum>
   <w:abstractNum w:abstractNumId="5">
+    <w:nsid w:val="47F261FA"/>
+    <w:multiLevelType w:val="multilevel"/>
+    <w:tmpl w:val="DD2EC4C4"/>
+    <w:lvl w:ilvl="0">
+      <w:start w:val="1"/>
+      <w:numFmt w:val="bullet"/>
+      <w:lvlText w:val=""/>
+      <w:lvlJc w:val="left"/>
+      <w:pPr>
+        <w:tabs>
+          <w:tab w:val="num" w:pos="720"/>
+        </w:tabs>
+        <w:ind w:left="720" w:hanging="360"/>
+      </w:pPr>
+      <w:rPr>
+        <w:rFonts w:ascii="Symbol" w:hAnsi="Symbol" w:hint="default"/>
+        <w:sz w:val="20"/>
+      </w:rPr>
+    </w:lvl>
+    <w:lvl w:ilvl="1" w:tentative="1">
+      <w:start w:val="1"/>
+      <w:numFmt w:val="bullet"/>
+      <w:lvlText w:val=""/>
+      <w:lvlJc w:val="left"/>
+      <w:pPr>
+        <w:tabs>
+          <w:tab w:val="num" w:pos="1440"/>
+        </w:tabs>
+        <w:ind w:left="1440" w:hanging="360"/>
+      </w:pPr>
+      <w:rPr>
+        <w:rFonts w:ascii="Symbol" w:hAnsi="Symbol" w:hint="default"/>
+        <w:sz w:val="20"/>
+      </w:rPr>
+    </w:lvl>
+    <w:lvl w:ilvl="2" w:tentative="1">
+      <w:start w:val="1"/>
+      <w:numFmt w:val="bullet"/>
+      <w:lvlText w:val=""/>
+      <w:lvlJc w:val="left"/>
+      <w:pPr>
+        <w:tabs>
+          <w:tab w:val="num" w:pos="2160"/>
+        </w:tabs>
+        <w:ind w:left="2160" w:hanging="360"/>
+      </w:pPr>
+      <w:rPr>
+        <w:rFonts w:ascii="Symbol" w:hAnsi="Symbol" w:hint="default"/>
+        <w:sz w:val="20"/>
+      </w:rPr>
+    </w:lvl>
+    <w:lvl w:ilvl="3" w:tentative="1">
+      <w:start w:val="1"/>
+      <w:numFmt w:val="bullet"/>
+      <w:lvlText w:val=""/>
+      <w:lvlJc w:val="left"/>
+      <w:pPr>
+        <w:tabs>
+          <w:tab w:val="num" w:pos="2880"/>
+        </w:tabs>
+        <w:ind w:left="2880" w:hanging="360"/>
+      </w:pPr>
+      <w:rPr>
+        <w:rFonts w:ascii="Symbol" w:hAnsi="Symbol" w:hint="default"/>
+        <w:sz w:val="20"/>
+      </w:rPr>
+    </w:lvl>
+    <w:lvl w:ilvl="4" w:tentative="1">
+      <w:start w:val="1"/>
+      <w:numFmt w:val="bullet"/>
+      <w:lvlText w:val=""/>
+      <w:lvlJc w:val="left"/>
+      <w:pPr>
+        <w:tabs>
+          <w:tab w:val="num" w:pos="3600"/>
+        </w:tabs>
+        <w:ind w:left="3600" w:hanging="360"/>
+      </w:pPr>
+      <w:rPr>
+        <w:rFonts w:ascii="Symbol" w:hAnsi="Symbol" w:hint="default"/>
+        <w:sz w:val="20"/>
+      </w:rPr>
+    </w:lvl>
+    <w:lvl w:ilvl="5" w:tentative="1">
+      <w:start w:val="1"/>
+      <w:numFmt w:val="bullet"/>
+      <w:lvlText w:val=""/>
+      <w:lvlJc w:val="left"/>
+      <w:pPr>
+        <w:tabs>
+          <w:tab w:val="num" w:pos="4320"/>
+        </w:tabs>
+        <w:ind w:left="4320" w:hanging="360"/>
+      </w:pPr>
+      <w:rPr>
+        <w:rFonts w:ascii="Symbol" w:hAnsi="Symbol" w:hint="default"/>
+        <w:sz w:val="20"/>
+      </w:rPr>
+    </w:lvl>
+    <w:lvl w:ilvl="6" w:tentative="1">
+      <w:start w:val="1"/>
+      <w:numFmt w:val="bullet"/>
+      <w:lvlText w:val=""/>
+      <w:lvlJc w:val="left"/>
+      <w:pPr>
+        <w:tabs>
+          <w:tab w:val="num" w:pos="5040"/>
+        </w:tabs>
+        <w:ind w:left="5040" w:hanging="360"/>
+      </w:pPr>
+      <w:rPr>
+        <w:rFonts w:ascii="Symbol" w:hAnsi="Symbol" w:hint="default"/>
+        <w:sz w:val="20"/>
+      </w:rPr>
+    </w:lvl>
+    <w:lvl w:ilvl="7" w:tentative="1">
+      <w:start w:val="1"/>
+      <w:numFmt w:val="bullet"/>
+      <w:lvlText w:val=""/>
+      <w:lvlJc w:val="left"/>
+      <w:pPr>
+        <w:tabs>
+          <w:tab w:val="num" w:pos="5760"/>
+        </w:tabs>
+        <w:ind w:left="5760" w:hanging="360"/>
+      </w:pPr>
+      <w:rPr>
+        <w:rFonts w:ascii="Symbol" w:hAnsi="Symbol" w:hint="default"/>
+        <w:sz w:val="20"/>
+      </w:rPr>
+    </w:lvl>
+    <w:lvl w:ilvl="8" w:tentative="1">
+      <w:start w:val="1"/>
+      <w:numFmt w:val="bullet"/>
+      <w:lvlText w:val=""/>
+      <w:lvlJc w:val="left"/>
+      <w:pPr>
+        <w:tabs>
+          <w:tab w:val="num" w:pos="6480"/>
+        </w:tabs>
+        <w:ind w:left="6480" w:hanging="360"/>
+      </w:pPr>
+      <w:rPr>
+        <w:rFonts w:ascii="Symbol" w:hAnsi="Symbol" w:hint="default"/>
+        <w:sz w:val="20"/>
+      </w:rPr>
+    </w:lvl>
+  </w:abstractNum>
+  <w:abstractNum w:abstractNumId="6">
     <w:nsid w:val="4E265A49"/>
     <w:multiLevelType w:val="hybridMultilevel"/>
     <w:tmpl w:val="BB4492EC"/>
@@ -2074,7 +4696,120 @@
       </w:rPr>
     </w:lvl>
   </w:abstractNum>
-  <w:abstractNum w:abstractNumId="6">
+  <w:abstractNum w:abstractNumId="7">
+    <w:nsid w:val="61AF52DF"/>
+    <w:multiLevelType w:val="multilevel"/>
+    <w:tmpl w:val="07EC26BE"/>
+    <w:lvl w:ilvl="0">
+      <w:start w:val="1"/>
+      <w:numFmt w:val="decimal"/>
+      <w:lvlText w:val="%1."/>
+      <w:lvlJc w:val="left"/>
+      <w:pPr>
+        <w:tabs>
+          <w:tab w:val="num" w:pos="720"/>
+        </w:tabs>
+        <w:ind w:left="720" w:hanging="360"/>
+      </w:pPr>
+    </w:lvl>
+    <w:lvl w:ilvl="1" w:tentative="1">
+      <w:start w:val="1"/>
+      <w:numFmt w:val="decimal"/>
+      <w:lvlText w:val="%2."/>
+      <w:lvlJc w:val="left"/>
+      <w:pPr>
+        <w:tabs>
+          <w:tab w:val="num" w:pos="1440"/>
+        </w:tabs>
+        <w:ind w:left="1440" w:hanging="360"/>
+      </w:pPr>
+    </w:lvl>
+    <w:lvl w:ilvl="2" w:tentative="1">
+      <w:start w:val="1"/>
+      <w:numFmt w:val="decimal"/>
+      <w:lvlText w:val="%3."/>
+      <w:lvlJc w:val="left"/>
+      <w:pPr>
+        <w:tabs>
+          <w:tab w:val="num" w:pos="2160"/>
+        </w:tabs>
+        <w:ind w:left="2160" w:hanging="360"/>
+      </w:pPr>
+    </w:lvl>
+    <w:lvl w:ilvl="3" w:tentative="1">
+      <w:start w:val="1"/>
+      <w:numFmt w:val="decimal"/>
+      <w:lvlText w:val="%4."/>
+      <w:lvlJc w:val="left"/>
+      <w:pPr>
+        <w:tabs>
+          <w:tab w:val="num" w:pos="2880"/>
+        </w:tabs>
+        <w:ind w:left="2880" w:hanging="360"/>
+      </w:pPr>
+    </w:lvl>
+    <w:lvl w:ilvl="4" w:tentative="1">
+      <w:start w:val="1"/>
+      <w:numFmt w:val="decimal"/>
+      <w:lvlText w:val="%5."/>
+      <w:lvlJc w:val="left"/>
+      <w:pPr>
+        <w:tabs>
+          <w:tab w:val="num" w:pos="3600"/>
+        </w:tabs>
+        <w:ind w:left="3600" w:hanging="360"/>
+      </w:pPr>
+    </w:lvl>
+    <w:lvl w:ilvl="5" w:tentative="1">
+      <w:start w:val="1"/>
+      <w:numFmt w:val="decimal"/>
+      <w:lvlText w:val="%6."/>
+      <w:lvlJc w:val="left"/>
+      <w:pPr>
+        <w:tabs>
+          <w:tab w:val="num" w:pos="4320"/>
+        </w:tabs>
+        <w:ind w:left="4320" w:hanging="360"/>
+      </w:pPr>
+    </w:lvl>
+    <w:lvl w:ilvl="6" w:tentative="1">
+      <w:start w:val="1"/>
+      <w:numFmt w:val="decimal"/>
+      <w:lvlText w:val="%7."/>
+      <w:lvlJc w:val="left"/>
+      <w:pPr>
+        <w:tabs>
+          <w:tab w:val="num" w:pos="5040"/>
+        </w:tabs>
+        <w:ind w:left="5040" w:hanging="360"/>
+      </w:pPr>
+    </w:lvl>
+    <w:lvl w:ilvl="7" w:tentative="1">
+      <w:start w:val="1"/>
+      <w:numFmt w:val="decimal"/>
+      <w:lvlText w:val="%8."/>
+      <w:lvlJc w:val="left"/>
+      <w:pPr>
+        <w:tabs>
+          <w:tab w:val="num" w:pos="5760"/>
+        </w:tabs>
+        <w:ind w:left="5760" w:hanging="360"/>
+      </w:pPr>
+    </w:lvl>
+    <w:lvl w:ilvl="8" w:tentative="1">
+      <w:start w:val="1"/>
+      <w:numFmt w:val="decimal"/>
+      <w:lvlText w:val="%9."/>
+      <w:lvlJc w:val="left"/>
+      <w:pPr>
+        <w:tabs>
+          <w:tab w:val="num" w:pos="6480"/>
+        </w:tabs>
+        <w:ind w:left="6480" w:hanging="360"/>
+      </w:pPr>
+    </w:lvl>
+  </w:abstractNum>
+  <w:abstractNum w:abstractNumId="8">
     <w:nsid w:val="629702AD"/>
     <w:multiLevelType w:val="hybridMultilevel"/>
     <w:tmpl w:val="D0A86FE8"/>
@@ -2187,10 +4922,10 @@
       </w:rPr>
     </w:lvl>
   </w:abstractNum>
-  <w:abstractNum w:abstractNumId="7">
+  <w:abstractNum w:abstractNumId="9">
     <w:nsid w:val="6C647A57"/>
     <w:multiLevelType w:val="hybridMultilevel"/>
-    <w:tmpl w:val="4AB432DC"/>
+    <w:tmpl w:val="5994E4A2"/>
     <w:lvl w:ilvl="0" w:tplc="04090001">
       <w:start w:val="1"/>
       <w:numFmt w:val="bullet"/>
@@ -2300,7 +5035,7 @@
       </w:rPr>
     </w:lvl>
   </w:abstractNum>
-  <w:abstractNum w:abstractNumId="8">
+  <w:abstractNum w:abstractNumId="10">
     <w:nsid w:val="7FC87585"/>
     <w:multiLevelType w:val="hybridMultilevel"/>
     <w:tmpl w:val="769E1A38"/>
@@ -2417,7 +5152,7 @@
     <w:abstractNumId w:val="4"/>
   </w:num>
   <w:num w:numId="2">
-    <w:abstractNumId w:val="7"/>
+    <w:abstractNumId w:val="9"/>
   </w:num>
   <w:num w:numId="3">
     <w:abstractNumId w:val="3"/>
@@ -2426,7 +5161,7 @@
     <w:abstractNumId w:val="0"/>
   </w:num>
   <w:num w:numId="5">
-    <w:abstractNumId w:val="6"/>
+    <w:abstractNumId w:val="8"/>
   </w:num>
   <w:num w:numId="6">
     <w:abstractNumId w:val="1"/>
@@ -2435,10 +5170,16 @@
     <w:abstractNumId w:val="2"/>
   </w:num>
   <w:num w:numId="8">
+    <w:abstractNumId w:val="6"/>
+  </w:num>
+  <w:num w:numId="9">
+    <w:abstractNumId w:val="10"/>
+  </w:num>
+  <w:num w:numId="10">
     <w:abstractNumId w:val="5"/>
   </w:num>
-  <w:num w:numId="9">
-    <w:abstractNumId w:val="8"/>
+  <w:num w:numId="11">
+    <w:abstractNumId w:val="7"/>
   </w:num>
 </w:numbering>
 </file>
@@ -2646,6 +5387,123 @@
     <w:rPr>
       <w:rFonts w:eastAsiaTheme="minorHAnsi"/>
     </w:rPr>
+  </w:style>
+  <w:style w:type="character" w:styleId="HTMLCode">
+    <w:name w:val="HTML Code"/>
+    <w:basedOn w:val="DefaultParagraphFont"/>
+    <w:uiPriority w:val="99"/>
+    <w:semiHidden/>
+    <w:unhideWhenUsed/>
+    <w:rsid w:val="007768FD"/>
+    <w:rPr>
+      <w:rFonts w:ascii="Courier New" w:eastAsia="Times New Roman" w:hAnsi="Courier New" w:cs="Courier New"/>
+      <w:sz w:val="20"/>
+      <w:szCs w:val="20"/>
+    </w:rPr>
+  </w:style>
+  <w:style w:type="character" w:styleId="Emphasis">
+    <w:name w:val="Emphasis"/>
+    <w:basedOn w:val="DefaultParagraphFont"/>
+    <w:uiPriority w:val="20"/>
+    <w:qFormat/>
+    <w:rsid w:val="007768FD"/>
+    <w:rPr>
+      <w:i/>
+      <w:iCs/>
+    </w:rPr>
+  </w:style>
+  <w:style w:type="paragraph" w:styleId="NormalWeb">
+    <w:name w:val="Normal (Web)"/>
+    <w:basedOn w:val="Normal"/>
+    <w:uiPriority w:val="99"/>
+    <w:semiHidden/>
+    <w:unhideWhenUsed/>
+    <w:rsid w:val="00F6229C"/>
+    <w:pPr>
+      <w:spacing w:before="100" w:beforeAutospacing="1" w:after="100" w:afterAutospacing="1" w:line="240" w:lineRule="auto"/>
+    </w:pPr>
+    <w:rPr>
+      <w:rFonts w:ascii="Times New Roman" w:eastAsia="Times New Roman" w:hAnsi="Times New Roman" w:cs="Times New Roman"/>
+      <w:sz w:val="24"/>
+      <w:szCs w:val="24"/>
+    </w:rPr>
+  </w:style>
+  <w:style w:type="character" w:styleId="Strong">
+    <w:name w:val="Strong"/>
+    <w:basedOn w:val="DefaultParagraphFont"/>
+    <w:uiPriority w:val="22"/>
+    <w:qFormat/>
+    <w:rsid w:val="00F6229C"/>
+    <w:rPr>
+      <w:b/>
+      <w:bCs/>
+    </w:rPr>
+  </w:style>
+  <w:style w:type="paragraph" w:customStyle="1" w:styleId="hd">
+    <w:name w:val="hd"/>
+    <w:basedOn w:val="Normal"/>
+    <w:rsid w:val="00F6229C"/>
+    <w:pPr>
+      <w:spacing w:before="100" w:beforeAutospacing="1" w:after="100" w:afterAutospacing="1" w:line="240" w:lineRule="auto"/>
+    </w:pPr>
+    <w:rPr>
+      <w:rFonts w:ascii="Times New Roman" w:eastAsia="Times New Roman" w:hAnsi="Times New Roman" w:cs="Times New Roman"/>
+      <w:sz w:val="24"/>
+      <w:szCs w:val="24"/>
+    </w:rPr>
+  </w:style>
+  <w:style w:type="paragraph" w:styleId="HTMLPreformatted">
+    <w:name w:val="HTML Preformatted"/>
+    <w:basedOn w:val="Normal"/>
+    <w:link w:val="HTMLPreformattedChar"/>
+    <w:uiPriority w:val="99"/>
+    <w:semiHidden/>
+    <w:unhideWhenUsed/>
+    <w:rsid w:val="00F6229C"/>
+    <w:pPr>
+      <w:tabs>
+        <w:tab w:val="left" w:pos="916"/>
+        <w:tab w:val="left" w:pos="1832"/>
+        <w:tab w:val="left" w:pos="2748"/>
+        <w:tab w:val="left" w:pos="3664"/>
+        <w:tab w:val="left" w:pos="4580"/>
+        <w:tab w:val="left" w:pos="5496"/>
+        <w:tab w:val="left" w:pos="6412"/>
+        <w:tab w:val="left" w:pos="7328"/>
+        <w:tab w:val="left" w:pos="8244"/>
+        <w:tab w:val="left" w:pos="9160"/>
+        <w:tab w:val="left" w:pos="10076"/>
+        <w:tab w:val="left" w:pos="10992"/>
+        <w:tab w:val="left" w:pos="11908"/>
+        <w:tab w:val="left" w:pos="12824"/>
+        <w:tab w:val="left" w:pos="13740"/>
+        <w:tab w:val="left" w:pos="14656"/>
+      </w:tabs>
+      <w:spacing w:after="0" w:line="240" w:lineRule="auto"/>
+    </w:pPr>
+    <w:rPr>
+      <w:rFonts w:ascii="Courier New" w:eastAsia="Times New Roman" w:hAnsi="Courier New" w:cs="Courier New"/>
+      <w:sz w:val="20"/>
+      <w:szCs w:val="20"/>
+    </w:rPr>
+  </w:style>
+  <w:style w:type="character" w:customStyle="1" w:styleId="HTMLPreformattedChar">
+    <w:name w:val="HTML Preformatted Char"/>
+    <w:basedOn w:val="DefaultParagraphFont"/>
+    <w:link w:val="HTMLPreformatted"/>
+    <w:uiPriority w:val="99"/>
+    <w:semiHidden/>
+    <w:rsid w:val="00F6229C"/>
+    <w:rPr>
+      <w:rFonts w:ascii="Courier New" w:eastAsia="Times New Roman" w:hAnsi="Courier New" w:cs="Courier New"/>
+      <w:sz w:val="20"/>
+      <w:szCs w:val="20"/>
+    </w:rPr>
+  </w:style>
+  <w:style w:type="character" w:customStyle="1" w:styleId="ic">
+    <w:name w:val="ic"/>
+    <w:basedOn w:val="DefaultParagraphFont"/>
+    <w:rsid w:val="00F6229C"/>
   </w:style>
 </w:styles>
 </file>

</xml_diff>